<commit_message>
Alex modifico el documento
</commit_message>
<xml_diff>
--- a/GUIA DE LABORATORIO Nº.docx
+++ b/GUIA DE LABORATORIO Nº.docx
@@ -1,6 +1,6 @@
 
 <file path=word/document.xml><?xml version="1.0" encoding="utf-8"?>
-<w:document xmlns:wpc="http://schemas.microsoft.com/office/word/2010/wordprocessingCanvas" xmlns:cx="http://schemas.microsoft.com/office/drawing/2014/chartex" xmlns:cx1="http://schemas.microsoft.com/office/drawing/2015/9/8/chartex" xmlns:cx2="http://schemas.microsoft.com/office/drawing/2015/10/21/chartex" xmlns:cx3="http://schemas.microsoft.com/office/drawing/2016/5/9/chartex" xmlns:cx4="http://schemas.microsoft.com/office/drawing/2016/5/10/chartex" xmlns:cx5="http://schemas.microsoft.com/office/drawing/2016/5/11/chartex" xmlns:cx6="http://schemas.microsoft.com/office/drawing/2016/5/12/chartex" xmlns:cx7="http://schemas.microsoft.com/office/drawing/2016/5/13/chartex" xmlns:cx8="http://schemas.microsoft.com/office/drawing/2016/5/14/chartex" xmlns:mc="http://schemas.openxmlformats.org/markup-compatibility/2006" xmlns:aink="http://schemas.microsoft.com/office/drawing/2016/ink" xmlns:am3d="http://schemas.microsoft.com/office/drawing/2017/model3d" xmlns:o="urn:schemas-microsoft-com:office:office" xmlns:r="http://schemas.openxmlformats.org/officeDocument/2006/relationships" xmlns:m="http://schemas.openxmlformats.org/officeDocument/2006/math" xmlns:v="urn:schemas-microsoft-com:vml" xmlns:wp14="http://schemas.microsoft.com/office/word/2010/wordprocessingDrawing" xmlns:wp="http://schemas.openxmlformats.org/drawingml/2006/wordprocessingDrawing" xmlns:w10="urn:schemas-microsoft-com:office:word" xmlns:w="http://schemas.openxmlformats.org/wordprocessingml/2006/main" xmlns:w14="http://schemas.microsoft.com/office/word/2010/wordml" xmlns:w15="http://schemas.microsoft.com/office/word/2012/wordml" xmlns:w16cex="http://schemas.microsoft.com/office/word/2018/wordml/cex" xmlns:w16cid="http://schemas.microsoft.com/office/word/2016/wordml/cid" xmlns:w16="http://schemas.microsoft.com/office/word/2018/wordml" xmlns:w16sdtdh="http://schemas.microsoft.com/office/word/2020/wordml/sdtdatahash" xmlns:w16se="http://schemas.microsoft.com/office/word/2015/wordml/symex" xmlns:wpg="http://schemas.microsoft.com/office/word/2010/wordprocessingGroup" xmlns:wpi="http://schemas.microsoft.com/office/word/2010/wordprocessingInk" xmlns:wne="http://schemas.microsoft.com/office/word/2006/wordml" xmlns:wps="http://schemas.microsoft.com/office/word/2010/wordprocessingShape" mc:Ignorable="w14 w15 w16se w16cid w16 w16cex w16sdtdh wp14">
+<w:document xmlns:wpc="http://schemas.microsoft.com/office/word/2010/wordprocessingCanvas" xmlns:cx="http://schemas.microsoft.com/office/drawing/2014/chartex" xmlns:cx1="http://schemas.microsoft.com/office/drawing/2015/9/8/chartex" xmlns:cx2="http://schemas.microsoft.com/office/drawing/2015/10/21/chartex" xmlns:cx3="http://schemas.microsoft.com/office/drawing/2016/5/9/chartex" xmlns:cx4="http://schemas.microsoft.com/office/drawing/2016/5/10/chartex" xmlns:cx5="http://schemas.microsoft.com/office/drawing/2016/5/11/chartex" xmlns:cx6="http://schemas.microsoft.com/office/drawing/2016/5/12/chartex" xmlns:cx7="http://schemas.microsoft.com/office/drawing/2016/5/13/chartex" xmlns:cx8="http://schemas.microsoft.com/office/drawing/2016/5/14/chartex" xmlns:mc="http://schemas.openxmlformats.org/markup-compatibility/2006" xmlns:aink="http://schemas.microsoft.com/office/drawing/2016/ink" xmlns:am3d="http://schemas.microsoft.com/office/drawing/2017/model3d" xmlns:o="urn:schemas-microsoft-com:office:office" xmlns:oel="http://schemas.microsoft.com/office/2019/extlst" xmlns:r="http://schemas.openxmlformats.org/officeDocument/2006/relationships" xmlns:m="http://schemas.openxmlformats.org/officeDocument/2006/math" xmlns:v="urn:schemas-microsoft-com:vml" xmlns:wp14="http://schemas.microsoft.com/office/word/2010/wordprocessingDrawing" xmlns:wp="http://schemas.openxmlformats.org/drawingml/2006/wordprocessingDrawing" xmlns:w10="urn:schemas-microsoft-com:office:word" xmlns:w="http://schemas.openxmlformats.org/wordprocessingml/2006/main" xmlns:w14="http://schemas.microsoft.com/office/word/2010/wordml" xmlns:w15="http://schemas.microsoft.com/office/word/2012/wordml" xmlns:w16cex="http://schemas.microsoft.com/office/word/2018/wordml/cex" xmlns:w16cid="http://schemas.microsoft.com/office/word/2016/wordml/cid" xmlns:w16="http://schemas.microsoft.com/office/word/2018/wordml" xmlns:w16du="http://schemas.microsoft.com/office/word/2023/wordml/word16du" xmlns:w16sdtdh="http://schemas.microsoft.com/office/word/2020/wordml/sdtdatahash" xmlns:w16sdtfl="http://schemas.microsoft.com/office/word/2024/wordml/sdtformatlock" xmlns:w16se="http://schemas.microsoft.com/office/word/2015/wordml/symex" xmlns:wpg="http://schemas.microsoft.com/office/word/2010/wordprocessingGroup" xmlns:wpi="http://schemas.microsoft.com/office/word/2010/wordprocessingInk" xmlns:wne="http://schemas.microsoft.com/office/word/2006/wordml" xmlns:wps="http://schemas.microsoft.com/office/word/2010/wordprocessingShape" mc:Ignorable="w14 w15 w16se w16cid w16 w16cex w16sdtdh w16sdtfl w16du wp14">
   <w:body>
     <w:p>
       <w:pPr>
@@ -181,11 +181,13 @@
     <w:p>
       <w:pPr>
         <w:spacing w:after="300"/>
+        <w:ind w:firstLine="0"/>
         <w:jc w:val="center"/>
         <w:rPr>
           <w:rFonts w:cs="Times New Roman"/>
           <w:b/>
           <w:bCs/>
+          <w:color w:val="000000" w:themeColor="text1"/>
           <w:sz w:val="28"/>
           <w:szCs w:val="28"/>
         </w:rPr>
@@ -195,6 +197,7 @@
           <w:rFonts w:cs="Times New Roman"/>
           <w:b/>
           <w:bCs/>
+          <w:color w:val="000000" w:themeColor="text1"/>
           <w:sz w:val="28"/>
           <w:szCs w:val="28"/>
         </w:rPr>
@@ -205,83 +208,54 @@
           <w:rFonts w:cs="Times New Roman"/>
           <w:b/>
           <w:bCs/>
-          <w:color w:val="FF0000"/>
+          <w:color w:val="000000" w:themeColor="text1"/>
           <w:sz w:val="28"/>
           <w:szCs w:val="28"/>
         </w:rPr>
-        <w:t>CURSO</w:t>
+        <w:t>ANÁLISIS DE DATOS</w:t>
       </w:r>
     </w:p>
     <w:p>
       <w:pPr>
         <w:spacing w:after="0"/>
+        <w:ind w:firstLine="0"/>
         <w:jc w:val="center"/>
         <w:rPr>
           <w:rFonts w:cs="Times New Roman"/>
           <w:b/>
           <w:bCs/>
-          <w:color w:val="FF0000"/>
+          <w:color w:val="000000" w:themeColor="text1"/>
           <w:sz w:val="28"/>
           <w:szCs w:val="28"/>
         </w:rPr>
       </w:pPr>
-      <w:r>
+    </w:p>
+    <w:p>
+      <w:pPr>
+        <w:spacing w:after="0"/>
+        <w:ind w:firstLine="0"/>
+        <w:jc w:val="center"/>
         <w:rPr>
           <w:rFonts w:cs="Times New Roman"/>
           <w:b/>
           <w:bCs/>
-          <w:color w:val="FF0000"/>
+          <w:color w:val="000000" w:themeColor="text1"/>
           <w:sz w:val="28"/>
           <w:szCs w:val="28"/>
-        </w:rPr>
-        <w:t>“</w:t>
-      </w:r>
+          <w:lang w:val="es-ES"/>
+        </w:rPr>
+      </w:pPr>
       <w:r>
         <w:rPr>
           <w:rFonts w:cs="Times New Roman"/>
           <w:b/>
           <w:bCs/>
-          <w:color w:val="FF0000"/>
+          <w:color w:val="000000" w:themeColor="text1"/>
           <w:sz w:val="28"/>
           <w:szCs w:val="28"/>
         </w:rPr>
-        <w:t>T</w:t>
-      </w:r>
-      <w:r>
-        <w:rPr>
-          <w:rFonts w:cs="Times New Roman"/>
-          <w:b/>
-          <w:bCs/>
-          <w:color w:val="FF0000"/>
-          <w:sz w:val="28"/>
-          <w:szCs w:val="28"/>
-        </w:rPr>
-        <w:t>ÍTULO DE GUÍA</w:t>
-      </w:r>
-      <w:r>
-        <w:rPr>
-          <w:rFonts w:cs="Times New Roman"/>
-          <w:b/>
-          <w:bCs/>
-          <w:color w:val="FF0000"/>
-          <w:sz w:val="28"/>
-          <w:szCs w:val="28"/>
-        </w:rPr>
-        <w:t>”</w:t>
-      </w:r>
-    </w:p>
-    <w:p>
-      <w:pPr>
-        <w:spacing w:after="0"/>
-        <w:jc w:val="center"/>
-        <w:rPr>
-          <w:rFonts w:cs="Times New Roman"/>
-          <w:b/>
-          <w:bCs/>
-          <w:sz w:val="28"/>
-          <w:szCs w:val="28"/>
-        </w:rPr>
-      </w:pPr>
+        <w:t>Implementación y Evaluación Comparativa de Modelos de Aprendizaje Automático para la Detección de Intrusiones en Redes de Alta Dimensionalidad</w:t>
+      </w:r>
     </w:p>
     <w:p>
       <w:pPr>
@@ -3115,7 +3089,19 @@
         <w:rPr>
           <w:lang w:val="es-ES" w:eastAsia="es-ES"/>
         </w:rPr>
-        <w:t xml:space="preserve"> Ciencia de Datos</w:t>
+        <w:t xml:space="preserve"> </w:t>
+      </w:r>
+      <w:r>
+        <w:rPr>
+          <w:lang w:val="es-ES" w:eastAsia="es-ES"/>
+        </w:rPr>
+        <w:t>Análisis</w:t>
+      </w:r>
+      <w:r>
+        <w:rPr>
+          <w:lang w:val="es-ES" w:eastAsia="es-ES"/>
+        </w:rPr>
+        <w:t xml:space="preserve"> de Datos</w:t>
       </w:r>
     </w:p>
     <w:p>
@@ -3211,21 +3197,135 @@
           <w:lang w:val="es-ES" w:eastAsia="es-ES"/>
         </w:rPr>
       </w:pPr>
-      <w:r>
-        <w:rPr>
-          <w:lang w:val="es-ES" w:eastAsia="es-ES"/>
-        </w:rPr>
-        <w:t xml:space="preserve">Ingesta y preparación de datos masivos usando Apache </w:t>
-      </w:r>
-      <w:proofErr w:type="spellStart"/>
-      <w:r>
-        <w:rPr>
-          <w:lang w:val="es-ES" w:eastAsia="es-ES"/>
-        </w:rPr>
-        <w:t>Spark</w:t>
-      </w:r>
-      <w:proofErr w:type="spellEnd"/>
-    </w:p>
+      <w:bookmarkStart w:id="3" w:name="_Hlk218657199"/>
+      <w:r>
+        <w:rPr>
+          <w:lang w:eastAsia="es-ES"/>
+        </w:rPr>
+        <w:t xml:space="preserve">Implementación y </w:t>
+      </w:r>
+      <w:r>
+        <w:rPr>
+          <w:lang w:eastAsia="es-ES"/>
+        </w:rPr>
+        <w:t>e</w:t>
+      </w:r>
+      <w:r>
+        <w:rPr>
+          <w:lang w:eastAsia="es-ES"/>
+        </w:rPr>
+        <w:t xml:space="preserve">valuación </w:t>
+      </w:r>
+      <w:r>
+        <w:rPr>
+          <w:lang w:eastAsia="es-ES"/>
+        </w:rPr>
+        <w:t>c</w:t>
+      </w:r>
+      <w:r>
+        <w:rPr>
+          <w:lang w:eastAsia="es-ES"/>
+        </w:rPr>
+        <w:t xml:space="preserve">omparativa de </w:t>
+      </w:r>
+      <w:r>
+        <w:rPr>
+          <w:lang w:eastAsia="es-ES"/>
+        </w:rPr>
+        <w:t>m</w:t>
+      </w:r>
+      <w:r>
+        <w:rPr>
+          <w:lang w:eastAsia="es-ES"/>
+        </w:rPr>
+        <w:t xml:space="preserve">odelos de </w:t>
+      </w:r>
+      <w:r>
+        <w:rPr>
+          <w:lang w:eastAsia="es-ES"/>
+        </w:rPr>
+        <w:t>a</w:t>
+      </w:r>
+      <w:r>
+        <w:rPr>
+          <w:lang w:eastAsia="es-ES"/>
+        </w:rPr>
+        <w:t xml:space="preserve">prendizaje </w:t>
+      </w:r>
+      <w:r>
+        <w:rPr>
+          <w:lang w:eastAsia="es-ES"/>
+        </w:rPr>
+        <w:t>a</w:t>
+      </w:r>
+      <w:r>
+        <w:rPr>
+          <w:lang w:eastAsia="es-ES"/>
+        </w:rPr>
+        <w:t xml:space="preserve">utomático para la </w:t>
+      </w:r>
+      <w:r>
+        <w:rPr>
+          <w:lang w:eastAsia="es-ES"/>
+        </w:rPr>
+        <w:t>d</w:t>
+      </w:r>
+      <w:r>
+        <w:rPr>
+          <w:lang w:eastAsia="es-ES"/>
+        </w:rPr>
+        <w:t xml:space="preserve">etección de </w:t>
+      </w:r>
+      <w:r>
+        <w:rPr>
+          <w:lang w:eastAsia="es-ES"/>
+        </w:rPr>
+        <w:t>i</w:t>
+      </w:r>
+      <w:r>
+        <w:rPr>
+          <w:lang w:eastAsia="es-ES"/>
+        </w:rPr>
+        <w:t xml:space="preserve">ntrusiones en </w:t>
+      </w:r>
+      <w:r>
+        <w:rPr>
+          <w:lang w:eastAsia="es-ES"/>
+        </w:rPr>
+        <w:t>r</w:t>
+      </w:r>
+      <w:r>
+        <w:rPr>
+          <w:lang w:eastAsia="es-ES"/>
+        </w:rPr>
+        <w:t xml:space="preserve">edes de </w:t>
+      </w:r>
+      <w:r>
+        <w:rPr>
+          <w:lang w:eastAsia="es-ES"/>
+        </w:rPr>
+        <w:t>a</w:t>
+      </w:r>
+      <w:r>
+        <w:rPr>
+          <w:lang w:eastAsia="es-ES"/>
+        </w:rPr>
+        <w:t xml:space="preserve">lta </w:t>
+      </w:r>
+      <w:r>
+        <w:rPr>
+          <w:lang w:eastAsia="es-ES"/>
+        </w:rPr>
+        <w:t>d</w:t>
+      </w:r>
+      <w:r>
+        <w:rPr>
+          <w:lang w:eastAsia="es-ES"/>
+        </w:rPr>
+        <w:t>imensionalidad</w:t>
+      </w:r>
+    </w:p>
+    <w:bookmarkEnd w:id="3"/>
     <w:p>
       <w:pPr>
         <w:spacing w:after="0" w:line="240" w:lineRule="auto"/>
@@ -3248,7 +3348,7 @@
           <w:lang w:val="es-ES" w:eastAsia="es-ES"/>
         </w:rPr>
       </w:pPr>
-      <w:bookmarkStart w:id="3" w:name="_Toc218633654"/>
+      <w:bookmarkStart w:id="4" w:name="_Toc218633654"/>
       <w:r>
         <w:rPr>
           <w:rFonts w:eastAsia="Times New Roman"/>
@@ -3256,14 +3356,142 @@
         </w:rPr>
         <w:t>INTRODUCCIÓN</w:t>
       </w:r>
-      <w:bookmarkEnd w:id="3"/>
-    </w:p>
-    <w:p>
-      <w:pPr>
-        <w:rPr>
-          <w:lang w:val="es-ES" w:eastAsia="es-ES"/>
-        </w:rPr>
-      </w:pPr>
+      <w:bookmarkEnd w:id="4"/>
+    </w:p>
+    <w:p>
+      <w:pPr>
+        <w:pStyle w:val="NormalWeb"/>
+        <w:spacing w:line="360" w:lineRule="auto"/>
+        <w:ind w:firstLine="708"/>
+      </w:pPr>
+      <w:r>
+        <w:t xml:space="preserve">El crecimiento exponencial de las infraestructuras de red y la sofisticación de las </w:t>
+      </w:r>
+      <w:proofErr w:type="spellStart"/>
+      <w:r>
+        <w:t>ciberamenazas</w:t>
+      </w:r>
+      <w:proofErr w:type="spellEnd"/>
+      <w:r>
+        <w:t xml:space="preserve"> han vuelto obsoletos los sistemas de detección de intrusiones (IDS) basados únicamente en reglas estáticas. En la actualidad, la seguridad perimetral depende de la capacidad de analizar flujos masivos de datos en tiempo real para identificar patrones anómalos. Bajo este contexto, el aprendizaje automático (Machine </w:t>
+      </w:r>
+      <w:proofErr w:type="spellStart"/>
+      <w:r>
+        <w:t>Learning</w:t>
+      </w:r>
+      <w:proofErr w:type="spellEnd"/>
+      <w:r>
+        <w:t>) surge como la herramienta fundamental para clasificar el tráfico de red, permitiendo una respuesta proactiva ante vectores de ataque dinámicos y complejos.</w:t>
+      </w:r>
+    </w:p>
+    <w:p>
+      <w:pPr>
+        <w:pStyle w:val="NormalWeb"/>
+        <w:spacing w:line="360" w:lineRule="auto"/>
+        <w:ind w:firstLine="708"/>
+      </w:pPr>
+      <w:r>
+        <w:t xml:space="preserve">Esta guía de trabajo se centra en el uso del </w:t>
+      </w:r>
+      <w:proofErr w:type="spellStart"/>
+      <w:r>
+        <w:t>dataset</w:t>
+      </w:r>
+      <w:proofErr w:type="spellEnd"/>
+      <w:r>
+        <w:t xml:space="preserve"> </w:t>
+      </w:r>
+      <w:proofErr w:type="spellStart"/>
+      <w:r>
+        <w:t>NetworkAttackDetection</w:t>
+      </w:r>
+      <w:proofErr w:type="spellEnd"/>
+      <w:r>
+        <w:t xml:space="preserve">, un recurso técnico diseñado para simular escenarios de red reales con una amplia taxonomía de ataques contemporáneos. A diferencia de conjuntos de datos históricos, este </w:t>
+      </w:r>
+      <w:proofErr w:type="spellStart"/>
+      <w:r>
+        <w:t>dataset</w:t>
+      </w:r>
+      <w:proofErr w:type="spellEnd"/>
+      <w:r>
+        <w:t xml:space="preserve"> presenta retos significativos de alta dimensionalidad y desbalance de clases, lo que exige procesos de preprocesamiento rigurosos y la selección de algoritmos capaces de generalizar información en entornos críticos de seguridad.</w:t>
+      </w:r>
+    </w:p>
+    <w:p>
+      <w:pPr>
+        <w:pStyle w:val="NormalWeb"/>
+        <w:spacing w:line="360" w:lineRule="auto"/>
+        <w:ind w:firstLine="708"/>
+      </w:pPr>
+      <w:r>
+        <w:t xml:space="preserve">El desarrollo del laboratorio propone un análisis comparativo entre tres arquitecturas distintas: </w:t>
+      </w:r>
+      <w:proofErr w:type="spellStart"/>
+      <w:r>
+        <w:t>Random</w:t>
+      </w:r>
+      <w:proofErr w:type="spellEnd"/>
+      <w:r>
+        <w:t xml:space="preserve"> Forest, como exponente de métodos de ensamble por </w:t>
+      </w:r>
+      <w:proofErr w:type="spellStart"/>
+      <w:r>
+        <w:rPr>
+          <w:i/>
+          <w:iCs/>
+        </w:rPr>
+        <w:lastRenderedPageBreak/>
+        <w:t>bagging</w:t>
+      </w:r>
+      <w:proofErr w:type="spellEnd"/>
+      <w:r>
+        <w:t xml:space="preserve">; </w:t>
+      </w:r>
+      <w:proofErr w:type="spellStart"/>
+      <w:r>
+        <w:t>XGBoost</w:t>
+      </w:r>
+      <w:proofErr w:type="spellEnd"/>
+      <w:r>
+        <w:t xml:space="preserve">, representando la eficiencia del </w:t>
+      </w:r>
+      <w:proofErr w:type="spellStart"/>
+      <w:r>
+        <w:rPr>
+          <w:i/>
+          <w:iCs/>
+        </w:rPr>
+        <w:t>gradient</w:t>
+      </w:r>
+      <w:proofErr w:type="spellEnd"/>
+      <w:r>
+        <w:rPr>
+          <w:i/>
+          <w:iCs/>
+        </w:rPr>
+        <w:t xml:space="preserve"> </w:t>
+      </w:r>
+      <w:proofErr w:type="spellStart"/>
+      <w:r>
+        <w:rPr>
+          <w:i/>
+          <w:iCs/>
+        </w:rPr>
+        <w:t>boosting</w:t>
+      </w:r>
+      <w:proofErr w:type="spellEnd"/>
+      <w:r>
+        <w:t>; y el Perceptrón Multicapa (MLP), como aproximación al aprendizaje profundo. El objetivo es que el estudiante no solo logre una clasificación precisa, sino que comprenda el equilibrio necesario entre la eficacia de detección (</w:t>
+      </w:r>
+      <w:proofErr w:type="spellStart"/>
+      <w:r>
+        <w:t>Recall</w:t>
+      </w:r>
+      <w:proofErr w:type="spellEnd"/>
+      <w:r>
+        <w:t>) y la eficiencia computacional, factores determinantes para el despliegue de soluciones de seguridad en entornos de producción.</w:t>
+      </w:r>
     </w:p>
     <w:p>
       <w:pPr>
@@ -3273,7 +3501,7 @@
           <w:lang w:val="es-ES" w:eastAsia="es-ES"/>
         </w:rPr>
       </w:pPr>
-      <w:bookmarkStart w:id="4" w:name="_Toc218633655"/>
+      <w:bookmarkStart w:id="5" w:name="_Toc218633655"/>
       <w:r>
         <w:rPr>
           <w:rFonts w:eastAsia="Times New Roman"/>
@@ -3281,47 +3509,215 @@
         </w:rPr>
         <w:t>OBJETIVO DE LA GUÍA</w:t>
       </w:r>
-      <w:bookmarkEnd w:id="4"/>
-    </w:p>
-    <w:p>
-      <w:pPr>
-        <w:rPr>
-          <w:lang w:val="es-ES" w:eastAsia="es-ES"/>
-        </w:rPr>
-      </w:pPr>
-      <w:r>
-        <w:rPr>
-          <w:lang w:val="es-ES" w:eastAsia="es-ES"/>
-        </w:rPr>
-        <w:t xml:space="preserve">Al finalizar la práctica, el estudiante será capaz de cargar, limpiar y transformar </w:t>
-      </w:r>
-      <w:proofErr w:type="spellStart"/>
-      <w:r>
-        <w:rPr>
-          <w:lang w:val="es-ES" w:eastAsia="es-ES"/>
-        </w:rPr>
-        <w:t>datasets</w:t>
-      </w:r>
-      <w:proofErr w:type="spellEnd"/>
-      <w:r>
-        <w:rPr>
-          <w:lang w:val="es-ES" w:eastAsia="es-ES"/>
-        </w:rPr>
-        <w:t xml:space="preserve"> de gran volumen utilizando Apache </w:t>
-      </w:r>
-      <w:proofErr w:type="spellStart"/>
-      <w:r>
-        <w:rPr>
-          <w:lang w:val="es-ES" w:eastAsia="es-ES"/>
+      <w:bookmarkEnd w:id="5"/>
+    </w:p>
+    <w:p>
+      <w:pPr>
+        <w:pStyle w:val="Ttulo2"/>
+        <w:numPr>
+          <w:ilvl w:val="0"/>
+          <w:numId w:val="0"/>
+        </w:numPr>
+        <w:rPr>
+          <w:bCs/>
+          <w:lang w:eastAsia="es-ES"/>
+        </w:rPr>
+      </w:pPr>
+      <w:bookmarkStart w:id="6" w:name="_Toc218633656"/>
+      <w:r>
+        <w:rPr>
+          <w:bCs/>
+          <w:lang w:eastAsia="es-ES"/>
+        </w:rPr>
+        <w:t>1.4.1 Objetivo general</w:t>
+      </w:r>
+    </w:p>
+    <w:p>
+      <w:pPr>
+        <w:rPr>
+          <w:lang w:eastAsia="es-ES"/>
+        </w:rPr>
+      </w:pPr>
+      <w:r>
+        <w:rPr>
+          <w:lang w:eastAsia="es-ES"/>
+        </w:rPr>
+        <w:t xml:space="preserve">Desarrollar una evaluación comparativa de la eficacia y eficiencia de diversos algoritmos de aprendizaje automático en la detección de intrusiones, utilizando el </w:t>
+      </w:r>
+      <w:proofErr w:type="spellStart"/>
+      <w:r>
+        <w:rPr>
+          <w:lang w:eastAsia="es-ES"/>
+        </w:rPr>
+        <w:t>dataset</w:t>
+      </w:r>
+      <w:proofErr w:type="spellEnd"/>
+      <w:r>
+        <w:rPr>
+          <w:lang w:eastAsia="es-ES"/>
+        </w:rPr>
+        <w:t xml:space="preserve"> </w:t>
+      </w:r>
+      <w:proofErr w:type="spellStart"/>
+      <w:r>
+        <w:rPr>
+          <w:lang w:eastAsia="es-ES"/>
+        </w:rPr>
+        <w:t>NetworkAttackDetection</w:t>
+      </w:r>
+      <w:proofErr w:type="spellEnd"/>
+      <w:r>
+        <w:rPr>
+          <w:lang w:eastAsia="es-ES"/>
+        </w:rPr>
+        <w:t xml:space="preserve"> para fortalecer las capacidades de análisis de seguridad en redes de datos.</w:t>
+      </w:r>
+    </w:p>
+    <w:p>
+      <w:pPr>
+        <w:pStyle w:val="Ttulo2"/>
+        <w:numPr>
+          <w:ilvl w:val="0"/>
+          <w:numId w:val="0"/>
+        </w:numPr>
+        <w:ind w:left="720" w:hanging="720"/>
+        <w:rPr>
+          <w:lang w:eastAsia="es-ES"/>
+        </w:rPr>
+      </w:pPr>
+      <w:r>
+        <w:rPr>
+          <w:lang w:eastAsia="es-ES"/>
+        </w:rPr>
+        <w:t>1.4.2 Objetivos específicos</w:t>
+      </w:r>
+    </w:p>
+    <w:p>
+      <w:pPr>
+        <w:pStyle w:val="Prrafodelista"/>
+        <w:numPr>
+          <w:ilvl w:val="0"/>
+          <w:numId w:val="32"/>
+        </w:numPr>
+        <w:rPr>
+          <w:lang w:eastAsia="es-ES"/>
+        </w:rPr>
+      </w:pPr>
+      <w:r>
+        <w:rPr>
+          <w:lang w:eastAsia="es-ES"/>
+        </w:rPr>
+        <w:t xml:space="preserve">Configurar un entorno de procesamiento de datos utilizando Python y sesiones de </w:t>
+      </w:r>
+      <w:proofErr w:type="spellStart"/>
+      <w:r>
+        <w:rPr>
+          <w:lang w:eastAsia="es-ES"/>
         </w:rPr>
         <w:t>Spark</w:t>
       </w:r>
       <w:proofErr w:type="spellEnd"/>
       <w:r>
         <w:rPr>
-          <w:lang w:val="es-ES" w:eastAsia="es-ES"/>
-        </w:rPr>
-        <w:t>, aplicando operaciones básicas de procesamiento distribuido.</w:t>
+          <w:lang w:eastAsia="es-ES"/>
+        </w:rPr>
+        <w:t xml:space="preserve"> para el manejo eficiente de grandes volúmenes de tráfico de red.</w:t>
+      </w:r>
+    </w:p>
+    <w:p>
+      <w:pPr>
+        <w:pStyle w:val="Prrafodelista"/>
+        <w:numPr>
+          <w:ilvl w:val="0"/>
+          <w:numId w:val="32"/>
+        </w:numPr>
+        <w:rPr>
+          <w:lang w:eastAsia="es-ES"/>
+        </w:rPr>
+      </w:pPr>
+      <w:r>
+        <w:rPr>
+          <w:lang w:eastAsia="es-ES"/>
+        </w:rPr>
+        <w:t>Implementar y ajustar modelos de clasificación basados en ensamble (</w:t>
+      </w:r>
+      <w:proofErr w:type="spellStart"/>
+      <w:r>
+        <w:rPr>
+          <w:lang w:eastAsia="es-ES"/>
+        </w:rPr>
+        <w:t>Random</w:t>
+      </w:r>
+      <w:proofErr w:type="spellEnd"/>
+      <w:r>
+        <w:rPr>
+          <w:lang w:eastAsia="es-ES"/>
+        </w:rPr>
+        <w:t xml:space="preserve"> Forest, </w:t>
+      </w:r>
+      <w:proofErr w:type="spellStart"/>
+      <w:r>
+        <w:rPr>
+          <w:lang w:eastAsia="es-ES"/>
+        </w:rPr>
+        <w:t>XGBoost</w:t>
+      </w:r>
+      <w:proofErr w:type="spellEnd"/>
+      <w:r>
+        <w:rPr>
+          <w:lang w:eastAsia="es-ES"/>
+        </w:rPr>
+        <w:t>) y redes neuronales (Perceptrón Multicapa) para la identificación de patrones maliciosos.</w:t>
+      </w:r>
+    </w:p>
+    <w:p>
+      <w:pPr>
+        <w:pStyle w:val="Prrafodelista"/>
+        <w:numPr>
+          <w:ilvl w:val="0"/>
+          <w:numId w:val="32"/>
+        </w:numPr>
+        <w:rPr>
+          <w:lang w:eastAsia="es-ES"/>
+        </w:rPr>
+      </w:pPr>
+      <w:r>
+        <w:rPr>
+          <w:lang w:eastAsia="es-ES"/>
+        </w:rPr>
+        <w:t>Analizar el compromiso entre la precisión de detección y el costo computacional (tiempo de entrenamiento) de cada modelo evaluado.</w:t>
+      </w:r>
+    </w:p>
+    <w:p>
+      <w:pPr>
+        <w:pStyle w:val="Prrafodelista"/>
+        <w:numPr>
+          <w:ilvl w:val="0"/>
+          <w:numId w:val="32"/>
+        </w:numPr>
+        <w:rPr>
+          <w:lang w:eastAsia="es-ES"/>
+        </w:rPr>
+      </w:pPr>
+      <w:r>
+        <w:rPr>
+          <w:lang w:eastAsia="es-ES"/>
+        </w:rPr>
+        <w:t xml:space="preserve">Interpretar métricas avanzadas como la matriz de confusión y el </w:t>
+      </w:r>
+      <w:proofErr w:type="spellStart"/>
+      <w:r>
+        <w:rPr>
+          <w:lang w:eastAsia="es-ES"/>
+        </w:rPr>
+        <w:t>Recall</w:t>
+      </w:r>
+      <w:proofErr w:type="spellEnd"/>
+      <w:r>
+        <w:rPr>
+          <w:lang w:eastAsia="es-ES"/>
+        </w:rPr>
+        <w:t xml:space="preserve"> para determinar la viabilidad operativa de cada solución en un entorno de ciberseguridad real.</w:t>
       </w:r>
     </w:p>
     <w:p>
@@ -3332,7 +3728,6 @@
           <w:lang w:val="es-ES" w:eastAsia="es-ES"/>
         </w:rPr>
       </w:pPr>
-      <w:bookmarkStart w:id="5" w:name="_Toc218633656"/>
       <w:r>
         <w:rPr>
           <w:rFonts w:eastAsia="Times New Roman"/>
@@ -3340,104 +3735,119 @@
         </w:rPr>
         <w:t>RESULTADOS DE APRENDIZAJE</w:t>
       </w:r>
-      <w:bookmarkEnd w:id="5"/>
-    </w:p>
-    <w:p>
-      <w:pPr>
-        <w:pStyle w:val="VIL1L2"/>
-        <w:rPr>
-          <w:lang w:val="es-ES" w:eastAsia="es-ES"/>
-        </w:rPr>
-      </w:pPr>
-      <w:r>
-        <w:rPr>
-          <w:lang w:val="es-ES" w:eastAsia="es-ES"/>
-        </w:rPr>
-        <w:t xml:space="preserve">Aplica técnicas de ingesta de datos con </w:t>
-      </w:r>
-      <w:proofErr w:type="spellStart"/>
-      <w:r>
-        <w:rPr>
-          <w:lang w:val="es-ES" w:eastAsia="es-ES"/>
-        </w:rPr>
-        <w:t>PySpark</w:t>
-      </w:r>
-      <w:proofErr w:type="spellEnd"/>
-      <w:r>
-        <w:rPr>
-          <w:lang w:val="es-ES" w:eastAsia="es-ES"/>
-        </w:rPr>
-        <w:t>.</w:t>
-      </w:r>
-    </w:p>
-    <w:p>
-      <w:pPr>
-        <w:pStyle w:val="VIL1L2"/>
-        <w:rPr>
-          <w:lang w:val="es-ES" w:eastAsia="es-ES"/>
-        </w:rPr>
-      </w:pPr>
-      <w:r>
-        <w:rPr>
-          <w:lang w:val="es-ES" w:eastAsia="es-ES"/>
-        </w:rPr>
-        <w:t xml:space="preserve">Utiliza operaciones de limpieza y transformación en </w:t>
-      </w:r>
-      <w:proofErr w:type="spellStart"/>
-      <w:r>
-        <w:rPr>
-          <w:lang w:val="es-ES" w:eastAsia="es-ES"/>
-        </w:rPr>
-        <w:t>Spark</w:t>
-      </w:r>
-      <w:proofErr w:type="spellEnd"/>
-      <w:r>
-        <w:rPr>
-          <w:lang w:val="es-ES" w:eastAsia="es-ES"/>
-        </w:rPr>
+      <w:bookmarkEnd w:id="6"/>
+    </w:p>
+    <w:p>
+      <w:pPr>
+        <w:pStyle w:val="NormalWeb"/>
+        <w:numPr>
+          <w:ilvl w:val="0"/>
+          <w:numId w:val="31"/>
+        </w:numPr>
+        <w:spacing w:line="360" w:lineRule="auto"/>
+      </w:pPr>
+      <w:bookmarkStart w:id="7" w:name="_Toc218633657"/>
+      <w:r>
+        <w:t xml:space="preserve">Gestionar y preprocesar </w:t>
+      </w:r>
+      <w:proofErr w:type="spellStart"/>
+      <w:r>
+        <w:t>datasets</w:t>
+      </w:r>
+      <w:proofErr w:type="spellEnd"/>
+      <w:r>
+        <w:t xml:space="preserve"> de alta dimensionalidad (</w:t>
+      </w:r>
+      <w:proofErr w:type="spellStart"/>
+      <w:r>
+        <w:t>NetworkAttackDetection</w:t>
+      </w:r>
+      <w:proofErr w:type="spellEnd"/>
+      <w:r>
+        <w:t>) utilizando herramientas de Big Data para optimizar el entrenamiento de modelos de IA.</w:t>
+      </w:r>
+    </w:p>
+    <w:p>
+      <w:pPr>
+        <w:pStyle w:val="NormalWeb"/>
+        <w:numPr>
+          <w:ilvl w:val="0"/>
+          <w:numId w:val="31"/>
+        </w:numPr>
+        <w:spacing w:line="360" w:lineRule="auto"/>
+      </w:pPr>
+      <w:r>
+        <w:t xml:space="preserve">Diferenciar las arquitecturas de </w:t>
+      </w:r>
+      <w:proofErr w:type="spellStart"/>
+      <w:r>
+        <w:t>bagging</w:t>
+      </w:r>
+      <w:proofErr w:type="spellEnd"/>
+      <w:r>
+        <w:t xml:space="preserve"> (</w:t>
+      </w:r>
+      <w:proofErr w:type="spellStart"/>
+      <w:r>
+        <w:t>Random</w:t>
+      </w:r>
+      <w:proofErr w:type="spellEnd"/>
+      <w:r>
+        <w:t xml:space="preserve"> Forest), </w:t>
+      </w:r>
+      <w:proofErr w:type="spellStart"/>
+      <w:r>
+        <w:t>boosting</w:t>
+      </w:r>
+      <w:proofErr w:type="spellEnd"/>
+      <w:r>
+        <w:t xml:space="preserve"> (</w:t>
+      </w:r>
+      <w:proofErr w:type="spellStart"/>
+      <w:r>
+        <w:t>XGBoost</w:t>
+      </w:r>
+      <w:proofErr w:type="spellEnd"/>
+      <w:r>
+        <w:t xml:space="preserve">) y </w:t>
+      </w:r>
+      <w:proofErr w:type="spellStart"/>
+      <w:r>
+        <w:t>deep</w:t>
+      </w:r>
+      <w:proofErr w:type="spellEnd"/>
+      <w:r>
         <w:t xml:space="preserve"> </w:t>
       </w:r>
       <w:proofErr w:type="spellStart"/>
       <w:r>
-        <w:rPr>
-          <w:lang w:val="es-ES" w:eastAsia="es-ES"/>
-        </w:rPr>
-        <w:t>DataFrames</w:t>
-      </w:r>
-      <w:proofErr w:type="spellEnd"/>
-      <w:r>
-        <w:rPr>
-          <w:lang w:val="es-ES" w:eastAsia="es-ES"/>
-        </w:rPr>
-        <w:t>.</w:t>
-      </w:r>
-    </w:p>
-    <w:p>
-      <w:pPr>
-        <w:pStyle w:val="VIL1L2"/>
-        <w:rPr>
-          <w:lang w:val="es-ES" w:eastAsia="es-ES"/>
-        </w:rPr>
-      </w:pPr>
-      <w:r>
-        <w:rPr>
-          <w:lang w:val="es-ES" w:eastAsia="es-ES"/>
-        </w:rPr>
-        <w:t>Diferencia el procesamiento tradicional (Pandas) del distribuido (</w:t>
-      </w:r>
-      <w:proofErr w:type="spellStart"/>
-      <w:r>
-        <w:rPr>
-          <w:lang w:val="es-ES" w:eastAsia="es-ES"/>
-        </w:rPr>
-        <w:t>Spark</w:t>
-      </w:r>
-      <w:proofErr w:type="spellEnd"/>
-      <w:r>
-        <w:rPr>
-          <w:lang w:val="es-ES" w:eastAsia="es-ES"/>
-        </w:rPr>
-        <w:t>).</w:t>
+        <w:t>learning</w:t>
+      </w:r>
+      <w:proofErr w:type="spellEnd"/>
+      <w:r>
+        <w:t xml:space="preserve"> (MLP) en función de su eficacia contra diversos ataques de red.</w:t>
+      </w:r>
+    </w:p>
+    <w:p>
+      <w:pPr>
+        <w:pStyle w:val="NormalWeb"/>
+        <w:numPr>
+          <w:ilvl w:val="0"/>
+          <w:numId w:val="31"/>
+        </w:numPr>
+        <w:spacing w:line="360" w:lineRule="auto"/>
+      </w:pPr>
+      <w:r>
+        <w:lastRenderedPageBreak/>
+        <w:t xml:space="preserve">Evaluar sistemas de detección de intrusiones mediante el análisis crítico de la matriz de confusión y la métrica </w:t>
+      </w:r>
+      <w:proofErr w:type="spellStart"/>
+      <w:r>
+        <w:t>Recall</w:t>
+      </w:r>
+      <w:proofErr w:type="spellEnd"/>
+      <w:r>
+        <w:t>, priorizando la reducción de falsos negativos.</w:t>
       </w:r>
     </w:p>
     <w:p>
@@ -3448,7 +3858,6 @@
           <w:lang w:val="es-ES" w:eastAsia="es-ES"/>
         </w:rPr>
       </w:pPr>
-      <w:bookmarkStart w:id="6" w:name="_Toc218633657"/>
       <w:r>
         <w:rPr>
           <w:rFonts w:eastAsia="Times New Roman"/>
@@ -3456,7 +3865,7 @@
         </w:rPr>
         <w:t>SOFTWARE Y HERRAMIENTAS</w:t>
       </w:r>
-      <w:bookmarkEnd w:id="6"/>
+      <w:bookmarkEnd w:id="7"/>
     </w:p>
     <w:p>
       <w:pPr>
@@ -3550,7 +3959,6 @@
           <w:lang w:val="es-ES" w:eastAsia="es-ES"/>
           <w14:ligatures w14:val="none"/>
         </w:rPr>
-        <w:lastRenderedPageBreak/>
         <w:t>Dataset</w:t>
       </w:r>
       <w:proofErr w:type="spellEnd"/>
@@ -3573,7 +3981,7 @@
           <w:lang w:val="es-ES" w:eastAsia="es-ES"/>
         </w:rPr>
       </w:pPr>
-      <w:bookmarkStart w:id="7" w:name="_Toc218633658"/>
+      <w:bookmarkStart w:id="8" w:name="_Toc218633658"/>
       <w:r>
         <w:rPr>
           <w:rFonts w:eastAsia="Times New Roman"/>
@@ -3581,7 +3989,7 @@
         </w:rPr>
         <w:t>FUNDAMENTO TEÓRICO (RESUMEN)</w:t>
       </w:r>
-      <w:bookmarkEnd w:id="7"/>
+      <w:bookmarkEnd w:id="8"/>
     </w:p>
     <w:p>
       <w:pPr>
@@ -3670,7 +4078,7 @@
           <w:lang w:eastAsia="es-ES"/>
         </w:rPr>
       </w:pPr>
-      <w:bookmarkStart w:id="8" w:name="_Toc218633659"/>
+      <w:bookmarkStart w:id="9" w:name="_Toc218633659"/>
       <w:proofErr w:type="spellStart"/>
       <w:r>
         <w:rPr>
@@ -3687,7 +4095,7 @@
         </w:rPr>
         <w:t xml:space="preserve"> CIC-IDS2017</w:t>
       </w:r>
-      <w:bookmarkEnd w:id="8"/>
+      <w:bookmarkEnd w:id="9"/>
     </w:p>
     <w:p>
       <w:pPr>
@@ -3706,7 +4114,7 @@
           <w:lang w:eastAsia="es-ES"/>
         </w:rPr>
       </w:pPr>
-      <w:bookmarkStart w:id="9" w:name="_Toc218633660"/>
+      <w:bookmarkStart w:id="10" w:name="_Toc218633660"/>
       <w:r>
         <w:rPr>
           <w:rFonts w:eastAsia="Times New Roman"/>
@@ -3714,7 +4122,7 @@
         </w:rPr>
         <w:t>Preprocesamiento de datos de tráfico de red</w:t>
       </w:r>
-      <w:bookmarkEnd w:id="9"/>
+      <w:bookmarkEnd w:id="10"/>
     </w:p>
     <w:p>
       <w:pPr>
@@ -3733,7 +4141,7 @@
           <w:lang w:eastAsia="es-ES"/>
         </w:rPr>
       </w:pPr>
-      <w:bookmarkStart w:id="10" w:name="_Toc218633661"/>
+      <w:bookmarkStart w:id="11" w:name="_Toc218633661"/>
       <w:r>
         <w:rPr>
           <w:rFonts w:eastAsia="Times New Roman"/>
@@ -3741,7 +4149,7 @@
         </w:rPr>
         <w:t>Análisis exploratorio de datos (EDA)</w:t>
       </w:r>
-      <w:bookmarkEnd w:id="10"/>
+      <w:bookmarkEnd w:id="11"/>
     </w:p>
     <w:p>
       <w:pPr>
@@ -3760,7 +4168,7 @@
           <w:lang w:eastAsia="es-ES"/>
         </w:rPr>
       </w:pPr>
-      <w:bookmarkStart w:id="11" w:name="_Toc218633662"/>
+      <w:bookmarkStart w:id="12" w:name="_Toc218633662"/>
       <w:r>
         <w:rPr>
           <w:rFonts w:eastAsia="Times New Roman"/>
@@ -3768,7 +4176,7 @@
         </w:rPr>
         <w:t>Ingeniería de etiquetas</w:t>
       </w:r>
-      <w:bookmarkEnd w:id="11"/>
+      <w:bookmarkEnd w:id="12"/>
     </w:p>
     <w:p>
       <w:pPr>
@@ -3787,7 +4195,7 @@
           <w:lang w:eastAsia="es-ES"/>
         </w:rPr>
       </w:pPr>
-      <w:bookmarkStart w:id="12" w:name="_Toc218633663"/>
+      <w:bookmarkStart w:id="13" w:name="_Toc218633663"/>
       <w:r>
         <w:rPr>
           <w:rFonts w:eastAsia="Times New Roman"/>
@@ -3795,7 +4203,7 @@
         </w:rPr>
         <w:t>Análisis de correlación</w:t>
       </w:r>
-      <w:bookmarkEnd w:id="12"/>
+      <w:bookmarkEnd w:id="13"/>
     </w:p>
     <w:p>
       <w:pPr>
@@ -3814,15 +4222,16 @@
           <w:lang w:eastAsia="es-ES"/>
         </w:rPr>
       </w:pPr>
-      <w:bookmarkStart w:id="13" w:name="_Toc218633664"/>
+      <w:bookmarkStart w:id="14" w:name="_Toc218633664"/>
       <w:r>
         <w:rPr>
           <w:rFonts w:eastAsia="Times New Roman"/>
           <w:lang w:val="es-PE" w:eastAsia="es-ES"/>
         </w:rPr>
+        <w:lastRenderedPageBreak/>
         <w:t>Modelos de aprendizaje automático</w:t>
       </w:r>
-      <w:bookmarkEnd w:id="13"/>
+      <w:bookmarkEnd w:id="14"/>
     </w:p>
     <w:p>
       <w:pPr>
@@ -3920,14 +4329,7 @@
         <w:rPr>
           <w:lang w:eastAsia="es-ES"/>
         </w:rPr>
-        <w:t xml:space="preserve"> (2001), este modelo introduce aleatoriedad tanto en la selección de las muestras </w:t>
-      </w:r>
-      <w:r>
-        <w:rPr>
-          <w:lang w:eastAsia="es-ES"/>
-        </w:rPr>
-        <w:lastRenderedPageBreak/>
-        <w:t>de entrenamiento (</w:t>
+        <w:t xml:space="preserve"> (2001), este modelo introduce aleatoriedad tanto en la selección de las muestras de entrenamiento (</w:t>
       </w:r>
       <w:proofErr w:type="spellStart"/>
       <w:r>
@@ -4251,7 +4653,14 @@
         <w:rPr>
           <w:lang w:eastAsia="es-ES"/>
         </w:rPr>
-        <w:t xml:space="preserve"> para el ajuste de pesos (</w:t>
+        <w:t xml:space="preserve"> para el ajuste de pesos </w:t>
+      </w:r>
+      <w:r>
+        <w:rPr>
+          <w:lang w:eastAsia="es-ES"/>
+        </w:rPr>
+        <w:lastRenderedPageBreak/>
+        <w:t>(</w:t>
       </w:r>
       <w:proofErr w:type="spellStart"/>
       <w:r>
@@ -4316,16 +4725,15 @@
           <w:lang w:val="es-ES" w:eastAsia="es-ES"/>
         </w:rPr>
       </w:pPr>
-      <w:bookmarkStart w:id="14" w:name="_Toc218633665"/>
+      <w:bookmarkStart w:id="15" w:name="_Toc218633665"/>
       <w:r>
         <w:rPr>
           <w:rFonts w:eastAsia="Times New Roman"/>
           <w:lang w:val="es-ES" w:eastAsia="es-ES"/>
         </w:rPr>
-        <w:lastRenderedPageBreak/>
         <w:t>ACTIVIDADES DEL LABORATORIO</w:t>
       </w:r>
-      <w:bookmarkEnd w:id="14"/>
+      <w:bookmarkEnd w:id="15"/>
     </w:p>
     <w:p>
       <w:pPr>
@@ -4335,7 +4743,7 @@
           <w:lang w:eastAsia="es-ES"/>
         </w:rPr>
       </w:pPr>
-      <w:bookmarkStart w:id="15" w:name="_Toc218633666"/>
+      <w:bookmarkStart w:id="16" w:name="_Toc218633666"/>
       <w:r>
         <w:rPr>
           <w:rFonts w:eastAsia="Times New Roman"/>
@@ -4343,7 +4751,7 @@
         </w:rPr>
         <w:t>Actividad 1: Configuración del entorno</w:t>
       </w:r>
-      <w:bookmarkEnd w:id="15"/>
+      <w:bookmarkEnd w:id="16"/>
     </w:p>
     <w:p>
       <w:pPr>
@@ -4697,31 +5105,7 @@
           <w:lang w:val="en-US" w:eastAsia="es-ES"/>
           <w14:ligatures w14:val="none"/>
         </w:rPr>
-        <w:t>("</w:t>
-      </w:r>
-      <w:proofErr w:type="spellStart"/>
-      <w:r>
-        <w:rPr>
-          <w:rFonts w:ascii="Courier New" w:eastAsia="Times New Roman" w:hAnsi="Courier New" w:cs="Courier New"/>
-          <w:kern w:val="0"/>
-          <w:sz w:val="20"/>
-          <w:szCs w:val="20"/>
-          <w:lang w:val="en-US" w:eastAsia="es-ES"/>
-          <w14:ligatures w14:val="none"/>
-        </w:rPr>
-        <w:t>Laboratorio</w:t>
-      </w:r>
-      <w:proofErr w:type="spellEnd"/>
-      <w:r>
-        <w:rPr>
-          <w:rFonts w:ascii="Courier New" w:eastAsia="Times New Roman" w:hAnsi="Courier New" w:cs="Courier New"/>
-          <w:kern w:val="0"/>
-          <w:sz w:val="20"/>
-          <w:szCs w:val="20"/>
-          <w:lang w:val="en-US" w:eastAsia="es-ES"/>
-          <w14:ligatures w14:val="none"/>
-        </w:rPr>
-        <w:t xml:space="preserve"> Big Data") \</w:t>
+        <w:t>("Laboratorio Big Data") \</w:t>
       </w:r>
     </w:p>
     <w:p>
@@ -4827,7 +5211,7 @@
           <w:lang w:eastAsia="es-ES"/>
         </w:rPr>
       </w:pPr>
-      <w:bookmarkStart w:id="16" w:name="_Toc218633667"/>
+      <w:bookmarkStart w:id="17" w:name="_Toc218633667"/>
       <w:r>
         <w:rPr>
           <w:rFonts w:eastAsia="Times New Roman"/>
@@ -4843,7 +5227,7 @@
         </w:rPr>
         <w:t>dataset</w:t>
       </w:r>
-      <w:bookmarkEnd w:id="16"/>
+      <w:bookmarkEnd w:id="17"/>
       <w:proofErr w:type="spellEnd"/>
     </w:p>
     <w:p>
@@ -5047,7 +5431,7 @@
           <w:lang w:eastAsia="es-ES"/>
         </w:rPr>
       </w:pPr>
-      <w:bookmarkStart w:id="17" w:name="_Toc218633668"/>
+      <w:bookmarkStart w:id="18" w:name="_Toc218633668"/>
       <w:r>
         <w:rPr>
           <w:rFonts w:eastAsia="Times New Roman"/>
@@ -5055,7 +5439,7 @@
         </w:rPr>
         <w:t>Actividad 3: Exploración básica</w:t>
       </w:r>
-      <w:bookmarkEnd w:id="17"/>
+      <w:bookmarkEnd w:id="18"/>
     </w:p>
     <w:p>
       <w:pPr>
@@ -5261,7 +5645,7 @@
           <w:lang w:eastAsia="es-ES"/>
         </w:rPr>
       </w:pPr>
-      <w:bookmarkStart w:id="18" w:name="_Toc218633669"/>
+      <w:bookmarkStart w:id="19" w:name="_Toc218633669"/>
       <w:r>
         <w:rPr>
           <w:rFonts w:eastAsia="Times New Roman"/>
@@ -5269,7 +5653,7 @@
         </w:rPr>
         <w:t>Actividad 4: Limpieza de datos</w:t>
       </w:r>
-      <w:bookmarkEnd w:id="18"/>
+      <w:bookmarkEnd w:id="19"/>
     </w:p>
     <w:p>
       <w:pPr>
@@ -5577,7 +5961,7 @@
           <w:lang w:eastAsia="es-ES"/>
         </w:rPr>
       </w:pPr>
-      <w:bookmarkStart w:id="19" w:name="_Toc218633670"/>
+      <w:bookmarkStart w:id="20" w:name="_Toc218633670"/>
       <w:r>
         <w:rPr>
           <w:rFonts w:eastAsia="Times New Roman"/>
@@ -5585,7 +5969,7 @@
         </w:rPr>
         <w:t>Actividad 5: Transformación de datos</w:t>
       </w:r>
-      <w:bookmarkEnd w:id="19"/>
+      <w:bookmarkEnd w:id="20"/>
     </w:p>
     <w:p>
       <w:pPr>
@@ -5839,7 +6223,6 @@
           <w:lang w:val="es-ES" w:eastAsia="es-ES"/>
           <w14:ligatures w14:val="none"/>
         </w:rPr>
-        <w:lastRenderedPageBreak/>
         <w:t xml:space="preserve">    "</w:t>
       </w:r>
       <w:proofErr w:type="spellStart"/>
@@ -6022,7 +6405,7 @@
           <w:lang w:eastAsia="es-ES"/>
         </w:rPr>
       </w:pPr>
-      <w:bookmarkStart w:id="20" w:name="_Toc218633671"/>
+      <w:bookmarkStart w:id="21" w:name="_Toc218633671"/>
       <w:r>
         <w:rPr>
           <w:rFonts w:eastAsia="Times New Roman"/>
@@ -6060,7 +6443,7 @@
         </w:rPr>
         <w:t xml:space="preserve"> Forest</w:t>
       </w:r>
-      <w:bookmarkEnd w:id="20"/>
+      <w:bookmarkEnd w:id="21"/>
     </w:p>
     <w:p>
       <w:pPr>
@@ -7647,6 +8030,7 @@
           <w:lang w:eastAsia="es-PE"/>
           <w14:ligatures w14:val="none"/>
         </w:rPr>
+        <w:lastRenderedPageBreak/>
         <w:t xml:space="preserve">    </w:t>
       </w:r>
       <w:proofErr w:type="spellStart"/>
@@ -8026,7 +8410,7 @@
           <w:lang w:eastAsia="es-ES"/>
           <w14:ligatures w14:val="none"/>
         </w:rPr>
-        <w:t xml:space="preserve">). Durante esta fase, el algoritmo construye la estructura de los árboles de decisión buscando </w:t>
+        <w:t xml:space="preserve">). Durante esta fase, el algoritmo construye la estructura de los árboles de decisión buscando patrones que logren diferenciar el tráfico legítimo de las actividades maliciosas. Es </w:t>
       </w:r>
       <w:r>
         <w:rPr>
@@ -8036,8 +8420,7 @@
           <w:lang w:eastAsia="es-ES"/>
           <w14:ligatures w14:val="none"/>
         </w:rPr>
-        <w:lastRenderedPageBreak/>
-        <w:t xml:space="preserve">patrones que logren diferenciar el tráfico legítimo de las actividades maliciosas. Es </w:t>
+        <w:t>importante</w:t>
       </w:r>
       <w:r>
         <w:rPr>
@@ -8047,37 +8430,7 @@
           <w:lang w:eastAsia="es-ES"/>
           <w14:ligatures w14:val="none"/>
         </w:rPr>
-        <w:t>importante</w:t>
-      </w:r>
-      <w:r>
-        <w:rPr>
-          <w:rFonts w:eastAsia="Times New Roman" w:cs="Times New Roman"/>
-          <w:kern w:val="0"/>
-          <w:szCs w:val="24"/>
-          <w:lang w:eastAsia="es-ES"/>
-          <w14:ligatures w14:val="none"/>
-        </w:rPr>
-        <w:t xml:space="preserve"> integrar una medición del tiempo de ejecución mediante la librería time, </w:t>
-      </w:r>
-      <w:r>
-        <w:rPr>
-          <w:rFonts w:eastAsia="Times New Roman" w:cs="Times New Roman"/>
-          <w:kern w:val="0"/>
-          <w:szCs w:val="24"/>
-          <w:lang w:eastAsia="es-ES"/>
-          <w14:ligatures w14:val="none"/>
-        </w:rPr>
-        <w:t>ya que,</w:t>
-      </w:r>
-      <w:r>
-        <w:rPr>
-          <w:rFonts w:eastAsia="Times New Roman" w:cs="Times New Roman"/>
-          <w:kern w:val="0"/>
-          <w:szCs w:val="24"/>
-          <w:lang w:eastAsia="es-ES"/>
-          <w14:ligatures w14:val="none"/>
-        </w:rPr>
-        <w:t xml:space="preserve"> en entornos de detección de intrusiones en tiempo real, la velocidad de respuesta es un factor crítico junto con la precisión del modelo.</w:t>
+        <w:t xml:space="preserve"> integrar una medición del tiempo de ejecución mediante la librería time, ya que, en entornos de detección de intrusiones en tiempo real, la velocidad de respuesta es un factor crítico junto con la precisión del modelo.</w:t>
       </w:r>
     </w:p>
     <w:p>
@@ -8271,7 +8624,20 @@
           <w:lang w:eastAsia="es-PE"/>
           <w14:ligatures w14:val="none"/>
         </w:rPr>
-        <w:t>y_train</w:t>
+        <w:t>y_</w:t>
+      </w:r>
+      <w:proofErr w:type="gramStart"/>
+      <w:r>
+        <w:rPr>
+          <w:rFonts w:ascii="Lucida Console" w:eastAsia="Times New Roman" w:hAnsi="Lucida Console" w:cs="Times New Roman"/>
+          <w:color w:val="000000"/>
+          <w:kern w:val="0"/>
+          <w:sz w:val="22"/>
+          <w:shd w:val="clear" w:color="auto" w:fill="FFFFFF"/>
+          <w:lang w:eastAsia="es-PE"/>
+          <w14:ligatures w14:val="none"/>
+        </w:rPr>
+        <w:t>train</w:t>
       </w:r>
       <w:proofErr w:type="spellEnd"/>
       <w:r>
@@ -8295,7 +8661,19 @@
           <w:lang w:eastAsia="es-PE"/>
           <w14:ligatures w14:val="none"/>
         </w:rPr>
-        <w:t># Entrenar el modelo con los datos escalados</w:t>
+        <w:t>#</w:t>
+      </w:r>
+      <w:proofErr w:type="gramEnd"/>
+      <w:r>
+        <w:rPr>
+          <w:rFonts w:ascii="Lucida Console" w:eastAsia="Times New Roman" w:hAnsi="Lucida Console" w:cs="Times New Roman"/>
+          <w:color w:val="008000"/>
+          <w:kern w:val="0"/>
+          <w:sz w:val="22"/>
+          <w:lang w:eastAsia="es-PE"/>
+          <w14:ligatures w14:val="none"/>
+        </w:rPr>
+        <w:t xml:space="preserve"> Entrenar el modelo con los datos escalados</w:t>
       </w:r>
     </w:p>
     <w:p>
@@ -9331,6 +9709,7 @@
           <w:lang w:eastAsia="es-PE"/>
           <w14:ligatures w14:val="none"/>
         </w:rPr>
+        <w:lastRenderedPageBreak/>
         <w:t>print</w:t>
       </w:r>
       <w:proofErr w:type="spellEnd"/>
@@ -9423,9 +9802,9 @@
           <w:lang w:eastAsia="es-PE"/>
           <w14:ligatures w14:val="none"/>
         </w:rPr>
-        <w:t>f"Accuracy</w:t>
-      </w:r>
-      <w:proofErr w:type="spellEnd"/>
+        <w:t>f"</w:t>
+      </w:r>
+      <w:proofErr w:type="gramStart"/>
       <w:r>
         <w:rPr>
           <w:rFonts w:ascii="Lucida Console" w:eastAsia="Times New Roman" w:hAnsi="Lucida Console" w:cs="Times New Roman"/>
@@ -9435,7 +9814,31 @@
           <w:lang w:eastAsia="es-PE"/>
           <w14:ligatures w14:val="none"/>
         </w:rPr>
-        <w:t xml:space="preserve">  : {accuracy:.4f}"</w:t>
+        <w:t>Accuracy</w:t>
+      </w:r>
+      <w:proofErr w:type="spellEnd"/>
+      <w:r>
+        <w:rPr>
+          <w:rFonts w:ascii="Lucida Console" w:eastAsia="Times New Roman" w:hAnsi="Lucida Console" w:cs="Times New Roman"/>
+          <w:color w:val="A31515"/>
+          <w:kern w:val="0"/>
+          <w:sz w:val="22"/>
+          <w:lang w:eastAsia="es-PE"/>
+          <w14:ligatures w14:val="none"/>
+        </w:rPr>
+        <w:t xml:space="preserve">  :</w:t>
+      </w:r>
+      <w:proofErr w:type="gramEnd"/>
+      <w:r>
+        <w:rPr>
+          <w:rFonts w:ascii="Lucida Console" w:eastAsia="Times New Roman" w:hAnsi="Lucida Console" w:cs="Times New Roman"/>
+          <w:color w:val="A31515"/>
+          <w:kern w:val="0"/>
+          <w:sz w:val="22"/>
+          <w:lang w:eastAsia="es-PE"/>
+          <w14:ligatures w14:val="none"/>
+        </w:rPr>
+        <w:t xml:space="preserve"> {accuracy:.4f}"</w:t>
       </w:r>
       <w:r>
         <w:rPr>
@@ -9502,9 +9905,9 @@
           <w:lang w:eastAsia="es-PE"/>
           <w14:ligatures w14:val="none"/>
         </w:rPr>
-        <w:t>f"Precision</w:t>
-      </w:r>
-      <w:proofErr w:type="spellEnd"/>
+        <w:t>f"</w:t>
+      </w:r>
+      <w:proofErr w:type="gramStart"/>
       <w:r>
         <w:rPr>
           <w:rFonts w:ascii="Lucida Console" w:eastAsia="Times New Roman" w:hAnsi="Lucida Console" w:cs="Times New Roman"/>
@@ -9514,7 +9917,31 @@
           <w:lang w:eastAsia="es-PE"/>
           <w14:ligatures w14:val="none"/>
         </w:rPr>
-        <w:t xml:space="preserve"> : {precision:.4f}"</w:t>
+        <w:t>Precision</w:t>
+      </w:r>
+      <w:proofErr w:type="spellEnd"/>
+      <w:r>
+        <w:rPr>
+          <w:rFonts w:ascii="Lucida Console" w:eastAsia="Times New Roman" w:hAnsi="Lucida Console" w:cs="Times New Roman"/>
+          <w:color w:val="A31515"/>
+          <w:kern w:val="0"/>
+          <w:sz w:val="22"/>
+          <w:lang w:eastAsia="es-PE"/>
+          <w14:ligatures w14:val="none"/>
+        </w:rPr>
+        <w:t xml:space="preserve"> :</w:t>
+      </w:r>
+      <w:proofErr w:type="gramEnd"/>
+      <w:r>
+        <w:rPr>
+          <w:rFonts w:ascii="Lucida Console" w:eastAsia="Times New Roman" w:hAnsi="Lucida Console" w:cs="Times New Roman"/>
+          <w:color w:val="A31515"/>
+          <w:kern w:val="0"/>
+          <w:sz w:val="22"/>
+          <w:lang w:eastAsia="es-PE"/>
+          <w14:ligatures w14:val="none"/>
+        </w:rPr>
+        <w:t xml:space="preserve"> {precision:.4f}"</w:t>
       </w:r>
       <w:r>
         <w:rPr>
@@ -9593,7 +10020,31 @@
           <w:lang w:eastAsia="es-PE"/>
           <w14:ligatures w14:val="none"/>
         </w:rPr>
-        <w:t xml:space="preserve">    : {recall:.4f}"</w:t>
+        <w:t xml:space="preserve">  </w:t>
+      </w:r>
+      <w:proofErr w:type="gramStart"/>
+      <w:r>
+        <w:rPr>
+          <w:rFonts w:ascii="Lucida Console" w:eastAsia="Times New Roman" w:hAnsi="Lucida Console" w:cs="Times New Roman"/>
+          <w:color w:val="A31515"/>
+          <w:kern w:val="0"/>
+          <w:sz w:val="22"/>
+          <w:lang w:eastAsia="es-PE"/>
+          <w14:ligatures w14:val="none"/>
+        </w:rPr>
+        <w:t xml:space="preserve">  :</w:t>
+      </w:r>
+      <w:proofErr w:type="gramEnd"/>
+      <w:r>
+        <w:rPr>
+          <w:rFonts w:ascii="Lucida Console" w:eastAsia="Times New Roman" w:hAnsi="Lucida Console" w:cs="Times New Roman"/>
+          <w:color w:val="A31515"/>
+          <w:kern w:val="0"/>
+          <w:sz w:val="22"/>
+          <w:lang w:eastAsia="es-PE"/>
+          <w14:ligatures w14:val="none"/>
+        </w:rPr>
+        <w:t xml:space="preserve"> {recall:.4f}"</w:t>
       </w:r>
       <w:r>
         <w:rPr>
@@ -9659,7 +10110,31 @@
           <w:lang w:eastAsia="es-PE"/>
           <w14:ligatures w14:val="none"/>
         </w:rPr>
-        <w:t>f"F1-score  : {f1:.4f}"</w:t>
+        <w:t>f"F1-</w:t>
+      </w:r>
+      <w:proofErr w:type="gramStart"/>
+      <w:r>
+        <w:rPr>
+          <w:rFonts w:ascii="Lucida Console" w:eastAsia="Times New Roman" w:hAnsi="Lucida Console" w:cs="Times New Roman"/>
+          <w:color w:val="A31515"/>
+          <w:kern w:val="0"/>
+          <w:sz w:val="22"/>
+          <w:lang w:eastAsia="es-PE"/>
+          <w14:ligatures w14:val="none"/>
+        </w:rPr>
+        <w:t>score  :</w:t>
+      </w:r>
+      <w:proofErr w:type="gramEnd"/>
+      <w:r>
+        <w:rPr>
+          <w:rFonts w:ascii="Lucida Console" w:eastAsia="Times New Roman" w:hAnsi="Lucida Console" w:cs="Times New Roman"/>
+          <w:color w:val="A31515"/>
+          <w:kern w:val="0"/>
+          <w:sz w:val="22"/>
+          <w:lang w:eastAsia="es-PE"/>
+          <w14:ligatures w14:val="none"/>
+        </w:rPr>
+        <w:t xml:space="preserve"> {f1:.4f}"</w:t>
       </w:r>
       <w:r>
         <w:rPr>
@@ -9910,6 +10385,7 @@
         <w:t>figsize</w:t>
       </w:r>
       <w:proofErr w:type="spellEnd"/>
+      <w:proofErr w:type="gramStart"/>
       <w:r>
         <w:rPr>
           <w:rFonts w:ascii="Lucida Console" w:eastAsia="Times New Roman" w:hAnsi="Lucida Console" w:cs="Times New Roman"/>
@@ -9922,6 +10398,7 @@
         </w:rPr>
         <w:t>=(</w:t>
       </w:r>
+      <w:proofErr w:type="gramEnd"/>
       <w:r>
         <w:rPr>
           <w:rFonts w:ascii="Lucida Console" w:eastAsia="Times New Roman" w:hAnsi="Lucida Console" w:cs="Times New Roman"/>
@@ -10374,7 +10851,6 @@
           <w:lang w:eastAsia="es-PE"/>
           <w14:ligatures w14:val="none"/>
         </w:rPr>
-        <w:lastRenderedPageBreak/>
         <w:t xml:space="preserve">    </w:t>
       </w:r>
       <w:proofErr w:type="spellStart"/>
@@ -11130,20 +11606,46 @@
           <w:lang w:eastAsia="es-PE"/>
           <w14:ligatures w14:val="none"/>
         </w:rPr>
-        <w:t>_layout</w:t>
-      </w:r>
-      <w:proofErr w:type="spellEnd"/>
-      <w:r>
-        <w:rPr>
-          <w:rFonts w:ascii="Lucida Console" w:eastAsia="Times New Roman" w:hAnsi="Lucida Console" w:cs="Times New Roman"/>
-          <w:color w:val="000000"/>
-          <w:kern w:val="0"/>
-          <w:sz w:val="22"/>
-          <w:shd w:val="clear" w:color="auto" w:fill="FFFFFF"/>
-          <w:lang w:eastAsia="es-PE"/>
-          <w14:ligatures w14:val="none"/>
-        </w:rPr>
-        <w:t>()</w:t>
+        <w:t>_</w:t>
+      </w:r>
+      <w:proofErr w:type="gramStart"/>
+      <w:r>
+        <w:rPr>
+          <w:rFonts w:ascii="Lucida Console" w:eastAsia="Times New Roman" w:hAnsi="Lucida Console" w:cs="Times New Roman"/>
+          <w:color w:val="000000"/>
+          <w:kern w:val="0"/>
+          <w:sz w:val="22"/>
+          <w:shd w:val="clear" w:color="auto" w:fill="FFFFFF"/>
+          <w:lang w:eastAsia="es-PE"/>
+          <w14:ligatures w14:val="none"/>
+        </w:rPr>
+        <w:t>layout</w:t>
+      </w:r>
+      <w:proofErr w:type="spellEnd"/>
+      <w:r>
+        <w:rPr>
+          <w:rFonts w:ascii="Lucida Console" w:eastAsia="Times New Roman" w:hAnsi="Lucida Console" w:cs="Times New Roman"/>
+          <w:color w:val="000000"/>
+          <w:kern w:val="0"/>
+          <w:sz w:val="22"/>
+          <w:shd w:val="clear" w:color="auto" w:fill="FFFFFF"/>
+          <w:lang w:eastAsia="es-PE"/>
+          <w14:ligatures w14:val="none"/>
+        </w:rPr>
+        <w:t>(</w:t>
+      </w:r>
+      <w:proofErr w:type="gramEnd"/>
+      <w:r>
+        <w:rPr>
+          <w:rFonts w:ascii="Lucida Console" w:eastAsia="Times New Roman" w:hAnsi="Lucida Console" w:cs="Times New Roman"/>
+          <w:color w:val="000000"/>
+          <w:kern w:val="0"/>
+          <w:sz w:val="22"/>
+          <w:shd w:val="clear" w:color="auto" w:fill="FFFFFF"/>
+          <w:lang w:eastAsia="es-PE"/>
+          <w14:ligatures w14:val="none"/>
+        </w:rPr>
+        <w:t>)</w:t>
       </w:r>
     </w:p>
     <w:p>
@@ -11386,6 +11888,7 @@
         </w:rPr>
         <w:t>(axis=</w:t>
       </w:r>
+      <w:proofErr w:type="gramStart"/>
       <w:r>
         <w:rPr>
           <w:rFonts w:ascii="Lucida Console" w:eastAsia="Times New Roman" w:hAnsi="Lucida Console" w:cs="Times New Roman"/>
@@ -11407,9 +11910,23 @@
           <w:lang w:eastAsia="es-PE"/>
           <w14:ligatures w14:val="none"/>
         </w:rPr>
-        <w:t xml:space="preserve">)[:, </w:t>
-      </w:r>
-      <w:proofErr w:type="spellStart"/>
+        <w:t>)[:,</w:t>
+      </w:r>
+      <w:proofErr w:type="gramEnd"/>
+      <w:r>
+        <w:rPr>
+          <w:rFonts w:ascii="Lucida Console" w:eastAsia="Times New Roman" w:hAnsi="Lucida Console" w:cs="Times New Roman"/>
+          <w:color w:val="000000"/>
+          <w:kern w:val="0"/>
+          <w:sz w:val="22"/>
+          <w:shd w:val="clear" w:color="auto" w:fill="FFFFFF"/>
+          <w:lang w:eastAsia="es-PE"/>
+          <w14:ligatures w14:val="none"/>
+        </w:rPr>
+        <w:t xml:space="preserve"> </w:t>
+      </w:r>
+      <w:proofErr w:type="spellStart"/>
+      <w:proofErr w:type="gramStart"/>
       <w:r>
         <w:rPr>
           <w:rFonts w:ascii="Lucida Console" w:eastAsia="Times New Roman" w:hAnsi="Lucida Console" w:cs="Times New Roman"/>
@@ -11423,6 +11940,7 @@
         <w:t>np.newaxis</w:t>
       </w:r>
       <w:proofErr w:type="spellEnd"/>
+      <w:proofErr w:type="gramEnd"/>
       <w:r>
         <w:rPr>
           <w:rFonts w:ascii="Lucida Console" w:eastAsia="Times New Roman" w:hAnsi="Lucida Console" w:cs="Times New Roman"/>
@@ -11636,7 +12154,19 @@
           <w:lang w:eastAsia="es-PE"/>
           <w14:ligatures w14:val="none"/>
         </w:rPr>
-        <w:t>"{:.2f}%"</w:t>
+        <w:t>"{:.2</w:t>
+      </w:r>
+      <w:proofErr w:type="gramStart"/>
+      <w:r>
+        <w:rPr>
+          <w:rFonts w:ascii="Lucida Console" w:eastAsia="Times New Roman" w:hAnsi="Lucida Console" w:cs="Times New Roman"/>
+          <w:color w:val="A31515"/>
+          <w:kern w:val="0"/>
+          <w:sz w:val="22"/>
+          <w:lang w:eastAsia="es-PE"/>
+          <w14:ligatures w14:val="none"/>
+        </w:rPr>
+        <w:t>f}%"</w:t>
       </w:r>
       <w:r>
         <w:rPr>
@@ -11663,6 +12193,7 @@
         <w:t>format</w:t>
       </w:r>
       <w:proofErr w:type="spellEnd"/>
+      <w:proofErr w:type="gramEnd"/>
       <w:r>
         <w:rPr>
           <w:rFonts w:ascii="Lucida Console" w:eastAsia="Times New Roman" w:hAnsi="Lucida Console" w:cs="Times New Roman"/>
@@ -11923,6 +12454,7 @@
         <w:t>figsize</w:t>
       </w:r>
       <w:proofErr w:type="spellEnd"/>
+      <w:proofErr w:type="gramStart"/>
       <w:r>
         <w:rPr>
           <w:rFonts w:ascii="Lucida Console" w:eastAsia="Times New Roman" w:hAnsi="Lucida Console" w:cs="Times New Roman"/>
@@ -11935,6 +12467,7 @@
         </w:rPr>
         <w:t>=(</w:t>
       </w:r>
+      <w:proofErr w:type="gramEnd"/>
       <w:r>
         <w:rPr>
           <w:rFonts w:ascii="Lucida Console" w:eastAsia="Times New Roman" w:hAnsi="Lucida Console" w:cs="Times New Roman"/>
@@ -13171,20 +13704,46 @@
           <w:lang w:eastAsia="es-PE"/>
           <w14:ligatures w14:val="none"/>
         </w:rPr>
-        <w:t>_layout</w:t>
-      </w:r>
-      <w:proofErr w:type="spellEnd"/>
-      <w:r>
-        <w:rPr>
-          <w:rFonts w:ascii="Lucida Console" w:eastAsia="Times New Roman" w:hAnsi="Lucida Console" w:cs="Times New Roman"/>
-          <w:color w:val="000000"/>
-          <w:kern w:val="0"/>
-          <w:sz w:val="22"/>
-          <w:shd w:val="clear" w:color="auto" w:fill="FFFFFF"/>
-          <w:lang w:eastAsia="es-PE"/>
-          <w14:ligatures w14:val="none"/>
-        </w:rPr>
-        <w:t>()</w:t>
+        <w:t>_</w:t>
+      </w:r>
+      <w:proofErr w:type="gramStart"/>
+      <w:r>
+        <w:rPr>
+          <w:rFonts w:ascii="Lucida Console" w:eastAsia="Times New Roman" w:hAnsi="Lucida Console" w:cs="Times New Roman"/>
+          <w:color w:val="000000"/>
+          <w:kern w:val="0"/>
+          <w:sz w:val="22"/>
+          <w:shd w:val="clear" w:color="auto" w:fill="FFFFFF"/>
+          <w:lang w:eastAsia="es-PE"/>
+          <w14:ligatures w14:val="none"/>
+        </w:rPr>
+        <w:t>layout</w:t>
+      </w:r>
+      <w:proofErr w:type="spellEnd"/>
+      <w:r>
+        <w:rPr>
+          <w:rFonts w:ascii="Lucida Console" w:eastAsia="Times New Roman" w:hAnsi="Lucida Console" w:cs="Times New Roman"/>
+          <w:color w:val="000000"/>
+          <w:kern w:val="0"/>
+          <w:sz w:val="22"/>
+          <w:shd w:val="clear" w:color="auto" w:fill="FFFFFF"/>
+          <w:lang w:eastAsia="es-PE"/>
+          <w14:ligatures w14:val="none"/>
+        </w:rPr>
+        <w:t>(</w:t>
+      </w:r>
+      <w:proofErr w:type="gramEnd"/>
+      <w:r>
+        <w:rPr>
+          <w:rFonts w:ascii="Lucida Console" w:eastAsia="Times New Roman" w:hAnsi="Lucida Console" w:cs="Times New Roman"/>
+          <w:color w:val="000000"/>
+          <w:kern w:val="0"/>
+          <w:sz w:val="22"/>
+          <w:shd w:val="clear" w:color="auto" w:fill="FFFFFF"/>
+          <w:lang w:eastAsia="es-PE"/>
+          <w14:ligatures w14:val="none"/>
+        </w:rPr>
+        <w:t>)</w:t>
       </w:r>
     </w:p>
     <w:p>
@@ -13705,6 +14264,7 @@
           <w:lang w:eastAsia="es-PE"/>
           <w14:ligatures w14:val="none"/>
         </w:rPr>
+        <w:lastRenderedPageBreak/>
         <w:t xml:space="preserve">    </w:t>
       </w:r>
       <w:r>
@@ -13968,7 +14528,7 @@
           <w:lang w:eastAsia="es-ES"/>
         </w:rPr>
       </w:pPr>
-      <w:bookmarkStart w:id="21" w:name="_Toc218633672"/>
+      <w:bookmarkStart w:id="22" w:name="_Toc218633672"/>
       <w:r>
         <w:rPr>
           <w:rFonts w:eastAsia="Times New Roman"/>
@@ -14005,7 +14565,7 @@
         </w:rPr>
         <w:t>XGBoost</w:t>
       </w:r>
-      <w:bookmarkEnd w:id="21"/>
+      <w:bookmarkEnd w:id="22"/>
       <w:proofErr w:type="spellEnd"/>
     </w:p>
     <w:p>
@@ -14189,18 +14749,7 @@
           <w:lang w:val="es-ES" w:eastAsia="es-ES"/>
           <w14:ligatures w14:val="none"/>
         </w:rPr>
-        <w:t xml:space="preserve"> de </w:t>
-      </w:r>
-      <w:r>
-        <w:rPr>
-          <w:rFonts w:eastAsia="Times New Roman" w:cs="Times New Roman"/>
-          <w:kern w:val="0"/>
-          <w:szCs w:val="24"/>
-          <w:lang w:val="es-ES" w:eastAsia="es-ES"/>
-          <w14:ligatures w14:val="none"/>
-        </w:rPr>
-        <w:lastRenderedPageBreak/>
-        <w:t xml:space="preserve">regularización como </w:t>
+        <w:t xml:space="preserve"> de regularización como </w:t>
       </w:r>
       <w:proofErr w:type="spellStart"/>
       <w:r>
@@ -15397,30 +15946,30 @@
         <w:t>binary:logistic</w:t>
       </w:r>
       <w:proofErr w:type="spellEnd"/>
+      <w:r>
+        <w:rPr>
+          <w:rFonts w:ascii="Lucida Console" w:eastAsia="Times New Roman" w:hAnsi="Lucida Console" w:cs="Times New Roman"/>
+          <w:color w:val="A31515"/>
+          <w:kern w:val="0"/>
+          <w:sz w:val="22"/>
+          <w:lang w:eastAsia="es-PE"/>
+          <w14:ligatures w14:val="none"/>
+        </w:rPr>
+        <w:t>'</w:t>
+      </w:r>
+      <w:r>
+        <w:rPr>
+          <w:rFonts w:ascii="Lucida Console" w:eastAsia="Times New Roman" w:hAnsi="Lucida Console" w:cs="Times New Roman"/>
+          <w:color w:val="000000"/>
+          <w:kern w:val="0"/>
+          <w:sz w:val="22"/>
+          <w:shd w:val="clear" w:color="auto" w:fill="FFFFFF"/>
+          <w:lang w:eastAsia="es-PE"/>
+          <w14:ligatures w14:val="none"/>
+        </w:rPr>
+        <w:t xml:space="preserve">,   </w:t>
+      </w:r>
       <w:proofErr w:type="gramEnd"/>
-      <w:r>
-        <w:rPr>
-          <w:rFonts w:ascii="Lucida Console" w:eastAsia="Times New Roman" w:hAnsi="Lucida Console" w:cs="Times New Roman"/>
-          <w:color w:val="A31515"/>
-          <w:kern w:val="0"/>
-          <w:sz w:val="22"/>
-          <w:lang w:eastAsia="es-PE"/>
-          <w14:ligatures w14:val="none"/>
-        </w:rPr>
-        <w:t>'</w:t>
-      </w:r>
-      <w:r>
-        <w:rPr>
-          <w:rFonts w:ascii="Lucida Console" w:eastAsia="Times New Roman" w:hAnsi="Lucida Console" w:cs="Times New Roman"/>
-          <w:color w:val="000000"/>
-          <w:kern w:val="0"/>
-          <w:sz w:val="22"/>
-          <w:shd w:val="clear" w:color="auto" w:fill="FFFFFF"/>
-          <w:lang w:eastAsia="es-PE"/>
-          <w14:ligatures w14:val="none"/>
-        </w:rPr>
-        <w:t xml:space="preserve">,   </w:t>
-      </w:r>
       <w:r>
         <w:rPr>
           <w:rFonts w:ascii="Lucida Console" w:eastAsia="Times New Roman" w:hAnsi="Lucida Console" w:cs="Times New Roman"/>
@@ -16454,7 +17003,18 @@
           <w:lang w:val="es-ES" w:eastAsia="es-ES"/>
           <w14:ligatures w14:val="none"/>
         </w:rPr>
-        <w:t xml:space="preserve"> construye los árboles de forma secuencial, donde cada nuevo árbol intenta corregir los errores residuales de los anteriores. Durante este proceso, se registra el tiempo de ejecución para contrastar la eficiencia computacional de este método frente a los otros algoritmos de la guía. Esta fase es </w:t>
+        <w:t xml:space="preserve"> </w:t>
+      </w:r>
+      <w:r>
+        <w:rPr>
+          <w:rFonts w:eastAsia="Times New Roman" w:cs="Times New Roman"/>
+          <w:kern w:val="0"/>
+          <w:szCs w:val="24"/>
+          <w:lang w:val="es-ES" w:eastAsia="es-ES"/>
+          <w14:ligatures w14:val="none"/>
+        </w:rPr>
+        <w:lastRenderedPageBreak/>
+        <w:t xml:space="preserve">construye los árboles de forma secuencial, donde cada nuevo árbol intenta corregir los errores residuales de los anteriores. Durante este proceso, se registra el tiempo de ejecución para contrastar la eficiencia computacional de este método frente a los otros algoritmos de la guía. Esta fase es </w:t>
       </w:r>
       <w:r>
         <w:rPr>
@@ -16588,7 +17148,6 @@
           <w:lang w:eastAsia="es-PE"/>
           <w14:ligatures w14:val="none"/>
         </w:rPr>
-        <w:lastRenderedPageBreak/>
         <w:t>start_time</w:t>
       </w:r>
       <w:proofErr w:type="spellEnd"/>
@@ -16713,7 +17272,20 @@
           <w:lang w:eastAsia="es-PE"/>
           <w14:ligatures w14:val="none"/>
         </w:rPr>
-        <w:t>y_train</w:t>
+        <w:t>y_</w:t>
+      </w:r>
+      <w:proofErr w:type="gramStart"/>
+      <w:r>
+        <w:rPr>
+          <w:rFonts w:ascii="Lucida Console" w:eastAsia="Times New Roman" w:hAnsi="Lucida Console" w:cs="Times New Roman"/>
+          <w:color w:val="000000"/>
+          <w:kern w:val="0"/>
+          <w:sz w:val="22"/>
+          <w:shd w:val="clear" w:color="auto" w:fill="FFFFFF"/>
+          <w:lang w:eastAsia="es-PE"/>
+          <w14:ligatures w14:val="none"/>
+        </w:rPr>
+        <w:t>train</w:t>
       </w:r>
       <w:proofErr w:type="spellEnd"/>
       <w:r>
@@ -16737,7 +17309,19 @@
           <w:lang w:eastAsia="es-PE"/>
           <w14:ligatures w14:val="none"/>
         </w:rPr>
-        <w:t># Entrenar modelo</w:t>
+        <w:t>#</w:t>
+      </w:r>
+      <w:proofErr w:type="gramEnd"/>
+      <w:r>
+        <w:rPr>
+          <w:rFonts w:ascii="Lucida Console" w:eastAsia="Times New Roman" w:hAnsi="Lucida Console" w:cs="Times New Roman"/>
+          <w:color w:val="008000"/>
+          <w:kern w:val="0"/>
+          <w:sz w:val="22"/>
+          <w:lang w:eastAsia="es-PE"/>
+          <w14:ligatures w14:val="none"/>
+        </w:rPr>
+        <w:t xml:space="preserve"> Entrenar modelo</w:t>
       </w:r>
     </w:p>
     <w:p>
@@ -17893,9 +18477,9 @@
           <w:lang w:eastAsia="es-PE"/>
           <w14:ligatures w14:val="none"/>
         </w:rPr>
-        <w:t>f"Accuracy</w:t>
-      </w:r>
-      <w:proofErr w:type="spellEnd"/>
+        <w:t>f"</w:t>
+      </w:r>
+      <w:proofErr w:type="gramStart"/>
       <w:r>
         <w:rPr>
           <w:rFonts w:ascii="Lucida Console" w:eastAsia="Times New Roman" w:hAnsi="Lucida Console" w:cs="Times New Roman"/>
@@ -17905,7 +18489,31 @@
           <w:lang w:eastAsia="es-PE"/>
           <w14:ligatures w14:val="none"/>
         </w:rPr>
-        <w:t xml:space="preserve">  : {accuracy:.4f}"</w:t>
+        <w:t>Accuracy</w:t>
+      </w:r>
+      <w:proofErr w:type="spellEnd"/>
+      <w:r>
+        <w:rPr>
+          <w:rFonts w:ascii="Lucida Console" w:eastAsia="Times New Roman" w:hAnsi="Lucida Console" w:cs="Times New Roman"/>
+          <w:color w:val="A31515"/>
+          <w:kern w:val="0"/>
+          <w:sz w:val="22"/>
+          <w:lang w:eastAsia="es-PE"/>
+          <w14:ligatures w14:val="none"/>
+        </w:rPr>
+        <w:t xml:space="preserve">  :</w:t>
+      </w:r>
+      <w:proofErr w:type="gramEnd"/>
+      <w:r>
+        <w:rPr>
+          <w:rFonts w:ascii="Lucida Console" w:eastAsia="Times New Roman" w:hAnsi="Lucida Console" w:cs="Times New Roman"/>
+          <w:color w:val="A31515"/>
+          <w:kern w:val="0"/>
+          <w:sz w:val="22"/>
+          <w:lang w:eastAsia="es-PE"/>
+          <w14:ligatures w14:val="none"/>
+        </w:rPr>
+        <w:t xml:space="preserve"> {accuracy:.4f}"</w:t>
       </w:r>
       <w:r>
         <w:rPr>
@@ -17972,9 +18580,9 @@
           <w:lang w:eastAsia="es-PE"/>
           <w14:ligatures w14:val="none"/>
         </w:rPr>
-        <w:t>f"Precision</w:t>
-      </w:r>
-      <w:proofErr w:type="spellEnd"/>
+        <w:t>f"</w:t>
+      </w:r>
+      <w:proofErr w:type="gramStart"/>
       <w:r>
         <w:rPr>
           <w:rFonts w:ascii="Lucida Console" w:eastAsia="Times New Roman" w:hAnsi="Lucida Console" w:cs="Times New Roman"/>
@@ -17984,7 +18592,31 @@
           <w:lang w:eastAsia="es-PE"/>
           <w14:ligatures w14:val="none"/>
         </w:rPr>
-        <w:t xml:space="preserve"> : {precision:.4f}"</w:t>
+        <w:t>Precision</w:t>
+      </w:r>
+      <w:proofErr w:type="spellEnd"/>
+      <w:r>
+        <w:rPr>
+          <w:rFonts w:ascii="Lucida Console" w:eastAsia="Times New Roman" w:hAnsi="Lucida Console" w:cs="Times New Roman"/>
+          <w:color w:val="A31515"/>
+          <w:kern w:val="0"/>
+          <w:sz w:val="22"/>
+          <w:lang w:eastAsia="es-PE"/>
+          <w14:ligatures w14:val="none"/>
+        </w:rPr>
+        <w:t xml:space="preserve"> :</w:t>
+      </w:r>
+      <w:proofErr w:type="gramEnd"/>
+      <w:r>
+        <w:rPr>
+          <w:rFonts w:ascii="Lucida Console" w:eastAsia="Times New Roman" w:hAnsi="Lucida Console" w:cs="Times New Roman"/>
+          <w:color w:val="A31515"/>
+          <w:kern w:val="0"/>
+          <w:sz w:val="22"/>
+          <w:lang w:eastAsia="es-PE"/>
+          <w14:ligatures w14:val="none"/>
+        </w:rPr>
+        <w:t xml:space="preserve"> {precision:.4f}"</w:t>
       </w:r>
       <w:r>
         <w:rPr>
@@ -18063,7 +18695,31 @@
           <w:lang w:eastAsia="es-PE"/>
           <w14:ligatures w14:val="none"/>
         </w:rPr>
-        <w:t xml:space="preserve">    : {recall:.4f}"</w:t>
+        <w:t xml:space="preserve">  </w:t>
+      </w:r>
+      <w:proofErr w:type="gramStart"/>
+      <w:r>
+        <w:rPr>
+          <w:rFonts w:ascii="Lucida Console" w:eastAsia="Times New Roman" w:hAnsi="Lucida Console" w:cs="Times New Roman"/>
+          <w:color w:val="A31515"/>
+          <w:kern w:val="0"/>
+          <w:sz w:val="22"/>
+          <w:lang w:eastAsia="es-PE"/>
+          <w14:ligatures w14:val="none"/>
+        </w:rPr>
+        <w:t xml:space="preserve">  :</w:t>
+      </w:r>
+      <w:proofErr w:type="gramEnd"/>
+      <w:r>
+        <w:rPr>
+          <w:rFonts w:ascii="Lucida Console" w:eastAsia="Times New Roman" w:hAnsi="Lucida Console" w:cs="Times New Roman"/>
+          <w:color w:val="A31515"/>
+          <w:kern w:val="0"/>
+          <w:sz w:val="22"/>
+          <w:lang w:eastAsia="es-PE"/>
+          <w14:ligatures w14:val="none"/>
+        </w:rPr>
+        <w:t xml:space="preserve"> {recall:.4f}"</w:t>
       </w:r>
       <w:r>
         <w:rPr>
@@ -18129,7 +18785,31 @@
           <w:lang w:eastAsia="es-PE"/>
           <w14:ligatures w14:val="none"/>
         </w:rPr>
-        <w:t>f"F1-score  : {f1:.4f}"</w:t>
+        <w:t>f"F1-</w:t>
+      </w:r>
+      <w:proofErr w:type="gramStart"/>
+      <w:r>
+        <w:rPr>
+          <w:rFonts w:ascii="Lucida Console" w:eastAsia="Times New Roman" w:hAnsi="Lucida Console" w:cs="Times New Roman"/>
+          <w:color w:val="A31515"/>
+          <w:kern w:val="0"/>
+          <w:sz w:val="22"/>
+          <w:lang w:eastAsia="es-PE"/>
+          <w14:ligatures w14:val="none"/>
+        </w:rPr>
+        <w:t>score  :</w:t>
+      </w:r>
+      <w:proofErr w:type="gramEnd"/>
+      <w:r>
+        <w:rPr>
+          <w:rFonts w:ascii="Lucida Console" w:eastAsia="Times New Roman" w:hAnsi="Lucida Console" w:cs="Times New Roman"/>
+          <w:color w:val="A31515"/>
+          <w:kern w:val="0"/>
+          <w:sz w:val="22"/>
+          <w:lang w:eastAsia="es-PE"/>
+          <w14:ligatures w14:val="none"/>
+        </w:rPr>
+        <w:t xml:space="preserve"> {f1:.4f}"</w:t>
       </w:r>
       <w:r>
         <w:rPr>
@@ -18380,6 +19060,7 @@
         <w:t>figsize</w:t>
       </w:r>
       <w:proofErr w:type="spellEnd"/>
+      <w:proofErr w:type="gramStart"/>
       <w:r>
         <w:rPr>
           <w:rFonts w:ascii="Lucida Console" w:eastAsia="Times New Roman" w:hAnsi="Lucida Console" w:cs="Times New Roman"/>
@@ -18392,6 +19073,7 @@
         </w:rPr>
         <w:t>=(</w:t>
       </w:r>
+      <w:proofErr w:type="gramEnd"/>
       <w:r>
         <w:rPr>
           <w:rFonts w:ascii="Lucida Console" w:eastAsia="Times New Roman" w:hAnsi="Lucida Console" w:cs="Times New Roman"/>
@@ -18613,6 +19295,7 @@
           <w:lang w:eastAsia="es-PE"/>
           <w14:ligatures w14:val="none"/>
         </w:rPr>
+        <w:lastRenderedPageBreak/>
         <w:t xml:space="preserve">    </w:t>
       </w:r>
       <w:proofErr w:type="spellStart"/>
@@ -19599,20 +20282,46 @@
           <w:lang w:eastAsia="es-PE"/>
           <w14:ligatures w14:val="none"/>
         </w:rPr>
-        <w:t>_layout</w:t>
-      </w:r>
-      <w:proofErr w:type="spellEnd"/>
-      <w:r>
-        <w:rPr>
-          <w:rFonts w:ascii="Lucida Console" w:eastAsia="Times New Roman" w:hAnsi="Lucida Console" w:cs="Times New Roman"/>
-          <w:color w:val="000000"/>
-          <w:kern w:val="0"/>
-          <w:sz w:val="22"/>
-          <w:shd w:val="clear" w:color="auto" w:fill="FFFFFF"/>
-          <w:lang w:eastAsia="es-PE"/>
-          <w14:ligatures w14:val="none"/>
-        </w:rPr>
-        <w:t>()</w:t>
+        <w:t>_</w:t>
+      </w:r>
+      <w:proofErr w:type="gramStart"/>
+      <w:r>
+        <w:rPr>
+          <w:rFonts w:ascii="Lucida Console" w:eastAsia="Times New Roman" w:hAnsi="Lucida Console" w:cs="Times New Roman"/>
+          <w:color w:val="000000"/>
+          <w:kern w:val="0"/>
+          <w:sz w:val="22"/>
+          <w:shd w:val="clear" w:color="auto" w:fill="FFFFFF"/>
+          <w:lang w:eastAsia="es-PE"/>
+          <w14:ligatures w14:val="none"/>
+        </w:rPr>
+        <w:t>layout</w:t>
+      </w:r>
+      <w:proofErr w:type="spellEnd"/>
+      <w:r>
+        <w:rPr>
+          <w:rFonts w:ascii="Lucida Console" w:eastAsia="Times New Roman" w:hAnsi="Lucida Console" w:cs="Times New Roman"/>
+          <w:color w:val="000000"/>
+          <w:kern w:val="0"/>
+          <w:sz w:val="22"/>
+          <w:shd w:val="clear" w:color="auto" w:fill="FFFFFF"/>
+          <w:lang w:eastAsia="es-PE"/>
+          <w14:ligatures w14:val="none"/>
+        </w:rPr>
+        <w:t>(</w:t>
+      </w:r>
+      <w:proofErr w:type="gramEnd"/>
+      <w:r>
+        <w:rPr>
+          <w:rFonts w:ascii="Lucida Console" w:eastAsia="Times New Roman" w:hAnsi="Lucida Console" w:cs="Times New Roman"/>
+          <w:color w:val="000000"/>
+          <w:kern w:val="0"/>
+          <w:sz w:val="22"/>
+          <w:shd w:val="clear" w:color="auto" w:fill="FFFFFF"/>
+          <w:lang w:eastAsia="es-PE"/>
+          <w14:ligatures w14:val="none"/>
+        </w:rPr>
+        <w:t>)</w:t>
       </w:r>
     </w:p>
     <w:p>
@@ -19728,7 +20437,6 @@
           <w:lang w:eastAsia="es-PE"/>
           <w14:ligatures w14:val="none"/>
         </w:rPr>
-        <w:lastRenderedPageBreak/>
         <w:t>cm_normalized</w:t>
       </w:r>
       <w:proofErr w:type="spellEnd"/>
@@ -19856,6 +20564,7 @@
         </w:rPr>
         <w:t>(axis=</w:t>
       </w:r>
+      <w:proofErr w:type="gramStart"/>
       <w:r>
         <w:rPr>
           <w:rFonts w:ascii="Lucida Console" w:eastAsia="Times New Roman" w:hAnsi="Lucida Console" w:cs="Times New Roman"/>
@@ -19877,9 +20586,23 @@
           <w:lang w:eastAsia="es-PE"/>
           <w14:ligatures w14:val="none"/>
         </w:rPr>
-        <w:t xml:space="preserve">)[:, </w:t>
-      </w:r>
-      <w:proofErr w:type="spellStart"/>
+        <w:t>)[:,</w:t>
+      </w:r>
+      <w:proofErr w:type="gramEnd"/>
+      <w:r>
+        <w:rPr>
+          <w:rFonts w:ascii="Lucida Console" w:eastAsia="Times New Roman" w:hAnsi="Lucida Console" w:cs="Times New Roman"/>
+          <w:color w:val="000000"/>
+          <w:kern w:val="0"/>
+          <w:sz w:val="22"/>
+          <w:shd w:val="clear" w:color="auto" w:fill="FFFFFF"/>
+          <w:lang w:eastAsia="es-PE"/>
+          <w14:ligatures w14:val="none"/>
+        </w:rPr>
+        <w:t xml:space="preserve"> </w:t>
+      </w:r>
+      <w:proofErr w:type="spellStart"/>
+      <w:proofErr w:type="gramStart"/>
       <w:r>
         <w:rPr>
           <w:rFonts w:ascii="Lucida Console" w:eastAsia="Times New Roman" w:hAnsi="Lucida Console" w:cs="Times New Roman"/>
@@ -19893,6 +20616,7 @@
         <w:t>np.newaxis</w:t>
       </w:r>
       <w:proofErr w:type="spellEnd"/>
+      <w:proofErr w:type="gramEnd"/>
       <w:r>
         <w:rPr>
           <w:rFonts w:ascii="Lucida Console" w:eastAsia="Times New Roman" w:hAnsi="Lucida Console" w:cs="Times New Roman"/>
@@ -20106,7 +20830,19 @@
           <w:lang w:eastAsia="es-PE"/>
           <w14:ligatures w14:val="none"/>
         </w:rPr>
-        <w:t>"{:.2f}%"</w:t>
+        <w:t>"{:.2</w:t>
+      </w:r>
+      <w:proofErr w:type="gramStart"/>
+      <w:r>
+        <w:rPr>
+          <w:rFonts w:ascii="Lucida Console" w:eastAsia="Times New Roman" w:hAnsi="Lucida Console" w:cs="Times New Roman"/>
+          <w:color w:val="A31515"/>
+          <w:kern w:val="0"/>
+          <w:sz w:val="22"/>
+          <w:lang w:eastAsia="es-PE"/>
+          <w14:ligatures w14:val="none"/>
+        </w:rPr>
+        <w:t>f}%"</w:t>
       </w:r>
       <w:r>
         <w:rPr>
@@ -20133,6 +20869,7 @@
         <w:t>format</w:t>
       </w:r>
       <w:proofErr w:type="spellEnd"/>
+      <w:proofErr w:type="gramEnd"/>
       <w:r>
         <w:rPr>
           <w:rFonts w:ascii="Lucida Console" w:eastAsia="Times New Roman" w:hAnsi="Lucida Console" w:cs="Times New Roman"/>
@@ -20393,6 +21130,7 @@
         <w:t>figsize</w:t>
       </w:r>
       <w:proofErr w:type="spellEnd"/>
+      <w:proofErr w:type="gramStart"/>
       <w:r>
         <w:rPr>
           <w:rFonts w:ascii="Lucida Console" w:eastAsia="Times New Roman" w:hAnsi="Lucida Console" w:cs="Times New Roman"/>
@@ -20405,6 +21143,7 @@
         </w:rPr>
         <w:t>=(</w:t>
       </w:r>
+      <w:proofErr w:type="gramEnd"/>
       <w:r>
         <w:rPr>
           <w:rFonts w:ascii="Lucida Console" w:eastAsia="Times New Roman" w:hAnsi="Lucida Console" w:cs="Times New Roman"/>
@@ -21641,20 +22380,46 @@
           <w:lang w:eastAsia="es-PE"/>
           <w14:ligatures w14:val="none"/>
         </w:rPr>
-        <w:t>_layout</w:t>
-      </w:r>
-      <w:proofErr w:type="spellEnd"/>
-      <w:r>
-        <w:rPr>
-          <w:rFonts w:ascii="Lucida Console" w:eastAsia="Times New Roman" w:hAnsi="Lucida Console" w:cs="Times New Roman"/>
-          <w:color w:val="000000"/>
-          <w:kern w:val="0"/>
-          <w:sz w:val="22"/>
-          <w:shd w:val="clear" w:color="auto" w:fill="FFFFFF"/>
-          <w:lang w:eastAsia="es-PE"/>
-          <w14:ligatures w14:val="none"/>
-        </w:rPr>
-        <w:t>()</w:t>
+        <w:t>_</w:t>
+      </w:r>
+      <w:proofErr w:type="gramStart"/>
+      <w:r>
+        <w:rPr>
+          <w:rFonts w:ascii="Lucida Console" w:eastAsia="Times New Roman" w:hAnsi="Lucida Console" w:cs="Times New Roman"/>
+          <w:color w:val="000000"/>
+          <w:kern w:val="0"/>
+          <w:sz w:val="22"/>
+          <w:shd w:val="clear" w:color="auto" w:fill="FFFFFF"/>
+          <w:lang w:eastAsia="es-PE"/>
+          <w14:ligatures w14:val="none"/>
+        </w:rPr>
+        <w:t>layout</w:t>
+      </w:r>
+      <w:proofErr w:type="spellEnd"/>
+      <w:r>
+        <w:rPr>
+          <w:rFonts w:ascii="Lucida Console" w:eastAsia="Times New Roman" w:hAnsi="Lucida Console" w:cs="Times New Roman"/>
+          <w:color w:val="000000"/>
+          <w:kern w:val="0"/>
+          <w:sz w:val="22"/>
+          <w:shd w:val="clear" w:color="auto" w:fill="FFFFFF"/>
+          <w:lang w:eastAsia="es-PE"/>
+          <w14:ligatures w14:val="none"/>
+        </w:rPr>
+        <w:t>(</w:t>
+      </w:r>
+      <w:proofErr w:type="gramEnd"/>
+      <w:r>
+        <w:rPr>
+          <w:rFonts w:ascii="Lucida Console" w:eastAsia="Times New Roman" w:hAnsi="Lucida Console" w:cs="Times New Roman"/>
+          <w:color w:val="000000"/>
+          <w:kern w:val="0"/>
+          <w:sz w:val="22"/>
+          <w:shd w:val="clear" w:color="auto" w:fill="FFFFFF"/>
+          <w:lang w:eastAsia="es-PE"/>
+          <w14:ligatures w14:val="none"/>
+        </w:rPr>
+        <w:t>)</w:t>
       </w:r>
     </w:p>
     <w:p>
@@ -22408,7 +23173,7 @@
           <w:lang w:eastAsia="es-ES"/>
         </w:rPr>
       </w:pPr>
-      <w:bookmarkStart w:id="22" w:name="_Toc218633673"/>
+      <w:bookmarkStart w:id="23" w:name="_Toc218633673"/>
       <w:r>
         <w:rPr>
           <w:rFonts w:eastAsia="Times New Roman"/>
@@ -22437,7 +23202,7 @@
         </w:rPr>
         <w:t>MLP</w:t>
       </w:r>
-      <w:bookmarkEnd w:id="22"/>
+      <w:bookmarkEnd w:id="23"/>
     </w:p>
     <w:p>
       <w:pPr>
@@ -22510,7 +23275,18 @@
           <w:lang w:val="es-ES" w:eastAsia="es-ES"/>
           <w14:ligatures w14:val="none"/>
         </w:rPr>
-        <w:t xml:space="preserve">) en esta guía. La arquitectura se configura con dos capas ocultas de 64 y 32 neuronas respectivamente, utilizando la función de activación </w:t>
+        <w:t xml:space="preserve">) en </w:t>
+      </w:r>
+      <w:r>
+        <w:rPr>
+          <w:rFonts w:eastAsia="Times New Roman" w:cs="Times New Roman"/>
+          <w:kern w:val="0"/>
+          <w:szCs w:val="24"/>
+          <w:lang w:val="es-ES" w:eastAsia="es-ES"/>
+          <w14:ligatures w14:val="none"/>
+        </w:rPr>
+        <w:lastRenderedPageBreak/>
+        <w:t xml:space="preserve">esta guía. La arquitectura se configura con dos capas ocultas de 64 y 32 neuronas respectivamente, utilizando la función de activación </w:t>
       </w:r>
       <w:proofErr w:type="spellStart"/>
       <w:r>
@@ -23651,6 +24427,7 @@
         </w:rPr>
         <w:t>32</w:t>
       </w:r>
+      <w:proofErr w:type="gramStart"/>
       <w:r>
         <w:rPr>
           <w:rFonts w:ascii="Lucida Console" w:eastAsia="Times New Roman" w:hAnsi="Lucida Console" w:cs="Times New Roman"/>
@@ -23672,7 +24449,19 @@
           <w:lang w:eastAsia="es-PE"/>
           <w14:ligatures w14:val="none"/>
         </w:rPr>
-        <w:t># Dos capas ocultas: 64 y 32 neuronas</w:t>
+        <w:t>#</w:t>
+      </w:r>
+      <w:proofErr w:type="gramEnd"/>
+      <w:r>
+        <w:rPr>
+          <w:rFonts w:ascii="Lucida Console" w:eastAsia="Times New Roman" w:hAnsi="Lucida Console" w:cs="Times New Roman"/>
+          <w:color w:val="008000"/>
+          <w:kern w:val="0"/>
+          <w:sz w:val="22"/>
+          <w:lang w:eastAsia="es-PE"/>
+          <w14:ligatures w14:val="none"/>
+        </w:rPr>
+        <w:t xml:space="preserve"> Dos capas ocultas: 64 y 32 neuronas</w:t>
       </w:r>
     </w:p>
     <w:p>
@@ -24907,7 +25696,18 @@
           <w:lang w:val="es-ES" w:eastAsia="es-ES"/>
           <w14:ligatures w14:val="none"/>
         </w:rPr>
-        <w:t xml:space="preserve"> CIC-IDS2017. Durante el proceso, el modelo ajusta los pesos y sesgos de las conexiones neuronales mediante </w:t>
+        <w:t xml:space="preserve"> CIC-IDS2017. Durante el proceso, el modelo ajusta los </w:t>
+      </w:r>
+      <w:r>
+        <w:rPr>
+          <w:rFonts w:eastAsia="Times New Roman" w:cs="Times New Roman"/>
+          <w:kern w:val="0"/>
+          <w:szCs w:val="24"/>
+          <w:lang w:val="es-ES" w:eastAsia="es-ES"/>
+          <w14:ligatures w14:val="none"/>
+        </w:rPr>
+        <w:lastRenderedPageBreak/>
+        <w:t xml:space="preserve">pesos y sesgos de las conexiones neuronales mediante </w:t>
       </w:r>
       <w:proofErr w:type="spellStart"/>
       <w:r>
@@ -25145,7 +25945,20 @@
           <w:lang w:eastAsia="es-PE"/>
           <w14:ligatures w14:val="none"/>
         </w:rPr>
-        <w:t>y_train</w:t>
+        <w:t>y_</w:t>
+      </w:r>
+      <w:proofErr w:type="gramStart"/>
+      <w:r>
+        <w:rPr>
+          <w:rFonts w:ascii="Lucida Console" w:eastAsia="Times New Roman" w:hAnsi="Lucida Console" w:cs="Times New Roman"/>
+          <w:color w:val="000000"/>
+          <w:kern w:val="0"/>
+          <w:sz w:val="22"/>
+          <w:shd w:val="clear" w:color="auto" w:fill="FFFFFF"/>
+          <w:lang w:eastAsia="es-PE"/>
+          <w14:ligatures w14:val="none"/>
+        </w:rPr>
+        <w:t>train</w:t>
       </w:r>
       <w:proofErr w:type="spellEnd"/>
       <w:r>
@@ -25169,7 +25982,19 @@
           <w:lang w:eastAsia="es-PE"/>
           <w14:ligatures w14:val="none"/>
         </w:rPr>
-        <w:t># Entrenar la red neuronal</w:t>
+        <w:t>#</w:t>
+      </w:r>
+      <w:proofErr w:type="gramEnd"/>
+      <w:r>
+        <w:rPr>
+          <w:rFonts w:ascii="Lucida Console" w:eastAsia="Times New Roman" w:hAnsi="Lucida Console" w:cs="Times New Roman"/>
+          <w:color w:val="008000"/>
+          <w:kern w:val="0"/>
+          <w:sz w:val="22"/>
+          <w:lang w:eastAsia="es-PE"/>
+          <w14:ligatures w14:val="none"/>
+        </w:rPr>
+        <w:t xml:space="preserve"> Entrenar la red neuronal</w:t>
       </w:r>
     </w:p>
     <w:p>
@@ -25198,7 +26023,6 @@
           <w:lang w:eastAsia="es-PE"/>
           <w14:ligatures w14:val="none"/>
         </w:rPr>
-        <w:lastRenderedPageBreak/>
         <w:t>end_time</w:t>
       </w:r>
       <w:proofErr w:type="spellEnd"/>
@@ -26306,9 +27130,9 @@
           <w:lang w:eastAsia="es-PE"/>
           <w14:ligatures w14:val="none"/>
         </w:rPr>
-        <w:t>f"Accuracy</w:t>
-      </w:r>
-      <w:proofErr w:type="spellEnd"/>
+        <w:t>f"</w:t>
+      </w:r>
+      <w:proofErr w:type="gramStart"/>
       <w:r>
         <w:rPr>
           <w:rFonts w:ascii="Lucida Console" w:eastAsia="Times New Roman" w:hAnsi="Lucida Console" w:cs="Times New Roman"/>
@@ -26318,7 +27142,31 @@
           <w:lang w:eastAsia="es-PE"/>
           <w14:ligatures w14:val="none"/>
         </w:rPr>
-        <w:t xml:space="preserve">  : {accuracy:.4f}"</w:t>
+        <w:t>Accuracy</w:t>
+      </w:r>
+      <w:proofErr w:type="spellEnd"/>
+      <w:r>
+        <w:rPr>
+          <w:rFonts w:ascii="Lucida Console" w:eastAsia="Times New Roman" w:hAnsi="Lucida Console" w:cs="Times New Roman"/>
+          <w:color w:val="A31515"/>
+          <w:kern w:val="0"/>
+          <w:sz w:val="22"/>
+          <w:lang w:eastAsia="es-PE"/>
+          <w14:ligatures w14:val="none"/>
+        </w:rPr>
+        <w:t xml:space="preserve">  :</w:t>
+      </w:r>
+      <w:proofErr w:type="gramEnd"/>
+      <w:r>
+        <w:rPr>
+          <w:rFonts w:ascii="Lucida Console" w:eastAsia="Times New Roman" w:hAnsi="Lucida Console" w:cs="Times New Roman"/>
+          <w:color w:val="A31515"/>
+          <w:kern w:val="0"/>
+          <w:sz w:val="22"/>
+          <w:lang w:eastAsia="es-PE"/>
+          <w14:ligatures w14:val="none"/>
+        </w:rPr>
+        <w:t xml:space="preserve"> {accuracy:.4f}"</w:t>
       </w:r>
       <w:r>
         <w:rPr>
@@ -26385,9 +27233,9 @@
           <w:lang w:eastAsia="es-PE"/>
           <w14:ligatures w14:val="none"/>
         </w:rPr>
-        <w:t>f"Precision</w:t>
-      </w:r>
-      <w:proofErr w:type="spellEnd"/>
+        <w:t>f"</w:t>
+      </w:r>
+      <w:proofErr w:type="gramStart"/>
       <w:r>
         <w:rPr>
           <w:rFonts w:ascii="Lucida Console" w:eastAsia="Times New Roman" w:hAnsi="Lucida Console" w:cs="Times New Roman"/>
@@ -26397,7 +27245,31 @@
           <w:lang w:eastAsia="es-PE"/>
           <w14:ligatures w14:val="none"/>
         </w:rPr>
-        <w:t xml:space="preserve"> : {precision:.4f}"</w:t>
+        <w:t>Precision</w:t>
+      </w:r>
+      <w:proofErr w:type="spellEnd"/>
+      <w:r>
+        <w:rPr>
+          <w:rFonts w:ascii="Lucida Console" w:eastAsia="Times New Roman" w:hAnsi="Lucida Console" w:cs="Times New Roman"/>
+          <w:color w:val="A31515"/>
+          <w:kern w:val="0"/>
+          <w:sz w:val="22"/>
+          <w:lang w:eastAsia="es-PE"/>
+          <w14:ligatures w14:val="none"/>
+        </w:rPr>
+        <w:t xml:space="preserve"> :</w:t>
+      </w:r>
+      <w:proofErr w:type="gramEnd"/>
+      <w:r>
+        <w:rPr>
+          <w:rFonts w:ascii="Lucida Console" w:eastAsia="Times New Roman" w:hAnsi="Lucida Console" w:cs="Times New Roman"/>
+          <w:color w:val="A31515"/>
+          <w:kern w:val="0"/>
+          <w:sz w:val="22"/>
+          <w:lang w:eastAsia="es-PE"/>
+          <w14:ligatures w14:val="none"/>
+        </w:rPr>
+        <w:t xml:space="preserve"> {precision:.4f}"</w:t>
       </w:r>
       <w:r>
         <w:rPr>
@@ -26476,7 +27348,31 @@
           <w:lang w:eastAsia="es-PE"/>
           <w14:ligatures w14:val="none"/>
         </w:rPr>
-        <w:t xml:space="preserve">    : {recall:.4f}"</w:t>
+        <w:t xml:space="preserve">  </w:t>
+      </w:r>
+      <w:proofErr w:type="gramStart"/>
+      <w:r>
+        <w:rPr>
+          <w:rFonts w:ascii="Lucida Console" w:eastAsia="Times New Roman" w:hAnsi="Lucida Console" w:cs="Times New Roman"/>
+          <w:color w:val="A31515"/>
+          <w:kern w:val="0"/>
+          <w:sz w:val="22"/>
+          <w:lang w:eastAsia="es-PE"/>
+          <w14:ligatures w14:val="none"/>
+        </w:rPr>
+        <w:t xml:space="preserve">  :</w:t>
+      </w:r>
+      <w:proofErr w:type="gramEnd"/>
+      <w:r>
+        <w:rPr>
+          <w:rFonts w:ascii="Lucida Console" w:eastAsia="Times New Roman" w:hAnsi="Lucida Console" w:cs="Times New Roman"/>
+          <w:color w:val="A31515"/>
+          <w:kern w:val="0"/>
+          <w:sz w:val="22"/>
+          <w:lang w:eastAsia="es-PE"/>
+          <w14:ligatures w14:val="none"/>
+        </w:rPr>
+        <w:t xml:space="preserve"> {recall:.4f}"</w:t>
       </w:r>
       <w:r>
         <w:rPr>
@@ -26542,7 +27438,31 @@
           <w:lang w:eastAsia="es-PE"/>
           <w14:ligatures w14:val="none"/>
         </w:rPr>
-        <w:t>f"F1-score  : {f1:.4f}"</w:t>
+        <w:t>f"F1-</w:t>
+      </w:r>
+      <w:proofErr w:type="gramStart"/>
+      <w:r>
+        <w:rPr>
+          <w:rFonts w:ascii="Lucida Console" w:eastAsia="Times New Roman" w:hAnsi="Lucida Console" w:cs="Times New Roman"/>
+          <w:color w:val="A31515"/>
+          <w:kern w:val="0"/>
+          <w:sz w:val="22"/>
+          <w:lang w:eastAsia="es-PE"/>
+          <w14:ligatures w14:val="none"/>
+        </w:rPr>
+        <w:t>score  :</w:t>
+      </w:r>
+      <w:proofErr w:type="gramEnd"/>
+      <w:r>
+        <w:rPr>
+          <w:rFonts w:ascii="Lucida Console" w:eastAsia="Times New Roman" w:hAnsi="Lucida Console" w:cs="Times New Roman"/>
+          <w:color w:val="A31515"/>
+          <w:kern w:val="0"/>
+          <w:sz w:val="22"/>
+          <w:lang w:eastAsia="es-PE"/>
+          <w14:ligatures w14:val="none"/>
+        </w:rPr>
+        <w:t xml:space="preserve"> {f1:.4f}"</w:t>
       </w:r>
       <w:r>
         <w:rPr>
@@ -26817,6 +27737,7 @@
         <w:t>figsize</w:t>
       </w:r>
       <w:proofErr w:type="spellEnd"/>
+      <w:proofErr w:type="gramStart"/>
       <w:r>
         <w:rPr>
           <w:rFonts w:ascii="Lucida Console" w:eastAsia="Times New Roman" w:hAnsi="Lucida Console" w:cs="Times New Roman"/>
@@ -26829,6 +27750,7 @@
         </w:rPr>
         <w:t>=(</w:t>
       </w:r>
+      <w:proofErr w:type="gramEnd"/>
       <w:r>
         <w:rPr>
           <w:rFonts w:ascii="Lucida Console" w:eastAsia="Times New Roman" w:hAnsi="Lucida Console" w:cs="Times New Roman"/>
@@ -27127,6 +28049,7 @@
           <w:lang w:eastAsia="es-PE"/>
           <w14:ligatures w14:val="none"/>
         </w:rPr>
+        <w:lastRenderedPageBreak/>
         <w:t xml:space="preserve">    </w:t>
       </w:r>
       <w:proofErr w:type="spellStart"/>
@@ -28012,20 +28935,46 @@
           <w:lang w:eastAsia="es-PE"/>
           <w14:ligatures w14:val="none"/>
         </w:rPr>
-        <w:t>_layout</w:t>
-      </w:r>
-      <w:proofErr w:type="spellEnd"/>
-      <w:r>
-        <w:rPr>
-          <w:rFonts w:ascii="Lucida Console" w:eastAsia="Times New Roman" w:hAnsi="Lucida Console" w:cs="Times New Roman"/>
-          <w:color w:val="000000"/>
-          <w:kern w:val="0"/>
-          <w:sz w:val="22"/>
-          <w:shd w:val="clear" w:color="auto" w:fill="FFFFFF"/>
-          <w:lang w:eastAsia="es-PE"/>
-          <w14:ligatures w14:val="none"/>
-        </w:rPr>
-        <w:t>()</w:t>
+        <w:t>_</w:t>
+      </w:r>
+      <w:proofErr w:type="gramStart"/>
+      <w:r>
+        <w:rPr>
+          <w:rFonts w:ascii="Lucida Console" w:eastAsia="Times New Roman" w:hAnsi="Lucida Console" w:cs="Times New Roman"/>
+          <w:color w:val="000000"/>
+          <w:kern w:val="0"/>
+          <w:sz w:val="22"/>
+          <w:shd w:val="clear" w:color="auto" w:fill="FFFFFF"/>
+          <w:lang w:eastAsia="es-PE"/>
+          <w14:ligatures w14:val="none"/>
+        </w:rPr>
+        <w:t>layout</w:t>
+      </w:r>
+      <w:proofErr w:type="spellEnd"/>
+      <w:r>
+        <w:rPr>
+          <w:rFonts w:ascii="Lucida Console" w:eastAsia="Times New Roman" w:hAnsi="Lucida Console" w:cs="Times New Roman"/>
+          <w:color w:val="000000"/>
+          <w:kern w:val="0"/>
+          <w:sz w:val="22"/>
+          <w:shd w:val="clear" w:color="auto" w:fill="FFFFFF"/>
+          <w:lang w:eastAsia="es-PE"/>
+          <w14:ligatures w14:val="none"/>
+        </w:rPr>
+        <w:t>(</w:t>
+      </w:r>
+      <w:proofErr w:type="gramEnd"/>
+      <w:r>
+        <w:rPr>
+          <w:rFonts w:ascii="Lucida Console" w:eastAsia="Times New Roman" w:hAnsi="Lucida Console" w:cs="Times New Roman"/>
+          <w:color w:val="000000"/>
+          <w:kern w:val="0"/>
+          <w:sz w:val="22"/>
+          <w:shd w:val="clear" w:color="auto" w:fill="FFFFFF"/>
+          <w:lang w:eastAsia="es-PE"/>
+          <w14:ligatures w14:val="none"/>
+        </w:rPr>
+        <w:t>)</w:t>
       </w:r>
     </w:p>
     <w:p>
@@ -28141,7 +29090,6 @@
           <w:lang w:eastAsia="es-PE"/>
           <w14:ligatures w14:val="none"/>
         </w:rPr>
-        <w:lastRenderedPageBreak/>
         <w:t>cm_normalized</w:t>
       </w:r>
       <w:proofErr w:type="spellEnd"/>
@@ -28269,6 +29217,7 @@
         </w:rPr>
         <w:t>(axis=</w:t>
       </w:r>
+      <w:proofErr w:type="gramStart"/>
       <w:r>
         <w:rPr>
           <w:rFonts w:ascii="Lucida Console" w:eastAsia="Times New Roman" w:hAnsi="Lucida Console" w:cs="Times New Roman"/>
@@ -28290,9 +29239,23 @@
           <w:lang w:eastAsia="es-PE"/>
           <w14:ligatures w14:val="none"/>
         </w:rPr>
-        <w:t xml:space="preserve">)[:, </w:t>
-      </w:r>
-      <w:proofErr w:type="spellStart"/>
+        <w:t>)[:,</w:t>
+      </w:r>
+      <w:proofErr w:type="gramEnd"/>
+      <w:r>
+        <w:rPr>
+          <w:rFonts w:ascii="Lucida Console" w:eastAsia="Times New Roman" w:hAnsi="Lucida Console" w:cs="Times New Roman"/>
+          <w:color w:val="000000"/>
+          <w:kern w:val="0"/>
+          <w:sz w:val="22"/>
+          <w:shd w:val="clear" w:color="auto" w:fill="FFFFFF"/>
+          <w:lang w:eastAsia="es-PE"/>
+          <w14:ligatures w14:val="none"/>
+        </w:rPr>
+        <w:t xml:space="preserve"> </w:t>
+      </w:r>
+      <w:proofErr w:type="spellStart"/>
+      <w:proofErr w:type="gramStart"/>
       <w:r>
         <w:rPr>
           <w:rFonts w:ascii="Lucida Console" w:eastAsia="Times New Roman" w:hAnsi="Lucida Console" w:cs="Times New Roman"/>
@@ -28306,6 +29269,7 @@
         <w:t>np.newaxis</w:t>
       </w:r>
       <w:proofErr w:type="spellEnd"/>
+      <w:proofErr w:type="gramEnd"/>
       <w:r>
         <w:rPr>
           <w:rFonts w:ascii="Lucida Console" w:eastAsia="Times New Roman" w:hAnsi="Lucida Console" w:cs="Times New Roman"/>
@@ -28519,7 +29483,19 @@
           <w:lang w:eastAsia="es-PE"/>
           <w14:ligatures w14:val="none"/>
         </w:rPr>
-        <w:t>"{:.2f}%"</w:t>
+        <w:t>"{:.2</w:t>
+      </w:r>
+      <w:proofErr w:type="gramStart"/>
+      <w:r>
+        <w:rPr>
+          <w:rFonts w:ascii="Lucida Console" w:eastAsia="Times New Roman" w:hAnsi="Lucida Console" w:cs="Times New Roman"/>
+          <w:color w:val="A31515"/>
+          <w:kern w:val="0"/>
+          <w:sz w:val="22"/>
+          <w:lang w:eastAsia="es-PE"/>
+          <w14:ligatures w14:val="none"/>
+        </w:rPr>
+        <w:t>f}%"</w:t>
       </w:r>
       <w:r>
         <w:rPr>
@@ -28546,6 +29522,7 @@
         <w:t>format</w:t>
       </w:r>
       <w:proofErr w:type="spellEnd"/>
+      <w:proofErr w:type="gramEnd"/>
       <w:r>
         <w:rPr>
           <w:rFonts w:ascii="Lucida Console" w:eastAsia="Times New Roman" w:hAnsi="Lucida Console" w:cs="Times New Roman"/>
@@ -28806,6 +29783,7 @@
         <w:t>figsize</w:t>
       </w:r>
       <w:proofErr w:type="spellEnd"/>
+      <w:proofErr w:type="gramStart"/>
       <w:r>
         <w:rPr>
           <w:rFonts w:ascii="Lucida Console" w:eastAsia="Times New Roman" w:hAnsi="Lucida Console" w:cs="Times New Roman"/>
@@ -28818,6 +29796,7 @@
         </w:rPr>
         <w:t>=(</w:t>
       </w:r>
+      <w:proofErr w:type="gramEnd"/>
       <w:r>
         <w:rPr>
           <w:rFonts w:ascii="Lucida Console" w:eastAsia="Times New Roman" w:hAnsi="Lucida Console" w:cs="Times New Roman"/>
@@ -30030,20 +31009,46 @@
           <w:lang w:eastAsia="es-PE"/>
           <w14:ligatures w14:val="none"/>
         </w:rPr>
-        <w:t>_layout</w:t>
-      </w:r>
-      <w:proofErr w:type="spellEnd"/>
-      <w:r>
-        <w:rPr>
-          <w:rFonts w:ascii="Lucida Console" w:eastAsia="Times New Roman" w:hAnsi="Lucida Console" w:cs="Times New Roman"/>
-          <w:color w:val="000000"/>
-          <w:kern w:val="0"/>
-          <w:sz w:val="22"/>
-          <w:shd w:val="clear" w:color="auto" w:fill="FFFFFF"/>
-          <w:lang w:eastAsia="es-PE"/>
-          <w14:ligatures w14:val="none"/>
-        </w:rPr>
-        <w:t>()</w:t>
+        <w:t>_</w:t>
+      </w:r>
+      <w:proofErr w:type="gramStart"/>
+      <w:r>
+        <w:rPr>
+          <w:rFonts w:ascii="Lucida Console" w:eastAsia="Times New Roman" w:hAnsi="Lucida Console" w:cs="Times New Roman"/>
+          <w:color w:val="000000"/>
+          <w:kern w:val="0"/>
+          <w:sz w:val="22"/>
+          <w:shd w:val="clear" w:color="auto" w:fill="FFFFFF"/>
+          <w:lang w:eastAsia="es-PE"/>
+          <w14:ligatures w14:val="none"/>
+        </w:rPr>
+        <w:t>layout</w:t>
+      </w:r>
+      <w:proofErr w:type="spellEnd"/>
+      <w:r>
+        <w:rPr>
+          <w:rFonts w:ascii="Lucida Console" w:eastAsia="Times New Roman" w:hAnsi="Lucida Console" w:cs="Times New Roman"/>
+          <w:color w:val="000000"/>
+          <w:kern w:val="0"/>
+          <w:sz w:val="22"/>
+          <w:shd w:val="clear" w:color="auto" w:fill="FFFFFF"/>
+          <w:lang w:eastAsia="es-PE"/>
+          <w14:ligatures w14:val="none"/>
+        </w:rPr>
+        <w:t>(</w:t>
+      </w:r>
+      <w:proofErr w:type="gramEnd"/>
+      <w:r>
+        <w:rPr>
+          <w:rFonts w:ascii="Lucida Console" w:eastAsia="Times New Roman" w:hAnsi="Lucida Console" w:cs="Times New Roman"/>
+          <w:color w:val="000000"/>
+          <w:kern w:val="0"/>
+          <w:sz w:val="22"/>
+          <w:shd w:val="clear" w:color="auto" w:fill="FFFFFF"/>
+          <w:lang w:eastAsia="es-PE"/>
+          <w14:ligatures w14:val="none"/>
+        </w:rPr>
+        <w:t>)</w:t>
       </w:r>
     </w:p>
     <w:p>
@@ -30773,7 +31778,7 @@
           <w:lang w:eastAsia="es-ES"/>
         </w:rPr>
       </w:pPr>
-      <w:bookmarkStart w:id="23" w:name="_Toc218633674"/>
+      <w:bookmarkStart w:id="24" w:name="_Toc218633674"/>
       <w:r>
         <w:rPr>
           <w:rFonts w:eastAsia="Times New Roman"/>
@@ -30802,7 +31807,7 @@
         </w:rPr>
         <w:t>Comparación y análisis de resultados</w:t>
       </w:r>
-      <w:bookmarkEnd w:id="23"/>
+      <w:bookmarkEnd w:id="24"/>
     </w:p>
     <w:p>
       <w:pPr>
@@ -30875,7 +31880,18 @@
           <w:lang w:val="es-ES" w:eastAsia="es-ES"/>
           <w14:ligatures w14:val="none"/>
         </w:rPr>
-        <w:t xml:space="preserve"> para facilitar su visualización comparativa. El código emplea la librería Pandas para tabular el rendimiento de cada algoritmo y </w:t>
+        <w:t xml:space="preserve"> para facilitar su visualización comparativa. El código </w:t>
+      </w:r>
+      <w:r>
+        <w:rPr>
+          <w:rFonts w:eastAsia="Times New Roman" w:cs="Times New Roman"/>
+          <w:kern w:val="0"/>
+          <w:szCs w:val="24"/>
+          <w:lang w:val="es-ES" w:eastAsia="es-ES"/>
+          <w14:ligatures w14:val="none"/>
+        </w:rPr>
+        <w:lastRenderedPageBreak/>
+        <w:t xml:space="preserve">emplea la librería Pandas para tabular el rendimiento de cada algoritmo y </w:t>
       </w:r>
       <w:proofErr w:type="spellStart"/>
       <w:r>
@@ -31005,7 +32021,6 @@
           <w:lang w:eastAsia="es-PE"/>
           <w14:ligatures w14:val="none"/>
         </w:rPr>
-        <w:lastRenderedPageBreak/>
         <w:t>import</w:t>
       </w:r>
       <w:proofErr w:type="spellEnd"/>
@@ -32102,6 +33117,7 @@
         </w:rPr>
         <w:t>'f1_score'</w:t>
       </w:r>
+      <w:proofErr w:type="gramStart"/>
       <w:r>
         <w:rPr>
           <w:rFonts w:ascii="Lucida Console" w:eastAsia="Times New Roman" w:hAnsi="Lucida Console" w:cs="Times New Roman"/>
@@ -32123,7 +33139,19 @@
           <w:lang w:eastAsia="es-PE"/>
           <w14:ligatures w14:val="none"/>
         </w:rPr>
-        <w:t># Métricas</w:t>
+        <w:t>#</w:t>
+      </w:r>
+      <w:proofErr w:type="gramEnd"/>
+      <w:r>
+        <w:rPr>
+          <w:rFonts w:ascii="Lucida Console" w:eastAsia="Times New Roman" w:hAnsi="Lucida Console" w:cs="Times New Roman"/>
+          <w:color w:val="008000"/>
+          <w:kern w:val="0"/>
+          <w:sz w:val="22"/>
+          <w:lang w:eastAsia="es-PE"/>
+          <w14:ligatures w14:val="none"/>
+        </w:rPr>
+        <w:t xml:space="preserve"> Métricas</w:t>
       </w:r>
     </w:p>
     <w:p>
@@ -32455,6 +33483,7 @@
         <w:t>figsize</w:t>
       </w:r>
       <w:proofErr w:type="spellEnd"/>
+      <w:proofErr w:type="gramStart"/>
       <w:r>
         <w:rPr>
           <w:rFonts w:ascii="Lucida Console" w:eastAsia="Times New Roman" w:hAnsi="Lucida Console" w:cs="Times New Roman"/>
@@ -32467,6 +33496,7 @@
         </w:rPr>
         <w:t>=(</w:t>
       </w:r>
+      <w:proofErr w:type="gramEnd"/>
       <w:r>
         <w:rPr>
           <w:rFonts w:ascii="Lucida Console" w:eastAsia="Times New Roman" w:hAnsi="Lucida Console" w:cs="Times New Roman"/>
@@ -33498,20 +34528,46 @@
           <w:lang w:eastAsia="es-PE"/>
           <w14:ligatures w14:val="none"/>
         </w:rPr>
-        <w:t>_layout</w:t>
-      </w:r>
-      <w:proofErr w:type="spellEnd"/>
-      <w:r>
-        <w:rPr>
-          <w:rFonts w:ascii="Lucida Console" w:eastAsia="Times New Roman" w:hAnsi="Lucida Console" w:cs="Times New Roman"/>
-          <w:color w:val="000000"/>
-          <w:kern w:val="0"/>
-          <w:sz w:val="22"/>
-          <w:shd w:val="clear" w:color="auto" w:fill="FFFFFF"/>
-          <w:lang w:eastAsia="es-PE"/>
-          <w14:ligatures w14:val="none"/>
-        </w:rPr>
-        <w:t>()</w:t>
+        <w:t>_</w:t>
+      </w:r>
+      <w:proofErr w:type="gramStart"/>
+      <w:r>
+        <w:rPr>
+          <w:rFonts w:ascii="Lucida Console" w:eastAsia="Times New Roman" w:hAnsi="Lucida Console" w:cs="Times New Roman"/>
+          <w:color w:val="000000"/>
+          <w:kern w:val="0"/>
+          <w:sz w:val="22"/>
+          <w:shd w:val="clear" w:color="auto" w:fill="FFFFFF"/>
+          <w:lang w:eastAsia="es-PE"/>
+          <w14:ligatures w14:val="none"/>
+        </w:rPr>
+        <w:t>layout</w:t>
+      </w:r>
+      <w:proofErr w:type="spellEnd"/>
+      <w:r>
+        <w:rPr>
+          <w:rFonts w:ascii="Lucida Console" w:eastAsia="Times New Roman" w:hAnsi="Lucida Console" w:cs="Times New Roman"/>
+          <w:color w:val="000000"/>
+          <w:kern w:val="0"/>
+          <w:sz w:val="22"/>
+          <w:shd w:val="clear" w:color="auto" w:fill="FFFFFF"/>
+          <w:lang w:eastAsia="es-PE"/>
+          <w14:ligatures w14:val="none"/>
+        </w:rPr>
+        <w:t>(</w:t>
+      </w:r>
+      <w:proofErr w:type="gramEnd"/>
+      <w:r>
+        <w:rPr>
+          <w:rFonts w:ascii="Lucida Console" w:eastAsia="Times New Roman" w:hAnsi="Lucida Console" w:cs="Times New Roman"/>
+          <w:color w:val="000000"/>
+          <w:kern w:val="0"/>
+          <w:sz w:val="22"/>
+          <w:shd w:val="clear" w:color="auto" w:fill="FFFFFF"/>
+          <w:lang w:eastAsia="es-PE"/>
+          <w14:ligatures w14:val="none"/>
+        </w:rPr>
+        <w:t>)</w:t>
       </w:r>
     </w:p>
     <w:p>
@@ -33674,6 +34730,7 @@
         <w:t>figsize</w:t>
       </w:r>
       <w:proofErr w:type="spellEnd"/>
+      <w:proofErr w:type="gramStart"/>
       <w:r>
         <w:rPr>
           <w:rFonts w:ascii="Lucida Console" w:eastAsia="Times New Roman" w:hAnsi="Lucida Console" w:cs="Times New Roman"/>
@@ -33686,6 +34743,7 @@
         </w:rPr>
         <w:t>=(</w:t>
       </w:r>
+      <w:proofErr w:type="gramEnd"/>
       <w:r>
         <w:rPr>
           <w:rFonts w:ascii="Lucida Console" w:eastAsia="Times New Roman" w:hAnsi="Lucida Console" w:cs="Times New Roman"/>
@@ -33776,6 +34834,7 @@
           <w:lang w:eastAsia="es-PE"/>
           <w14:ligatures w14:val="none"/>
         </w:rPr>
+        <w:lastRenderedPageBreak/>
         <w:t>sns.barplot</w:t>
       </w:r>
       <w:proofErr w:type="spellEnd"/>
@@ -34402,20 +35461,46 @@
           <w:lang w:eastAsia="es-PE"/>
           <w14:ligatures w14:val="none"/>
         </w:rPr>
-        <w:t>_layout</w:t>
-      </w:r>
-      <w:proofErr w:type="spellEnd"/>
-      <w:r>
-        <w:rPr>
-          <w:rFonts w:ascii="Lucida Console" w:eastAsia="Times New Roman" w:hAnsi="Lucida Console" w:cs="Times New Roman"/>
-          <w:color w:val="000000"/>
-          <w:kern w:val="0"/>
-          <w:sz w:val="22"/>
-          <w:shd w:val="clear" w:color="auto" w:fill="FFFFFF"/>
-          <w:lang w:eastAsia="es-PE"/>
-          <w14:ligatures w14:val="none"/>
-        </w:rPr>
-        <w:t>()</w:t>
+        <w:t>_</w:t>
+      </w:r>
+      <w:proofErr w:type="gramStart"/>
+      <w:r>
+        <w:rPr>
+          <w:rFonts w:ascii="Lucida Console" w:eastAsia="Times New Roman" w:hAnsi="Lucida Console" w:cs="Times New Roman"/>
+          <w:color w:val="000000"/>
+          <w:kern w:val="0"/>
+          <w:sz w:val="22"/>
+          <w:shd w:val="clear" w:color="auto" w:fill="FFFFFF"/>
+          <w:lang w:eastAsia="es-PE"/>
+          <w14:ligatures w14:val="none"/>
+        </w:rPr>
+        <w:t>layout</w:t>
+      </w:r>
+      <w:proofErr w:type="spellEnd"/>
+      <w:r>
+        <w:rPr>
+          <w:rFonts w:ascii="Lucida Console" w:eastAsia="Times New Roman" w:hAnsi="Lucida Console" w:cs="Times New Roman"/>
+          <w:color w:val="000000"/>
+          <w:kern w:val="0"/>
+          <w:sz w:val="22"/>
+          <w:shd w:val="clear" w:color="auto" w:fill="FFFFFF"/>
+          <w:lang w:eastAsia="es-PE"/>
+          <w14:ligatures w14:val="none"/>
+        </w:rPr>
+        <w:t>(</w:t>
+      </w:r>
+      <w:proofErr w:type="gramEnd"/>
+      <w:r>
+        <w:rPr>
+          <w:rFonts w:ascii="Lucida Console" w:eastAsia="Times New Roman" w:hAnsi="Lucida Console" w:cs="Times New Roman"/>
+          <w:color w:val="000000"/>
+          <w:kern w:val="0"/>
+          <w:sz w:val="22"/>
+          <w:shd w:val="clear" w:color="auto" w:fill="FFFFFF"/>
+          <w:lang w:eastAsia="es-PE"/>
+          <w14:ligatures w14:val="none"/>
+        </w:rPr>
+        <w:t>)</w:t>
       </w:r>
     </w:p>
     <w:p>
@@ -34481,7 +35566,6 @@
         <w:jc w:val="left"/>
       </w:pPr>
       <w:r>
-        <w:lastRenderedPageBreak/>
         <w:t xml:space="preserve">Tabla </w:t>
       </w:r>
       <w:r>
@@ -35310,10 +36394,7 @@
       </w:pPr>
       <w:r>
         <w:lastRenderedPageBreak/>
-        <w:t xml:space="preserve">Figura </w:t>
-      </w:r>
-      <w:r>
-        <w:t>2</w:t>
+        <w:t>Figura 2</w:t>
       </w:r>
       <w:r>
         <w:br/>
@@ -35405,10 +36486,7 @@
         <w:jc w:val="left"/>
       </w:pPr>
       <w:r>
-        <w:t xml:space="preserve">Figura </w:t>
-      </w:r>
-      <w:r>
-        <w:t>3</w:t>
+        <w:t>Figura 3</w:t>
       </w:r>
       <w:r>
         <w:br/>
@@ -35503,10 +36581,7 @@
         <w:jc w:val="left"/>
       </w:pPr>
       <w:r>
-        <w:t xml:space="preserve">Figura </w:t>
-      </w:r>
-      <w:r>
-        <w:t>4</w:t>
+        <w:t>Figura 4</w:t>
       </w:r>
       <w:r>
         <w:br/>
@@ -35518,34 +36593,7 @@
           <w:i/>
           <w:iCs w:val="0"/>
         </w:rPr>
-        <w:t>Matriz de Confusión</w:t>
-      </w:r>
-      <w:r>
-        <w:rPr>
-          <w:b w:val="0"/>
-          <w:bCs/>
-          <w:i/>
-          <w:iCs w:val="0"/>
-        </w:rPr>
-        <w:t xml:space="preserve"> Normalizado</w:t>
-      </w:r>
-      <w:r>
-        <w:rPr>
-          <w:b w:val="0"/>
-          <w:bCs/>
-          <w:i/>
-          <w:iCs w:val="0"/>
-        </w:rPr>
-        <w:t xml:space="preserve"> por Modelo</w:t>
-      </w:r>
-      <w:r>
-        <w:rPr>
-          <w:b w:val="0"/>
-          <w:bCs/>
-          <w:i/>
-          <w:iCs w:val="0"/>
-        </w:rPr>
-        <w:t xml:space="preserve"> en Porcentaje</w:t>
+        <w:t>Matriz de Confusión Normalizado por Modelo en Porcentaje</w:t>
       </w:r>
     </w:p>
     <w:p>
@@ -35997,7 +37045,7 @@
           <w:lang w:val="es-ES" w:eastAsia="es-ES"/>
         </w:rPr>
       </w:pPr>
-      <w:bookmarkStart w:id="24" w:name="_Toc218633675"/>
+      <w:bookmarkStart w:id="25" w:name="_Toc218633675"/>
       <w:r>
         <w:rPr>
           <w:rFonts w:eastAsia="Times New Roman"/>
@@ -36005,7 +37053,7 @@
         </w:rPr>
         <w:t>PRODUCTO A ENTREGAR</w:t>
       </w:r>
-      <w:bookmarkEnd w:id="24"/>
+      <w:bookmarkEnd w:id="25"/>
     </w:p>
     <w:p>
       <w:pPr>
@@ -36030,7 +37078,21 @@
             <w:rStyle w:val="Hipervnculo"/>
             <w:lang w:val="es-ES" w:eastAsia="es-ES"/>
           </w:rPr>
-          <w:t>https://www.kaggle.com/code/diegoapaza/networkattackdetection/notebook</w:t>
+          <w:t>https://www.kaggle.com/code/diegoapaza/n</w:t>
+        </w:r>
+        <w:r>
+          <w:rPr>
+            <w:rStyle w:val="Hipervnculo"/>
+            <w:lang w:val="es-ES" w:eastAsia="es-ES"/>
+          </w:rPr>
+          <w:t>e</w:t>
+        </w:r>
+        <w:r>
+          <w:rPr>
+            <w:rStyle w:val="Hipervnculo"/>
+            <w:lang w:val="es-ES" w:eastAsia="es-ES"/>
+          </w:rPr>
+          <w:t>tworkattackdetection/notebook</w:t>
         </w:r>
       </w:hyperlink>
       <w:r>
@@ -36358,7 +37420,7 @@
           <w:lang w:val="es-ES" w:eastAsia="es-ES"/>
         </w:rPr>
       </w:pPr>
-      <w:bookmarkStart w:id="25" w:name="_Toc218633676"/>
+      <w:bookmarkStart w:id="26" w:name="_Toc218633676"/>
       <w:r>
         <w:rPr>
           <w:rFonts w:eastAsia="Times New Roman"/>
@@ -36366,7 +37428,7 @@
         </w:rPr>
         <w:t>CRITERIOS DE EVALUACIÓN</w:t>
       </w:r>
-      <w:bookmarkEnd w:id="25"/>
+      <w:bookmarkEnd w:id="26"/>
     </w:p>
     <w:p>
       <w:pPr>
@@ -37101,7 +38163,7 @@
           <w:lang w:val="es-ES" w:eastAsia="es-ES"/>
         </w:rPr>
       </w:pPr>
-      <w:bookmarkStart w:id="26" w:name="_Toc218633677"/>
+      <w:bookmarkStart w:id="27" w:name="_Toc218633677"/>
       <w:r>
         <w:rPr>
           <w:rFonts w:eastAsia="Times New Roman"/>
@@ -37109,7 +38171,7 @@
         </w:rPr>
         <w:t>CONCLUSIÓN</w:t>
       </w:r>
-      <w:bookmarkEnd w:id="26"/>
+      <w:bookmarkEnd w:id="27"/>
     </w:p>
     <w:p>
       <w:pPr>
@@ -37133,7 +38195,7 @@
           <w:lang w:val="es-ES" w:eastAsia="es-ES"/>
         </w:rPr>
       </w:pPr>
-      <w:bookmarkStart w:id="27" w:name="_Toc218633678"/>
+      <w:bookmarkStart w:id="28" w:name="_Toc218633678"/>
       <w:r>
         <w:rPr>
           <w:rFonts w:eastAsia="Times New Roman"/>
@@ -37142,7 +38204,7 @@
         <w:lastRenderedPageBreak/>
         <w:t>BIBLIOGRAFÍA</w:t>
       </w:r>
-      <w:bookmarkEnd w:id="27"/>
+      <w:bookmarkEnd w:id="28"/>
     </w:p>
     <w:p>
       <w:pPr>
@@ -37794,23 +38856,7 @@
           <w:i/>
           <w:iCs/>
         </w:rPr>
-        <w:t xml:space="preserve"> </w:t>
-      </w:r>
-      <w:proofErr w:type="spellStart"/>
-      <w:r>
-        <w:rPr>
-          <w:i/>
-          <w:iCs/>
-        </w:rPr>
-        <w:t>The</w:t>
-      </w:r>
-      <w:proofErr w:type="spellEnd"/>
-      <w:r>
-        <w:rPr>
-          <w:i/>
-          <w:iCs/>
-        </w:rPr>
-        <w:t xml:space="preserve"> 4th International </w:t>
+        <w:t xml:space="preserve"> The 4th International </w:t>
       </w:r>
       <w:proofErr w:type="spellStart"/>
       <w:r>
@@ -37997,15 +39043,7 @@
       </w:r>
       <w:proofErr w:type="spellEnd"/>
       <w:r>
-        <w:t xml:space="preserve"> </w:t>
-      </w:r>
-      <w:proofErr w:type="spellStart"/>
-      <w:r>
-        <w:t>Particle</w:t>
-      </w:r>
-      <w:proofErr w:type="spellEnd"/>
-      <w:r>
-        <w:t xml:space="preserve"> </w:t>
+        <w:t xml:space="preserve"> Particle </w:t>
       </w:r>
       <w:proofErr w:type="spellStart"/>
       <w:r>
@@ -38126,7 +39164,7 @@
 </file>
 
 <file path=word/endnotes.xml><?xml version="1.0" encoding="utf-8"?>
-<w:endnotes xmlns:wpc="http://schemas.microsoft.com/office/word/2010/wordprocessingCanvas" xmlns:cx="http://schemas.microsoft.com/office/drawing/2014/chartex" xmlns:cx1="http://schemas.microsoft.com/office/drawing/2015/9/8/chartex" xmlns:cx2="http://schemas.microsoft.com/office/drawing/2015/10/21/chartex" xmlns:cx3="http://schemas.microsoft.com/office/drawing/2016/5/9/chartex" xmlns:cx4="http://schemas.microsoft.com/office/drawing/2016/5/10/chartex" xmlns:cx5="http://schemas.microsoft.com/office/drawing/2016/5/11/chartex" xmlns:cx6="http://schemas.microsoft.com/office/drawing/2016/5/12/chartex" xmlns:cx7="http://schemas.microsoft.com/office/drawing/2016/5/13/chartex" xmlns:cx8="http://schemas.microsoft.com/office/drawing/2016/5/14/chartex" xmlns:mc="http://schemas.openxmlformats.org/markup-compatibility/2006" xmlns:aink="http://schemas.microsoft.com/office/drawing/2016/ink" xmlns:am3d="http://schemas.microsoft.com/office/drawing/2017/model3d" xmlns:o="urn:schemas-microsoft-com:office:office" xmlns:r="http://schemas.openxmlformats.org/officeDocument/2006/relationships" xmlns:m="http://schemas.openxmlformats.org/officeDocument/2006/math" xmlns:v="urn:schemas-microsoft-com:vml" xmlns:wp14="http://schemas.microsoft.com/office/word/2010/wordprocessingDrawing" xmlns:wp="http://schemas.openxmlformats.org/drawingml/2006/wordprocessingDrawing" xmlns:w10="urn:schemas-microsoft-com:office:word" xmlns:w="http://schemas.openxmlformats.org/wordprocessingml/2006/main" xmlns:w14="http://schemas.microsoft.com/office/word/2010/wordml" xmlns:w15="http://schemas.microsoft.com/office/word/2012/wordml" xmlns:w16cex="http://schemas.microsoft.com/office/word/2018/wordml/cex" xmlns:w16cid="http://schemas.microsoft.com/office/word/2016/wordml/cid" xmlns:w16="http://schemas.microsoft.com/office/word/2018/wordml" xmlns:w16sdtdh="http://schemas.microsoft.com/office/word/2020/wordml/sdtdatahash" xmlns:w16se="http://schemas.microsoft.com/office/word/2015/wordml/symex" xmlns:wpg="http://schemas.microsoft.com/office/word/2010/wordprocessingGroup" xmlns:wpi="http://schemas.microsoft.com/office/word/2010/wordprocessingInk" xmlns:wne="http://schemas.microsoft.com/office/word/2006/wordml" xmlns:wps="http://schemas.microsoft.com/office/word/2010/wordprocessingShape" mc:Ignorable="w14 w15 w16se w16cid w16 w16cex w16sdtdh wp14">
+<w:endnotes xmlns:wpc="http://schemas.microsoft.com/office/word/2010/wordprocessingCanvas" xmlns:cx="http://schemas.microsoft.com/office/drawing/2014/chartex" xmlns:cx1="http://schemas.microsoft.com/office/drawing/2015/9/8/chartex" xmlns:cx2="http://schemas.microsoft.com/office/drawing/2015/10/21/chartex" xmlns:cx3="http://schemas.microsoft.com/office/drawing/2016/5/9/chartex" xmlns:cx4="http://schemas.microsoft.com/office/drawing/2016/5/10/chartex" xmlns:cx5="http://schemas.microsoft.com/office/drawing/2016/5/11/chartex" xmlns:cx6="http://schemas.microsoft.com/office/drawing/2016/5/12/chartex" xmlns:cx7="http://schemas.microsoft.com/office/drawing/2016/5/13/chartex" xmlns:cx8="http://schemas.microsoft.com/office/drawing/2016/5/14/chartex" xmlns:mc="http://schemas.openxmlformats.org/markup-compatibility/2006" xmlns:aink="http://schemas.microsoft.com/office/drawing/2016/ink" xmlns:am3d="http://schemas.microsoft.com/office/drawing/2017/model3d" xmlns:o="urn:schemas-microsoft-com:office:office" xmlns:oel="http://schemas.microsoft.com/office/2019/extlst" xmlns:r="http://schemas.openxmlformats.org/officeDocument/2006/relationships" xmlns:m="http://schemas.openxmlformats.org/officeDocument/2006/math" xmlns:v="urn:schemas-microsoft-com:vml" xmlns:wp14="http://schemas.microsoft.com/office/word/2010/wordprocessingDrawing" xmlns:wp="http://schemas.openxmlformats.org/drawingml/2006/wordprocessingDrawing" xmlns:w10="urn:schemas-microsoft-com:office:word" xmlns:w="http://schemas.openxmlformats.org/wordprocessingml/2006/main" xmlns:w14="http://schemas.microsoft.com/office/word/2010/wordml" xmlns:w15="http://schemas.microsoft.com/office/word/2012/wordml" xmlns:w16cex="http://schemas.microsoft.com/office/word/2018/wordml/cex" xmlns:w16cid="http://schemas.microsoft.com/office/word/2016/wordml/cid" xmlns:w16="http://schemas.microsoft.com/office/word/2018/wordml" xmlns:w16du="http://schemas.microsoft.com/office/word/2023/wordml/word16du" xmlns:w16sdtdh="http://schemas.microsoft.com/office/word/2020/wordml/sdtdatahash" xmlns:w16sdtfl="http://schemas.microsoft.com/office/word/2024/wordml/sdtformatlock" xmlns:w16se="http://schemas.microsoft.com/office/word/2015/wordml/symex" xmlns:wpg="http://schemas.microsoft.com/office/word/2010/wordprocessingGroup" xmlns:wpi="http://schemas.microsoft.com/office/word/2010/wordprocessingInk" xmlns:wne="http://schemas.microsoft.com/office/word/2006/wordml" xmlns:wps="http://schemas.microsoft.com/office/word/2010/wordprocessingShape" mc:Ignorable="w14 w15 w16se w16cid w16 w16cex w16sdtdh w16sdtfl w16du wp14">
   <w:endnote w:type="separator" w:id="-1">
     <w:p>
       <w:pPr>
@@ -38151,7 +39189,7 @@
 </file>
 
 <file path=word/footer1.xml><?xml version="1.0" encoding="utf-8"?>
-<w:ftr xmlns:wpc="http://schemas.microsoft.com/office/word/2010/wordprocessingCanvas" xmlns:cx="http://schemas.microsoft.com/office/drawing/2014/chartex" xmlns:cx1="http://schemas.microsoft.com/office/drawing/2015/9/8/chartex" xmlns:cx2="http://schemas.microsoft.com/office/drawing/2015/10/21/chartex" xmlns:cx3="http://schemas.microsoft.com/office/drawing/2016/5/9/chartex" xmlns:cx4="http://schemas.microsoft.com/office/drawing/2016/5/10/chartex" xmlns:cx5="http://schemas.microsoft.com/office/drawing/2016/5/11/chartex" xmlns:cx6="http://schemas.microsoft.com/office/drawing/2016/5/12/chartex" xmlns:cx7="http://schemas.microsoft.com/office/drawing/2016/5/13/chartex" xmlns:cx8="http://schemas.microsoft.com/office/drawing/2016/5/14/chartex" xmlns:mc="http://schemas.openxmlformats.org/markup-compatibility/2006" xmlns:aink="http://schemas.microsoft.com/office/drawing/2016/ink" xmlns:am3d="http://schemas.microsoft.com/office/drawing/2017/model3d" xmlns:o="urn:schemas-microsoft-com:office:office" xmlns:r="http://schemas.openxmlformats.org/officeDocument/2006/relationships" xmlns:m="http://schemas.openxmlformats.org/officeDocument/2006/math" xmlns:v="urn:schemas-microsoft-com:vml" xmlns:wp14="http://schemas.microsoft.com/office/word/2010/wordprocessingDrawing" xmlns:wp="http://schemas.openxmlformats.org/drawingml/2006/wordprocessingDrawing" xmlns:w10="urn:schemas-microsoft-com:office:word" xmlns:w="http://schemas.openxmlformats.org/wordprocessingml/2006/main" xmlns:w14="http://schemas.microsoft.com/office/word/2010/wordml" xmlns:w15="http://schemas.microsoft.com/office/word/2012/wordml" xmlns:w16cex="http://schemas.microsoft.com/office/word/2018/wordml/cex" xmlns:w16cid="http://schemas.microsoft.com/office/word/2016/wordml/cid" xmlns:w16="http://schemas.microsoft.com/office/word/2018/wordml" xmlns:w16sdtdh="http://schemas.microsoft.com/office/word/2020/wordml/sdtdatahash" xmlns:w16se="http://schemas.microsoft.com/office/word/2015/wordml/symex" xmlns:wpg="http://schemas.microsoft.com/office/word/2010/wordprocessingGroup" xmlns:wpi="http://schemas.microsoft.com/office/word/2010/wordprocessingInk" xmlns:wne="http://schemas.microsoft.com/office/word/2006/wordml" xmlns:wps="http://schemas.microsoft.com/office/word/2010/wordprocessingShape" mc:Ignorable="w14 w15 w16se w16cid w16 w16cex w16sdtdh wp14">
+<w:ftr xmlns:wpc="http://schemas.microsoft.com/office/word/2010/wordprocessingCanvas" xmlns:cx="http://schemas.microsoft.com/office/drawing/2014/chartex" xmlns:cx1="http://schemas.microsoft.com/office/drawing/2015/9/8/chartex" xmlns:cx2="http://schemas.microsoft.com/office/drawing/2015/10/21/chartex" xmlns:cx3="http://schemas.microsoft.com/office/drawing/2016/5/9/chartex" xmlns:cx4="http://schemas.microsoft.com/office/drawing/2016/5/10/chartex" xmlns:cx5="http://schemas.microsoft.com/office/drawing/2016/5/11/chartex" xmlns:cx6="http://schemas.microsoft.com/office/drawing/2016/5/12/chartex" xmlns:cx7="http://schemas.microsoft.com/office/drawing/2016/5/13/chartex" xmlns:cx8="http://schemas.microsoft.com/office/drawing/2016/5/14/chartex" xmlns:mc="http://schemas.openxmlformats.org/markup-compatibility/2006" xmlns:aink="http://schemas.microsoft.com/office/drawing/2016/ink" xmlns:am3d="http://schemas.microsoft.com/office/drawing/2017/model3d" xmlns:o="urn:schemas-microsoft-com:office:office" xmlns:oel="http://schemas.microsoft.com/office/2019/extlst" xmlns:r="http://schemas.openxmlformats.org/officeDocument/2006/relationships" xmlns:m="http://schemas.openxmlformats.org/officeDocument/2006/math" xmlns:v="urn:schemas-microsoft-com:vml" xmlns:wp14="http://schemas.microsoft.com/office/word/2010/wordprocessingDrawing" xmlns:wp="http://schemas.openxmlformats.org/drawingml/2006/wordprocessingDrawing" xmlns:w10="urn:schemas-microsoft-com:office:word" xmlns:w="http://schemas.openxmlformats.org/wordprocessingml/2006/main" xmlns:w14="http://schemas.microsoft.com/office/word/2010/wordml" xmlns:w15="http://schemas.microsoft.com/office/word/2012/wordml" xmlns:w16cex="http://schemas.microsoft.com/office/word/2018/wordml/cex" xmlns:w16cid="http://schemas.microsoft.com/office/word/2016/wordml/cid" xmlns:w16="http://schemas.microsoft.com/office/word/2018/wordml" xmlns:w16du="http://schemas.microsoft.com/office/word/2023/wordml/word16du" xmlns:w16sdtdh="http://schemas.microsoft.com/office/word/2020/wordml/sdtdatahash" xmlns:w16sdtfl="http://schemas.microsoft.com/office/word/2024/wordml/sdtformatlock" xmlns:w16se="http://schemas.microsoft.com/office/word/2015/wordml/symex" xmlns:wpg="http://schemas.microsoft.com/office/word/2010/wordprocessingGroup" xmlns:wpi="http://schemas.microsoft.com/office/word/2010/wordprocessingInk" xmlns:wne="http://schemas.microsoft.com/office/word/2006/wordml" xmlns:wps="http://schemas.microsoft.com/office/word/2010/wordprocessingShape" mc:Ignorable="w14 w15 w16se w16cid w16 w16cex w16sdtdh w16sdtfl w16du wp14">
   <w:p>
     <w:pPr>
       <w:pStyle w:val="Piedepgina"/>
@@ -38167,7 +39205,7 @@
 </file>
 
 <file path=word/footer2.xml><?xml version="1.0" encoding="utf-8"?>
-<w:ftr xmlns:wpc="http://schemas.microsoft.com/office/word/2010/wordprocessingCanvas" xmlns:cx="http://schemas.microsoft.com/office/drawing/2014/chartex" xmlns:cx1="http://schemas.microsoft.com/office/drawing/2015/9/8/chartex" xmlns:cx2="http://schemas.microsoft.com/office/drawing/2015/10/21/chartex" xmlns:cx3="http://schemas.microsoft.com/office/drawing/2016/5/9/chartex" xmlns:cx4="http://schemas.microsoft.com/office/drawing/2016/5/10/chartex" xmlns:cx5="http://schemas.microsoft.com/office/drawing/2016/5/11/chartex" xmlns:cx6="http://schemas.microsoft.com/office/drawing/2016/5/12/chartex" xmlns:cx7="http://schemas.microsoft.com/office/drawing/2016/5/13/chartex" xmlns:cx8="http://schemas.microsoft.com/office/drawing/2016/5/14/chartex" xmlns:mc="http://schemas.openxmlformats.org/markup-compatibility/2006" xmlns:aink="http://schemas.microsoft.com/office/drawing/2016/ink" xmlns:am3d="http://schemas.microsoft.com/office/drawing/2017/model3d" xmlns:o="urn:schemas-microsoft-com:office:office" xmlns:r="http://schemas.openxmlformats.org/officeDocument/2006/relationships" xmlns:m="http://schemas.openxmlformats.org/officeDocument/2006/math" xmlns:v="urn:schemas-microsoft-com:vml" xmlns:wp14="http://schemas.microsoft.com/office/word/2010/wordprocessingDrawing" xmlns:wp="http://schemas.openxmlformats.org/drawingml/2006/wordprocessingDrawing" xmlns:w10="urn:schemas-microsoft-com:office:word" xmlns:w="http://schemas.openxmlformats.org/wordprocessingml/2006/main" xmlns:w14="http://schemas.microsoft.com/office/word/2010/wordml" xmlns:w15="http://schemas.microsoft.com/office/word/2012/wordml" xmlns:w16cex="http://schemas.microsoft.com/office/word/2018/wordml/cex" xmlns:w16cid="http://schemas.microsoft.com/office/word/2016/wordml/cid" xmlns:w16="http://schemas.microsoft.com/office/word/2018/wordml" xmlns:w16sdtdh="http://schemas.microsoft.com/office/word/2020/wordml/sdtdatahash" xmlns:w16se="http://schemas.microsoft.com/office/word/2015/wordml/symex" xmlns:wpg="http://schemas.microsoft.com/office/word/2010/wordprocessingGroup" xmlns:wpi="http://schemas.microsoft.com/office/word/2010/wordprocessingInk" xmlns:wne="http://schemas.microsoft.com/office/word/2006/wordml" xmlns:wps="http://schemas.microsoft.com/office/word/2010/wordprocessingShape" mc:Ignorable="w14 w15 w16se w16cid w16 w16cex w16sdtdh wp14">
+<w:ftr xmlns:wpc="http://schemas.microsoft.com/office/word/2010/wordprocessingCanvas" xmlns:cx="http://schemas.microsoft.com/office/drawing/2014/chartex" xmlns:cx1="http://schemas.microsoft.com/office/drawing/2015/9/8/chartex" xmlns:cx2="http://schemas.microsoft.com/office/drawing/2015/10/21/chartex" xmlns:cx3="http://schemas.microsoft.com/office/drawing/2016/5/9/chartex" xmlns:cx4="http://schemas.microsoft.com/office/drawing/2016/5/10/chartex" xmlns:cx5="http://schemas.microsoft.com/office/drawing/2016/5/11/chartex" xmlns:cx6="http://schemas.microsoft.com/office/drawing/2016/5/12/chartex" xmlns:cx7="http://schemas.microsoft.com/office/drawing/2016/5/13/chartex" xmlns:cx8="http://schemas.microsoft.com/office/drawing/2016/5/14/chartex" xmlns:mc="http://schemas.openxmlformats.org/markup-compatibility/2006" xmlns:aink="http://schemas.microsoft.com/office/drawing/2016/ink" xmlns:am3d="http://schemas.microsoft.com/office/drawing/2017/model3d" xmlns:o="urn:schemas-microsoft-com:office:office" xmlns:oel="http://schemas.microsoft.com/office/2019/extlst" xmlns:r="http://schemas.openxmlformats.org/officeDocument/2006/relationships" xmlns:m="http://schemas.openxmlformats.org/officeDocument/2006/math" xmlns:v="urn:schemas-microsoft-com:vml" xmlns:wp14="http://schemas.microsoft.com/office/word/2010/wordprocessingDrawing" xmlns:wp="http://schemas.openxmlformats.org/drawingml/2006/wordprocessingDrawing" xmlns:w10="urn:schemas-microsoft-com:office:word" xmlns:w="http://schemas.openxmlformats.org/wordprocessingml/2006/main" xmlns:w14="http://schemas.microsoft.com/office/word/2010/wordml" xmlns:w15="http://schemas.microsoft.com/office/word/2012/wordml" xmlns:w16cex="http://schemas.microsoft.com/office/word/2018/wordml/cex" xmlns:w16cid="http://schemas.microsoft.com/office/word/2016/wordml/cid" xmlns:w16="http://schemas.microsoft.com/office/word/2018/wordml" xmlns:w16du="http://schemas.microsoft.com/office/word/2023/wordml/word16du" xmlns:w16sdtdh="http://schemas.microsoft.com/office/word/2020/wordml/sdtdatahash" xmlns:w16sdtfl="http://schemas.microsoft.com/office/word/2024/wordml/sdtformatlock" xmlns:w16se="http://schemas.microsoft.com/office/word/2015/wordml/symex" xmlns:wpg="http://schemas.microsoft.com/office/word/2010/wordprocessingGroup" xmlns:wpi="http://schemas.microsoft.com/office/word/2010/wordprocessingInk" xmlns:wne="http://schemas.microsoft.com/office/word/2006/wordml" xmlns:wps="http://schemas.microsoft.com/office/word/2010/wordprocessingShape" mc:Ignorable="w14 w15 w16se w16cid w16 w16cex w16sdtdh w16sdtfl w16du wp14">
   <w:sdt>
     <w:sdtPr>
       <w:id w:val="888068482"/>
@@ -38176,7 +39214,6 @@
         <w:docPartUnique/>
       </w:docPartObj>
     </w:sdtPr>
-    <w:sdtEndPr/>
     <w:sdtContent>
       <w:p>
         <w:pPr>
@@ -38213,7 +39250,7 @@
 </file>
 
 <file path=word/footnotes.xml><?xml version="1.0" encoding="utf-8"?>
-<w:footnotes xmlns:wpc="http://schemas.microsoft.com/office/word/2010/wordprocessingCanvas" xmlns:cx="http://schemas.microsoft.com/office/drawing/2014/chartex" xmlns:cx1="http://schemas.microsoft.com/office/drawing/2015/9/8/chartex" xmlns:cx2="http://schemas.microsoft.com/office/drawing/2015/10/21/chartex" xmlns:cx3="http://schemas.microsoft.com/office/drawing/2016/5/9/chartex" xmlns:cx4="http://schemas.microsoft.com/office/drawing/2016/5/10/chartex" xmlns:cx5="http://schemas.microsoft.com/office/drawing/2016/5/11/chartex" xmlns:cx6="http://schemas.microsoft.com/office/drawing/2016/5/12/chartex" xmlns:cx7="http://schemas.microsoft.com/office/drawing/2016/5/13/chartex" xmlns:cx8="http://schemas.microsoft.com/office/drawing/2016/5/14/chartex" xmlns:mc="http://schemas.openxmlformats.org/markup-compatibility/2006" xmlns:aink="http://schemas.microsoft.com/office/drawing/2016/ink" xmlns:am3d="http://schemas.microsoft.com/office/drawing/2017/model3d" xmlns:o="urn:schemas-microsoft-com:office:office" xmlns:r="http://schemas.openxmlformats.org/officeDocument/2006/relationships" xmlns:m="http://schemas.openxmlformats.org/officeDocument/2006/math" xmlns:v="urn:schemas-microsoft-com:vml" xmlns:wp14="http://schemas.microsoft.com/office/word/2010/wordprocessingDrawing" xmlns:wp="http://schemas.openxmlformats.org/drawingml/2006/wordprocessingDrawing" xmlns:w10="urn:schemas-microsoft-com:office:word" xmlns:w="http://schemas.openxmlformats.org/wordprocessingml/2006/main" xmlns:w14="http://schemas.microsoft.com/office/word/2010/wordml" xmlns:w15="http://schemas.microsoft.com/office/word/2012/wordml" xmlns:w16cex="http://schemas.microsoft.com/office/word/2018/wordml/cex" xmlns:w16cid="http://schemas.microsoft.com/office/word/2016/wordml/cid" xmlns:w16="http://schemas.microsoft.com/office/word/2018/wordml" xmlns:w16sdtdh="http://schemas.microsoft.com/office/word/2020/wordml/sdtdatahash" xmlns:w16se="http://schemas.microsoft.com/office/word/2015/wordml/symex" xmlns:wpg="http://schemas.microsoft.com/office/word/2010/wordprocessingGroup" xmlns:wpi="http://schemas.microsoft.com/office/word/2010/wordprocessingInk" xmlns:wne="http://schemas.microsoft.com/office/word/2006/wordml" xmlns:wps="http://schemas.microsoft.com/office/word/2010/wordprocessingShape" mc:Ignorable="w14 w15 w16se w16cid w16 w16cex w16sdtdh wp14">
+<w:footnotes xmlns:wpc="http://schemas.microsoft.com/office/word/2010/wordprocessingCanvas" xmlns:cx="http://schemas.microsoft.com/office/drawing/2014/chartex" xmlns:cx1="http://schemas.microsoft.com/office/drawing/2015/9/8/chartex" xmlns:cx2="http://schemas.microsoft.com/office/drawing/2015/10/21/chartex" xmlns:cx3="http://schemas.microsoft.com/office/drawing/2016/5/9/chartex" xmlns:cx4="http://schemas.microsoft.com/office/drawing/2016/5/10/chartex" xmlns:cx5="http://schemas.microsoft.com/office/drawing/2016/5/11/chartex" xmlns:cx6="http://schemas.microsoft.com/office/drawing/2016/5/12/chartex" xmlns:cx7="http://schemas.microsoft.com/office/drawing/2016/5/13/chartex" xmlns:cx8="http://schemas.microsoft.com/office/drawing/2016/5/14/chartex" xmlns:mc="http://schemas.openxmlformats.org/markup-compatibility/2006" xmlns:aink="http://schemas.microsoft.com/office/drawing/2016/ink" xmlns:am3d="http://schemas.microsoft.com/office/drawing/2017/model3d" xmlns:o="urn:schemas-microsoft-com:office:office" xmlns:oel="http://schemas.microsoft.com/office/2019/extlst" xmlns:r="http://schemas.openxmlformats.org/officeDocument/2006/relationships" xmlns:m="http://schemas.openxmlformats.org/officeDocument/2006/math" xmlns:v="urn:schemas-microsoft-com:vml" xmlns:wp14="http://schemas.microsoft.com/office/word/2010/wordprocessingDrawing" xmlns:wp="http://schemas.openxmlformats.org/drawingml/2006/wordprocessingDrawing" xmlns:w10="urn:schemas-microsoft-com:office:word" xmlns:w="http://schemas.openxmlformats.org/wordprocessingml/2006/main" xmlns:w14="http://schemas.microsoft.com/office/word/2010/wordml" xmlns:w15="http://schemas.microsoft.com/office/word/2012/wordml" xmlns:w16cex="http://schemas.microsoft.com/office/word/2018/wordml/cex" xmlns:w16cid="http://schemas.microsoft.com/office/word/2016/wordml/cid" xmlns:w16="http://schemas.microsoft.com/office/word/2018/wordml" xmlns:w16du="http://schemas.microsoft.com/office/word/2023/wordml/word16du" xmlns:w16sdtdh="http://schemas.microsoft.com/office/word/2020/wordml/sdtdatahash" xmlns:w16sdtfl="http://schemas.microsoft.com/office/word/2024/wordml/sdtformatlock" xmlns:w16se="http://schemas.microsoft.com/office/word/2015/wordml/symex" xmlns:wpg="http://schemas.microsoft.com/office/word/2010/wordprocessingGroup" xmlns:wpi="http://schemas.microsoft.com/office/word/2010/wordprocessingInk" xmlns:wne="http://schemas.microsoft.com/office/word/2006/wordml" xmlns:wps="http://schemas.microsoft.com/office/word/2010/wordprocessingShape" mc:Ignorable="w14 w15 w16se w16cid w16 w16cex w16sdtdh w16sdtfl w16du wp14">
   <w:footnote w:type="separator" w:id="-1">
     <w:p>
       <w:pPr>
@@ -38238,7 +39275,7 @@
 </file>
 
 <file path=word/header1.xml><?xml version="1.0" encoding="utf-8"?>
-<w:hdr xmlns:wpc="http://schemas.microsoft.com/office/word/2010/wordprocessingCanvas" xmlns:cx="http://schemas.microsoft.com/office/drawing/2014/chartex" xmlns:cx1="http://schemas.microsoft.com/office/drawing/2015/9/8/chartex" xmlns:cx2="http://schemas.microsoft.com/office/drawing/2015/10/21/chartex" xmlns:cx3="http://schemas.microsoft.com/office/drawing/2016/5/9/chartex" xmlns:cx4="http://schemas.microsoft.com/office/drawing/2016/5/10/chartex" xmlns:cx5="http://schemas.microsoft.com/office/drawing/2016/5/11/chartex" xmlns:cx6="http://schemas.microsoft.com/office/drawing/2016/5/12/chartex" xmlns:cx7="http://schemas.microsoft.com/office/drawing/2016/5/13/chartex" xmlns:cx8="http://schemas.microsoft.com/office/drawing/2016/5/14/chartex" xmlns:mc="http://schemas.openxmlformats.org/markup-compatibility/2006" xmlns:aink="http://schemas.microsoft.com/office/drawing/2016/ink" xmlns:am3d="http://schemas.microsoft.com/office/drawing/2017/model3d" xmlns:o="urn:schemas-microsoft-com:office:office" xmlns:r="http://schemas.openxmlformats.org/officeDocument/2006/relationships" xmlns:m="http://schemas.openxmlformats.org/officeDocument/2006/math" xmlns:v="urn:schemas-microsoft-com:vml" xmlns:wp14="http://schemas.microsoft.com/office/word/2010/wordprocessingDrawing" xmlns:wp="http://schemas.openxmlformats.org/drawingml/2006/wordprocessingDrawing" xmlns:w10="urn:schemas-microsoft-com:office:word" xmlns:w="http://schemas.openxmlformats.org/wordprocessingml/2006/main" xmlns:w14="http://schemas.microsoft.com/office/word/2010/wordml" xmlns:w15="http://schemas.microsoft.com/office/word/2012/wordml" xmlns:w16cex="http://schemas.microsoft.com/office/word/2018/wordml/cex" xmlns:w16cid="http://schemas.microsoft.com/office/word/2016/wordml/cid" xmlns:w16="http://schemas.microsoft.com/office/word/2018/wordml" xmlns:w16sdtdh="http://schemas.microsoft.com/office/word/2020/wordml/sdtdatahash" xmlns:w16se="http://schemas.microsoft.com/office/word/2015/wordml/symex" xmlns:wpg="http://schemas.microsoft.com/office/word/2010/wordprocessingGroup" xmlns:wpi="http://schemas.microsoft.com/office/word/2010/wordprocessingInk" xmlns:wne="http://schemas.microsoft.com/office/word/2006/wordml" xmlns:wps="http://schemas.microsoft.com/office/word/2010/wordprocessingShape" mc:Ignorable="w14 w15 w16se w16cid w16 w16cex w16sdtdh wp14">
+<w:hdr xmlns:wpc="http://schemas.microsoft.com/office/word/2010/wordprocessingCanvas" xmlns:cx="http://schemas.microsoft.com/office/drawing/2014/chartex" xmlns:cx1="http://schemas.microsoft.com/office/drawing/2015/9/8/chartex" xmlns:cx2="http://schemas.microsoft.com/office/drawing/2015/10/21/chartex" xmlns:cx3="http://schemas.microsoft.com/office/drawing/2016/5/9/chartex" xmlns:cx4="http://schemas.microsoft.com/office/drawing/2016/5/10/chartex" xmlns:cx5="http://schemas.microsoft.com/office/drawing/2016/5/11/chartex" xmlns:cx6="http://schemas.microsoft.com/office/drawing/2016/5/12/chartex" xmlns:cx7="http://schemas.microsoft.com/office/drawing/2016/5/13/chartex" xmlns:cx8="http://schemas.microsoft.com/office/drawing/2016/5/14/chartex" xmlns:mc="http://schemas.openxmlformats.org/markup-compatibility/2006" xmlns:aink="http://schemas.microsoft.com/office/drawing/2016/ink" xmlns:am3d="http://schemas.microsoft.com/office/drawing/2017/model3d" xmlns:o="urn:schemas-microsoft-com:office:office" xmlns:oel="http://schemas.microsoft.com/office/2019/extlst" xmlns:r="http://schemas.openxmlformats.org/officeDocument/2006/relationships" xmlns:m="http://schemas.openxmlformats.org/officeDocument/2006/math" xmlns:v="urn:schemas-microsoft-com:vml" xmlns:wp14="http://schemas.microsoft.com/office/word/2010/wordprocessingDrawing" xmlns:wp="http://schemas.openxmlformats.org/drawingml/2006/wordprocessingDrawing" xmlns:w10="urn:schemas-microsoft-com:office:word" xmlns:w="http://schemas.openxmlformats.org/wordprocessingml/2006/main" xmlns:w14="http://schemas.microsoft.com/office/word/2010/wordml" xmlns:w15="http://schemas.microsoft.com/office/word/2012/wordml" xmlns:w16cex="http://schemas.microsoft.com/office/word/2018/wordml/cex" xmlns:w16cid="http://schemas.microsoft.com/office/word/2016/wordml/cid" xmlns:w16="http://schemas.microsoft.com/office/word/2018/wordml" xmlns:w16du="http://schemas.microsoft.com/office/word/2023/wordml/word16du" xmlns:w16sdtdh="http://schemas.microsoft.com/office/word/2020/wordml/sdtdatahash" xmlns:w16sdtfl="http://schemas.microsoft.com/office/word/2024/wordml/sdtformatlock" xmlns:w16se="http://schemas.microsoft.com/office/word/2015/wordml/symex" xmlns:wpg="http://schemas.microsoft.com/office/word/2010/wordprocessingGroup" xmlns:wpi="http://schemas.microsoft.com/office/word/2010/wordprocessingInk" xmlns:wne="http://schemas.microsoft.com/office/word/2006/wordml" xmlns:wps="http://schemas.microsoft.com/office/word/2010/wordprocessingShape" mc:Ignorable="w14 w15 w16se w16cid w16 w16cex w16sdtdh w16sdtfl w16du wp14">
   <w:p>
     <w:pPr>
       <w:pStyle w:val="Encabezado"/>
@@ -38248,7 +39285,7 @@
 </file>
 
 <file path=word/numbering.xml><?xml version="1.0" encoding="utf-8"?>
-<w:numbering xmlns:wpc="http://schemas.microsoft.com/office/word/2010/wordprocessingCanvas" xmlns:cx="http://schemas.microsoft.com/office/drawing/2014/chartex" xmlns:cx1="http://schemas.microsoft.com/office/drawing/2015/9/8/chartex" xmlns:cx2="http://schemas.microsoft.com/office/drawing/2015/10/21/chartex" xmlns:cx3="http://schemas.microsoft.com/office/drawing/2016/5/9/chartex" xmlns:cx4="http://schemas.microsoft.com/office/drawing/2016/5/10/chartex" xmlns:cx5="http://schemas.microsoft.com/office/drawing/2016/5/11/chartex" xmlns:cx6="http://schemas.microsoft.com/office/drawing/2016/5/12/chartex" xmlns:cx7="http://schemas.microsoft.com/office/drawing/2016/5/13/chartex" xmlns:cx8="http://schemas.microsoft.com/office/drawing/2016/5/14/chartex" xmlns:mc="http://schemas.openxmlformats.org/markup-compatibility/2006" xmlns:aink="http://schemas.microsoft.com/office/drawing/2016/ink" xmlns:am3d="http://schemas.microsoft.com/office/drawing/2017/model3d" xmlns:o="urn:schemas-microsoft-com:office:office" xmlns:r="http://schemas.openxmlformats.org/officeDocument/2006/relationships" xmlns:m="http://schemas.openxmlformats.org/officeDocument/2006/math" xmlns:v="urn:schemas-microsoft-com:vml" xmlns:wp14="http://schemas.microsoft.com/office/word/2010/wordprocessingDrawing" xmlns:wp="http://schemas.openxmlformats.org/drawingml/2006/wordprocessingDrawing" xmlns:w10="urn:schemas-microsoft-com:office:word" xmlns:w="http://schemas.openxmlformats.org/wordprocessingml/2006/main" xmlns:w14="http://schemas.microsoft.com/office/word/2010/wordml" xmlns:w15="http://schemas.microsoft.com/office/word/2012/wordml" xmlns:w16cex="http://schemas.microsoft.com/office/word/2018/wordml/cex" xmlns:w16cid="http://schemas.microsoft.com/office/word/2016/wordml/cid" xmlns:w16="http://schemas.microsoft.com/office/word/2018/wordml" xmlns:w16sdtdh="http://schemas.microsoft.com/office/word/2020/wordml/sdtdatahash" xmlns:w16se="http://schemas.microsoft.com/office/word/2015/wordml/symex" xmlns:wpg="http://schemas.microsoft.com/office/word/2010/wordprocessingGroup" xmlns:wpi="http://schemas.microsoft.com/office/word/2010/wordprocessingInk" xmlns:wne="http://schemas.microsoft.com/office/word/2006/wordml" xmlns:wps="http://schemas.microsoft.com/office/word/2010/wordprocessingShape" mc:Ignorable="w14 w15 w16se w16cid w16 w16cex w16sdtdh wp14">
+<w:numbering xmlns:wpc="http://schemas.microsoft.com/office/word/2010/wordprocessingCanvas" xmlns:cx="http://schemas.microsoft.com/office/drawing/2014/chartex" xmlns:cx1="http://schemas.microsoft.com/office/drawing/2015/9/8/chartex" xmlns:cx2="http://schemas.microsoft.com/office/drawing/2015/10/21/chartex" xmlns:cx3="http://schemas.microsoft.com/office/drawing/2016/5/9/chartex" xmlns:cx4="http://schemas.microsoft.com/office/drawing/2016/5/10/chartex" xmlns:cx5="http://schemas.microsoft.com/office/drawing/2016/5/11/chartex" xmlns:cx6="http://schemas.microsoft.com/office/drawing/2016/5/12/chartex" xmlns:cx7="http://schemas.microsoft.com/office/drawing/2016/5/13/chartex" xmlns:cx8="http://schemas.microsoft.com/office/drawing/2016/5/14/chartex" xmlns:mc="http://schemas.openxmlformats.org/markup-compatibility/2006" xmlns:aink="http://schemas.microsoft.com/office/drawing/2016/ink" xmlns:am3d="http://schemas.microsoft.com/office/drawing/2017/model3d" xmlns:o="urn:schemas-microsoft-com:office:office" xmlns:oel="http://schemas.microsoft.com/office/2019/extlst" xmlns:r="http://schemas.openxmlformats.org/officeDocument/2006/relationships" xmlns:m="http://schemas.openxmlformats.org/officeDocument/2006/math" xmlns:v="urn:schemas-microsoft-com:vml" xmlns:wp14="http://schemas.microsoft.com/office/word/2010/wordprocessingDrawing" xmlns:wp="http://schemas.openxmlformats.org/drawingml/2006/wordprocessingDrawing" xmlns:w10="urn:schemas-microsoft-com:office:word" xmlns:w="http://schemas.openxmlformats.org/wordprocessingml/2006/main" xmlns:w14="http://schemas.microsoft.com/office/word/2010/wordml" xmlns:w15="http://schemas.microsoft.com/office/word/2012/wordml" xmlns:w16cex="http://schemas.microsoft.com/office/word/2018/wordml/cex" xmlns:w16cid="http://schemas.microsoft.com/office/word/2016/wordml/cid" xmlns:w16="http://schemas.microsoft.com/office/word/2018/wordml" xmlns:w16du="http://schemas.microsoft.com/office/word/2023/wordml/word16du" xmlns:w16sdtdh="http://schemas.microsoft.com/office/word/2020/wordml/sdtdatahash" xmlns:w16sdtfl="http://schemas.microsoft.com/office/word/2024/wordml/sdtformatlock" xmlns:w16se="http://schemas.microsoft.com/office/word/2015/wordml/symex" xmlns:wpg="http://schemas.microsoft.com/office/word/2010/wordprocessingGroup" xmlns:wpi="http://schemas.microsoft.com/office/word/2010/wordprocessingInk" xmlns:wne="http://schemas.microsoft.com/office/word/2006/wordml" xmlns:wps="http://schemas.microsoft.com/office/word/2010/wordprocessingShape" mc:Ignorable="w14 w15 w16se w16cid w16 w16cex w16sdtdh w16sdtfl w16du wp14">
   <w:abstractNum w:abstractNumId="0" w15:restartNumberingAfterBreak="0">
     <w:nsid w:val="0FFA2D3A"/>
     <w:multiLevelType w:val="hybridMultilevel"/>
@@ -38458,6 +39495,155 @@
     </w:lvl>
   </w:abstractNum>
   <w:abstractNum w:abstractNumId="2" w15:restartNumberingAfterBreak="0">
+    <w:nsid w:val="1133793D"/>
+    <w:multiLevelType w:val="multilevel"/>
+    <w:tmpl w:val="DA104916"/>
+    <w:lvl w:ilvl="0">
+      <w:start w:val="1"/>
+      <w:numFmt w:val="bullet"/>
+      <w:lvlText w:val=""/>
+      <w:lvlJc w:val="left"/>
+      <w:pPr>
+        <w:tabs>
+          <w:tab w:val="num" w:pos="720"/>
+        </w:tabs>
+        <w:ind w:left="720" w:hanging="360"/>
+      </w:pPr>
+      <w:rPr>
+        <w:rFonts w:ascii="Symbol" w:hAnsi="Symbol" w:hint="default"/>
+        <w:sz w:val="20"/>
+      </w:rPr>
+    </w:lvl>
+    <w:lvl w:ilvl="1" w:tentative="1">
+      <w:start w:val="1"/>
+      <w:numFmt w:val="bullet"/>
+      <w:lvlText w:val="o"/>
+      <w:lvlJc w:val="left"/>
+      <w:pPr>
+        <w:tabs>
+          <w:tab w:val="num" w:pos="1440"/>
+        </w:tabs>
+        <w:ind w:left="1440" w:hanging="360"/>
+      </w:pPr>
+      <w:rPr>
+        <w:rFonts w:ascii="Courier New" w:hAnsi="Courier New" w:hint="default"/>
+        <w:sz w:val="20"/>
+      </w:rPr>
+    </w:lvl>
+    <w:lvl w:ilvl="2" w:tentative="1">
+      <w:start w:val="1"/>
+      <w:numFmt w:val="bullet"/>
+      <w:lvlText w:val=""/>
+      <w:lvlJc w:val="left"/>
+      <w:pPr>
+        <w:tabs>
+          <w:tab w:val="num" w:pos="2160"/>
+        </w:tabs>
+        <w:ind w:left="2160" w:hanging="360"/>
+      </w:pPr>
+      <w:rPr>
+        <w:rFonts w:ascii="Wingdings" w:hAnsi="Wingdings" w:hint="default"/>
+        <w:sz w:val="20"/>
+      </w:rPr>
+    </w:lvl>
+    <w:lvl w:ilvl="3" w:tentative="1">
+      <w:start w:val="1"/>
+      <w:numFmt w:val="bullet"/>
+      <w:lvlText w:val=""/>
+      <w:lvlJc w:val="left"/>
+      <w:pPr>
+        <w:tabs>
+          <w:tab w:val="num" w:pos="2880"/>
+        </w:tabs>
+        <w:ind w:left="2880" w:hanging="360"/>
+      </w:pPr>
+      <w:rPr>
+        <w:rFonts w:ascii="Wingdings" w:hAnsi="Wingdings" w:hint="default"/>
+        <w:sz w:val="20"/>
+      </w:rPr>
+    </w:lvl>
+    <w:lvl w:ilvl="4" w:tentative="1">
+      <w:start w:val="1"/>
+      <w:numFmt w:val="bullet"/>
+      <w:lvlText w:val=""/>
+      <w:lvlJc w:val="left"/>
+      <w:pPr>
+        <w:tabs>
+          <w:tab w:val="num" w:pos="3600"/>
+        </w:tabs>
+        <w:ind w:left="3600" w:hanging="360"/>
+      </w:pPr>
+      <w:rPr>
+        <w:rFonts w:ascii="Wingdings" w:hAnsi="Wingdings" w:hint="default"/>
+        <w:sz w:val="20"/>
+      </w:rPr>
+    </w:lvl>
+    <w:lvl w:ilvl="5" w:tentative="1">
+      <w:start w:val="1"/>
+      <w:numFmt w:val="bullet"/>
+      <w:lvlText w:val=""/>
+      <w:lvlJc w:val="left"/>
+      <w:pPr>
+        <w:tabs>
+          <w:tab w:val="num" w:pos="4320"/>
+        </w:tabs>
+        <w:ind w:left="4320" w:hanging="360"/>
+      </w:pPr>
+      <w:rPr>
+        <w:rFonts w:ascii="Wingdings" w:hAnsi="Wingdings" w:hint="default"/>
+        <w:sz w:val="20"/>
+      </w:rPr>
+    </w:lvl>
+    <w:lvl w:ilvl="6" w:tentative="1">
+      <w:start w:val="1"/>
+      <w:numFmt w:val="bullet"/>
+      <w:lvlText w:val=""/>
+      <w:lvlJc w:val="left"/>
+      <w:pPr>
+        <w:tabs>
+          <w:tab w:val="num" w:pos="5040"/>
+        </w:tabs>
+        <w:ind w:left="5040" w:hanging="360"/>
+      </w:pPr>
+      <w:rPr>
+        <w:rFonts w:ascii="Wingdings" w:hAnsi="Wingdings" w:hint="default"/>
+        <w:sz w:val="20"/>
+      </w:rPr>
+    </w:lvl>
+    <w:lvl w:ilvl="7" w:tentative="1">
+      <w:start w:val="1"/>
+      <w:numFmt w:val="bullet"/>
+      <w:lvlText w:val=""/>
+      <w:lvlJc w:val="left"/>
+      <w:pPr>
+        <w:tabs>
+          <w:tab w:val="num" w:pos="5760"/>
+        </w:tabs>
+        <w:ind w:left="5760" w:hanging="360"/>
+      </w:pPr>
+      <w:rPr>
+        <w:rFonts w:ascii="Wingdings" w:hAnsi="Wingdings" w:hint="default"/>
+        <w:sz w:val="20"/>
+      </w:rPr>
+    </w:lvl>
+    <w:lvl w:ilvl="8" w:tentative="1">
+      <w:start w:val="1"/>
+      <w:numFmt w:val="bullet"/>
+      <w:lvlText w:val=""/>
+      <w:lvlJc w:val="left"/>
+      <w:pPr>
+        <w:tabs>
+          <w:tab w:val="num" w:pos="6480"/>
+        </w:tabs>
+        <w:ind w:left="6480" w:hanging="360"/>
+      </w:pPr>
+      <w:rPr>
+        <w:rFonts w:ascii="Wingdings" w:hAnsi="Wingdings" w:hint="default"/>
+        <w:sz w:val="20"/>
+      </w:rPr>
+    </w:lvl>
+  </w:abstractNum>
+  <w:abstractNum w:abstractNumId="3" w15:restartNumberingAfterBreak="0">
     <w:nsid w:val="192E392E"/>
     <w:multiLevelType w:val="hybridMultilevel"/>
     <w:tmpl w:val="95A0AEAC"/>
@@ -38571,7 +39757,7 @@
       </w:rPr>
     </w:lvl>
   </w:abstractNum>
-  <w:abstractNum w:abstractNumId="3" w15:restartNumberingAfterBreak="0">
+  <w:abstractNum w:abstractNumId="4" w15:restartNumberingAfterBreak="0">
     <w:nsid w:val="197B2F37"/>
     <w:multiLevelType w:val="hybridMultilevel"/>
     <w:tmpl w:val="205E005A"/>
@@ -38685,7 +39871,7 @@
       </w:rPr>
     </w:lvl>
   </w:abstractNum>
-  <w:abstractNum w:abstractNumId="4" w15:restartNumberingAfterBreak="0">
+  <w:abstractNum w:abstractNumId="5" w15:restartNumberingAfterBreak="0">
     <w:nsid w:val="1D323217"/>
     <w:multiLevelType w:val="hybridMultilevel"/>
     <w:tmpl w:val="DBEEE30A"/>
@@ -38799,7 +39985,7 @@
       </w:rPr>
     </w:lvl>
   </w:abstractNum>
-  <w:abstractNum w:abstractNumId="5" w15:restartNumberingAfterBreak="0">
+  <w:abstractNum w:abstractNumId="6" w15:restartNumberingAfterBreak="0">
     <w:nsid w:val="1DD24753"/>
     <w:multiLevelType w:val="hybridMultilevel"/>
     <w:tmpl w:val="153863EA"/>
@@ -38913,7 +40099,120 @@
       </w:rPr>
     </w:lvl>
   </w:abstractNum>
-  <w:abstractNum w:abstractNumId="6" w15:restartNumberingAfterBreak="0">
+  <w:abstractNum w:abstractNumId="7" w15:restartNumberingAfterBreak="0">
+    <w:nsid w:val="214F1CAF"/>
+    <w:multiLevelType w:val="hybridMultilevel"/>
+    <w:tmpl w:val="280E07FA"/>
+    <w:lvl w:ilvl="0" w:tplc="280A0001">
+      <w:start w:val="1"/>
+      <w:numFmt w:val="bullet"/>
+      <w:lvlText w:val=""/>
+      <w:lvlJc w:val="left"/>
+      <w:pPr>
+        <w:ind w:left="720" w:hanging="360"/>
+      </w:pPr>
+      <w:rPr>
+        <w:rFonts w:ascii="Symbol" w:hAnsi="Symbol" w:hint="default"/>
+      </w:rPr>
+    </w:lvl>
+    <w:lvl w:ilvl="1" w:tplc="280A0003" w:tentative="1">
+      <w:start w:val="1"/>
+      <w:numFmt w:val="bullet"/>
+      <w:lvlText w:val="o"/>
+      <w:lvlJc w:val="left"/>
+      <w:pPr>
+        <w:ind w:left="1440" w:hanging="360"/>
+      </w:pPr>
+      <w:rPr>
+        <w:rFonts w:ascii="Courier New" w:hAnsi="Courier New" w:cs="Courier New" w:hint="default"/>
+      </w:rPr>
+    </w:lvl>
+    <w:lvl w:ilvl="2" w:tplc="280A0005" w:tentative="1">
+      <w:start w:val="1"/>
+      <w:numFmt w:val="bullet"/>
+      <w:lvlText w:val=""/>
+      <w:lvlJc w:val="left"/>
+      <w:pPr>
+        <w:ind w:left="2160" w:hanging="360"/>
+      </w:pPr>
+      <w:rPr>
+        <w:rFonts w:ascii="Wingdings" w:hAnsi="Wingdings" w:hint="default"/>
+      </w:rPr>
+    </w:lvl>
+    <w:lvl w:ilvl="3" w:tplc="280A0001" w:tentative="1">
+      <w:start w:val="1"/>
+      <w:numFmt w:val="bullet"/>
+      <w:lvlText w:val=""/>
+      <w:lvlJc w:val="left"/>
+      <w:pPr>
+        <w:ind w:left="2880" w:hanging="360"/>
+      </w:pPr>
+      <w:rPr>
+        <w:rFonts w:ascii="Symbol" w:hAnsi="Symbol" w:hint="default"/>
+      </w:rPr>
+    </w:lvl>
+    <w:lvl w:ilvl="4" w:tplc="280A0003" w:tentative="1">
+      <w:start w:val="1"/>
+      <w:numFmt w:val="bullet"/>
+      <w:lvlText w:val="o"/>
+      <w:lvlJc w:val="left"/>
+      <w:pPr>
+        <w:ind w:left="3600" w:hanging="360"/>
+      </w:pPr>
+      <w:rPr>
+        <w:rFonts w:ascii="Courier New" w:hAnsi="Courier New" w:cs="Courier New" w:hint="default"/>
+      </w:rPr>
+    </w:lvl>
+    <w:lvl w:ilvl="5" w:tplc="280A0005" w:tentative="1">
+      <w:start w:val="1"/>
+      <w:numFmt w:val="bullet"/>
+      <w:lvlText w:val=""/>
+      <w:lvlJc w:val="left"/>
+      <w:pPr>
+        <w:ind w:left="4320" w:hanging="360"/>
+      </w:pPr>
+      <w:rPr>
+        <w:rFonts w:ascii="Wingdings" w:hAnsi="Wingdings" w:hint="default"/>
+      </w:rPr>
+    </w:lvl>
+    <w:lvl w:ilvl="6" w:tplc="280A0001" w:tentative="1">
+      <w:start w:val="1"/>
+      <w:numFmt w:val="bullet"/>
+      <w:lvlText w:val=""/>
+      <w:lvlJc w:val="left"/>
+      <w:pPr>
+        <w:ind w:left="5040" w:hanging="360"/>
+      </w:pPr>
+      <w:rPr>
+        <w:rFonts w:ascii="Symbol" w:hAnsi="Symbol" w:hint="default"/>
+      </w:rPr>
+    </w:lvl>
+    <w:lvl w:ilvl="7" w:tplc="280A0003" w:tentative="1">
+      <w:start w:val="1"/>
+      <w:numFmt w:val="bullet"/>
+      <w:lvlText w:val="o"/>
+      <w:lvlJc w:val="left"/>
+      <w:pPr>
+        <w:ind w:left="5760" w:hanging="360"/>
+      </w:pPr>
+      <w:rPr>
+        <w:rFonts w:ascii="Courier New" w:hAnsi="Courier New" w:cs="Courier New" w:hint="default"/>
+      </w:rPr>
+    </w:lvl>
+    <w:lvl w:ilvl="8" w:tplc="280A0005" w:tentative="1">
+      <w:start w:val="1"/>
+      <w:numFmt w:val="bullet"/>
+      <w:lvlText w:val=""/>
+      <w:lvlJc w:val="left"/>
+      <w:pPr>
+        <w:ind w:left="6480" w:hanging="360"/>
+      </w:pPr>
+      <w:rPr>
+        <w:rFonts w:ascii="Wingdings" w:hAnsi="Wingdings" w:hint="default"/>
+      </w:rPr>
+    </w:lvl>
+  </w:abstractNum>
+  <w:abstractNum w:abstractNumId="8" w15:restartNumberingAfterBreak="0">
     <w:nsid w:val="23DC692C"/>
     <w:multiLevelType w:val="hybridMultilevel"/>
     <w:tmpl w:val="B3626338"/>
@@ -39027,7 +40326,7 @@
       </w:rPr>
     </w:lvl>
   </w:abstractNum>
-  <w:abstractNum w:abstractNumId="7" w15:restartNumberingAfterBreak="0">
+  <w:abstractNum w:abstractNumId="9" w15:restartNumberingAfterBreak="0">
     <w:nsid w:val="247E23EE"/>
     <w:multiLevelType w:val="hybridMultilevel"/>
     <w:tmpl w:val="14E4DD30"/>
@@ -39141,7 +40440,7 @@
       </w:rPr>
     </w:lvl>
   </w:abstractNum>
-  <w:abstractNum w:abstractNumId="8" w15:restartNumberingAfterBreak="0">
+  <w:abstractNum w:abstractNumId="10" w15:restartNumberingAfterBreak="0">
     <w:nsid w:val="2841084E"/>
     <w:multiLevelType w:val="hybridMultilevel"/>
     <w:tmpl w:val="7DDCDF5C"/>
@@ -39255,7 +40554,7 @@
       </w:rPr>
     </w:lvl>
   </w:abstractNum>
-  <w:abstractNum w:abstractNumId="9" w15:restartNumberingAfterBreak="0">
+  <w:abstractNum w:abstractNumId="11" w15:restartNumberingAfterBreak="0">
     <w:nsid w:val="301023EC"/>
     <w:multiLevelType w:val="hybridMultilevel"/>
     <w:tmpl w:val="C118479A"/>
@@ -39369,7 +40668,120 @@
       </w:rPr>
     </w:lvl>
   </w:abstractNum>
-  <w:abstractNum w:abstractNumId="10" w15:restartNumberingAfterBreak="0">
+  <w:abstractNum w:abstractNumId="12" w15:restartNumberingAfterBreak="0">
+    <w:nsid w:val="30D91FF2"/>
+    <w:multiLevelType w:val="hybridMultilevel"/>
+    <w:tmpl w:val="8EA28724"/>
+    <w:lvl w:ilvl="0" w:tplc="280A0001">
+      <w:start w:val="1"/>
+      <w:numFmt w:val="bullet"/>
+      <w:lvlText w:val=""/>
+      <w:lvlJc w:val="left"/>
+      <w:pPr>
+        <w:ind w:left="720" w:hanging="360"/>
+      </w:pPr>
+      <w:rPr>
+        <w:rFonts w:ascii="Symbol" w:hAnsi="Symbol" w:hint="default"/>
+      </w:rPr>
+    </w:lvl>
+    <w:lvl w:ilvl="1" w:tplc="280A0003" w:tentative="1">
+      <w:start w:val="1"/>
+      <w:numFmt w:val="bullet"/>
+      <w:lvlText w:val="o"/>
+      <w:lvlJc w:val="left"/>
+      <w:pPr>
+        <w:ind w:left="1440" w:hanging="360"/>
+      </w:pPr>
+      <w:rPr>
+        <w:rFonts w:ascii="Courier New" w:hAnsi="Courier New" w:cs="Courier New" w:hint="default"/>
+      </w:rPr>
+    </w:lvl>
+    <w:lvl w:ilvl="2" w:tplc="280A0005" w:tentative="1">
+      <w:start w:val="1"/>
+      <w:numFmt w:val="bullet"/>
+      <w:lvlText w:val=""/>
+      <w:lvlJc w:val="left"/>
+      <w:pPr>
+        <w:ind w:left="2160" w:hanging="360"/>
+      </w:pPr>
+      <w:rPr>
+        <w:rFonts w:ascii="Wingdings" w:hAnsi="Wingdings" w:hint="default"/>
+      </w:rPr>
+    </w:lvl>
+    <w:lvl w:ilvl="3" w:tplc="280A0001" w:tentative="1">
+      <w:start w:val="1"/>
+      <w:numFmt w:val="bullet"/>
+      <w:lvlText w:val=""/>
+      <w:lvlJc w:val="left"/>
+      <w:pPr>
+        <w:ind w:left="2880" w:hanging="360"/>
+      </w:pPr>
+      <w:rPr>
+        <w:rFonts w:ascii="Symbol" w:hAnsi="Symbol" w:hint="default"/>
+      </w:rPr>
+    </w:lvl>
+    <w:lvl w:ilvl="4" w:tplc="280A0003" w:tentative="1">
+      <w:start w:val="1"/>
+      <w:numFmt w:val="bullet"/>
+      <w:lvlText w:val="o"/>
+      <w:lvlJc w:val="left"/>
+      <w:pPr>
+        <w:ind w:left="3600" w:hanging="360"/>
+      </w:pPr>
+      <w:rPr>
+        <w:rFonts w:ascii="Courier New" w:hAnsi="Courier New" w:cs="Courier New" w:hint="default"/>
+      </w:rPr>
+    </w:lvl>
+    <w:lvl w:ilvl="5" w:tplc="280A0005" w:tentative="1">
+      <w:start w:val="1"/>
+      <w:numFmt w:val="bullet"/>
+      <w:lvlText w:val=""/>
+      <w:lvlJc w:val="left"/>
+      <w:pPr>
+        <w:ind w:left="4320" w:hanging="360"/>
+      </w:pPr>
+      <w:rPr>
+        <w:rFonts w:ascii="Wingdings" w:hAnsi="Wingdings" w:hint="default"/>
+      </w:rPr>
+    </w:lvl>
+    <w:lvl w:ilvl="6" w:tplc="280A0001" w:tentative="1">
+      <w:start w:val="1"/>
+      <w:numFmt w:val="bullet"/>
+      <w:lvlText w:val=""/>
+      <w:lvlJc w:val="left"/>
+      <w:pPr>
+        <w:ind w:left="5040" w:hanging="360"/>
+      </w:pPr>
+      <w:rPr>
+        <w:rFonts w:ascii="Symbol" w:hAnsi="Symbol" w:hint="default"/>
+      </w:rPr>
+    </w:lvl>
+    <w:lvl w:ilvl="7" w:tplc="280A0003" w:tentative="1">
+      <w:start w:val="1"/>
+      <w:numFmt w:val="bullet"/>
+      <w:lvlText w:val="o"/>
+      <w:lvlJc w:val="left"/>
+      <w:pPr>
+        <w:ind w:left="5760" w:hanging="360"/>
+      </w:pPr>
+      <w:rPr>
+        <w:rFonts w:ascii="Courier New" w:hAnsi="Courier New" w:cs="Courier New" w:hint="default"/>
+      </w:rPr>
+    </w:lvl>
+    <w:lvl w:ilvl="8" w:tplc="280A0005" w:tentative="1">
+      <w:start w:val="1"/>
+      <w:numFmt w:val="bullet"/>
+      <w:lvlText w:val=""/>
+      <w:lvlJc w:val="left"/>
+      <w:pPr>
+        <w:ind w:left="6480" w:hanging="360"/>
+      </w:pPr>
+      <w:rPr>
+        <w:rFonts w:ascii="Wingdings" w:hAnsi="Wingdings" w:hint="default"/>
+      </w:rPr>
+    </w:lvl>
+  </w:abstractNum>
+  <w:abstractNum w:abstractNumId="13" w15:restartNumberingAfterBreak="0">
     <w:nsid w:val="357D3110"/>
     <w:multiLevelType w:val="hybridMultilevel"/>
     <w:tmpl w:val="8F9A7AD6"/>
@@ -39470,7 +40882,7 @@
       </w:pPr>
     </w:lvl>
   </w:abstractNum>
-  <w:abstractNum w:abstractNumId="11" w15:restartNumberingAfterBreak="0">
+  <w:abstractNum w:abstractNumId="14" w15:restartNumberingAfterBreak="0">
     <w:nsid w:val="38C52CAF"/>
     <w:multiLevelType w:val="hybridMultilevel"/>
     <w:tmpl w:val="FA808830"/>
@@ -39584,7 +40996,7 @@
       </w:rPr>
     </w:lvl>
   </w:abstractNum>
-  <w:abstractNum w:abstractNumId="12" w15:restartNumberingAfterBreak="0">
+  <w:abstractNum w:abstractNumId="15" w15:restartNumberingAfterBreak="0">
     <w:nsid w:val="38EB5D26"/>
     <w:multiLevelType w:val="hybridMultilevel"/>
     <w:tmpl w:val="0A8CFE42"/>
@@ -39698,7 +41110,7 @@
       </w:rPr>
     </w:lvl>
   </w:abstractNum>
-  <w:abstractNum w:abstractNumId="13" w15:restartNumberingAfterBreak="0">
+  <w:abstractNum w:abstractNumId="16" w15:restartNumberingAfterBreak="0">
     <w:nsid w:val="39AE75C0"/>
     <w:multiLevelType w:val="hybridMultilevel"/>
     <w:tmpl w:val="49049F68"/>
@@ -39812,7 +41224,120 @@
       </w:rPr>
     </w:lvl>
   </w:abstractNum>
-  <w:abstractNum w:abstractNumId="14" w15:restartNumberingAfterBreak="0">
+  <w:abstractNum w:abstractNumId="17" w15:restartNumberingAfterBreak="0">
+    <w:nsid w:val="3E103901"/>
+    <w:multiLevelType w:val="hybridMultilevel"/>
+    <w:tmpl w:val="313E6FFC"/>
+    <w:lvl w:ilvl="0" w:tplc="280A0001">
+      <w:start w:val="1"/>
+      <w:numFmt w:val="bullet"/>
+      <w:lvlText w:val=""/>
+      <w:lvlJc w:val="left"/>
+      <w:pPr>
+        <w:ind w:left="720" w:hanging="360"/>
+      </w:pPr>
+      <w:rPr>
+        <w:rFonts w:ascii="Symbol" w:hAnsi="Symbol" w:hint="default"/>
+      </w:rPr>
+    </w:lvl>
+    <w:lvl w:ilvl="1" w:tplc="280A0003" w:tentative="1">
+      <w:start w:val="1"/>
+      <w:numFmt w:val="bullet"/>
+      <w:lvlText w:val="o"/>
+      <w:lvlJc w:val="left"/>
+      <w:pPr>
+        <w:ind w:left="1440" w:hanging="360"/>
+      </w:pPr>
+      <w:rPr>
+        <w:rFonts w:ascii="Courier New" w:hAnsi="Courier New" w:cs="Courier New" w:hint="default"/>
+      </w:rPr>
+    </w:lvl>
+    <w:lvl w:ilvl="2" w:tplc="280A0005" w:tentative="1">
+      <w:start w:val="1"/>
+      <w:numFmt w:val="bullet"/>
+      <w:lvlText w:val=""/>
+      <w:lvlJc w:val="left"/>
+      <w:pPr>
+        <w:ind w:left="2160" w:hanging="360"/>
+      </w:pPr>
+      <w:rPr>
+        <w:rFonts w:ascii="Wingdings" w:hAnsi="Wingdings" w:hint="default"/>
+      </w:rPr>
+    </w:lvl>
+    <w:lvl w:ilvl="3" w:tplc="280A0001" w:tentative="1">
+      <w:start w:val="1"/>
+      <w:numFmt w:val="bullet"/>
+      <w:lvlText w:val=""/>
+      <w:lvlJc w:val="left"/>
+      <w:pPr>
+        <w:ind w:left="2880" w:hanging="360"/>
+      </w:pPr>
+      <w:rPr>
+        <w:rFonts w:ascii="Symbol" w:hAnsi="Symbol" w:hint="default"/>
+      </w:rPr>
+    </w:lvl>
+    <w:lvl w:ilvl="4" w:tplc="280A0003" w:tentative="1">
+      <w:start w:val="1"/>
+      <w:numFmt w:val="bullet"/>
+      <w:lvlText w:val="o"/>
+      <w:lvlJc w:val="left"/>
+      <w:pPr>
+        <w:ind w:left="3600" w:hanging="360"/>
+      </w:pPr>
+      <w:rPr>
+        <w:rFonts w:ascii="Courier New" w:hAnsi="Courier New" w:cs="Courier New" w:hint="default"/>
+      </w:rPr>
+    </w:lvl>
+    <w:lvl w:ilvl="5" w:tplc="280A0005" w:tentative="1">
+      <w:start w:val="1"/>
+      <w:numFmt w:val="bullet"/>
+      <w:lvlText w:val=""/>
+      <w:lvlJc w:val="left"/>
+      <w:pPr>
+        <w:ind w:left="4320" w:hanging="360"/>
+      </w:pPr>
+      <w:rPr>
+        <w:rFonts w:ascii="Wingdings" w:hAnsi="Wingdings" w:hint="default"/>
+      </w:rPr>
+    </w:lvl>
+    <w:lvl w:ilvl="6" w:tplc="280A0001" w:tentative="1">
+      <w:start w:val="1"/>
+      <w:numFmt w:val="bullet"/>
+      <w:lvlText w:val=""/>
+      <w:lvlJc w:val="left"/>
+      <w:pPr>
+        <w:ind w:left="5040" w:hanging="360"/>
+      </w:pPr>
+      <w:rPr>
+        <w:rFonts w:ascii="Symbol" w:hAnsi="Symbol" w:hint="default"/>
+      </w:rPr>
+    </w:lvl>
+    <w:lvl w:ilvl="7" w:tplc="280A0003" w:tentative="1">
+      <w:start w:val="1"/>
+      <w:numFmt w:val="bullet"/>
+      <w:lvlText w:val="o"/>
+      <w:lvlJc w:val="left"/>
+      <w:pPr>
+        <w:ind w:left="5760" w:hanging="360"/>
+      </w:pPr>
+      <w:rPr>
+        <w:rFonts w:ascii="Courier New" w:hAnsi="Courier New" w:cs="Courier New" w:hint="default"/>
+      </w:rPr>
+    </w:lvl>
+    <w:lvl w:ilvl="8" w:tplc="280A0005" w:tentative="1">
+      <w:start w:val="1"/>
+      <w:numFmt w:val="bullet"/>
+      <w:lvlText w:val=""/>
+      <w:lvlJc w:val="left"/>
+      <w:pPr>
+        <w:ind w:left="6480" w:hanging="360"/>
+      </w:pPr>
+      <w:rPr>
+        <w:rFonts w:ascii="Wingdings" w:hAnsi="Wingdings" w:hint="default"/>
+      </w:rPr>
+    </w:lvl>
+  </w:abstractNum>
+  <w:abstractNum w:abstractNumId="18" w15:restartNumberingAfterBreak="0">
     <w:nsid w:val="42712030"/>
     <w:multiLevelType w:val="hybridMultilevel"/>
     <w:tmpl w:val="197E7D02"/>
@@ -39929,7 +41454,120 @@
       </w:rPr>
     </w:lvl>
   </w:abstractNum>
-  <w:abstractNum w:abstractNumId="15" w15:restartNumberingAfterBreak="0">
+  <w:abstractNum w:abstractNumId="19" w15:restartNumberingAfterBreak="0">
+    <w:nsid w:val="47E01BB9"/>
+    <w:multiLevelType w:val="hybridMultilevel"/>
+    <w:tmpl w:val="778A53E6"/>
+    <w:lvl w:ilvl="0" w:tplc="280A0001">
+      <w:start w:val="1"/>
+      <w:numFmt w:val="bullet"/>
+      <w:lvlText w:val=""/>
+      <w:lvlJc w:val="left"/>
+      <w:pPr>
+        <w:ind w:left="720" w:hanging="360"/>
+      </w:pPr>
+      <w:rPr>
+        <w:rFonts w:ascii="Symbol" w:hAnsi="Symbol" w:hint="default"/>
+      </w:rPr>
+    </w:lvl>
+    <w:lvl w:ilvl="1" w:tplc="280A0003" w:tentative="1">
+      <w:start w:val="1"/>
+      <w:numFmt w:val="bullet"/>
+      <w:lvlText w:val="o"/>
+      <w:lvlJc w:val="left"/>
+      <w:pPr>
+        <w:ind w:left="1440" w:hanging="360"/>
+      </w:pPr>
+      <w:rPr>
+        <w:rFonts w:ascii="Courier New" w:hAnsi="Courier New" w:cs="Courier New" w:hint="default"/>
+      </w:rPr>
+    </w:lvl>
+    <w:lvl w:ilvl="2" w:tplc="280A0005" w:tentative="1">
+      <w:start w:val="1"/>
+      <w:numFmt w:val="bullet"/>
+      <w:lvlText w:val=""/>
+      <w:lvlJc w:val="left"/>
+      <w:pPr>
+        <w:ind w:left="2160" w:hanging="360"/>
+      </w:pPr>
+      <w:rPr>
+        <w:rFonts w:ascii="Wingdings" w:hAnsi="Wingdings" w:hint="default"/>
+      </w:rPr>
+    </w:lvl>
+    <w:lvl w:ilvl="3" w:tplc="280A0001" w:tentative="1">
+      <w:start w:val="1"/>
+      <w:numFmt w:val="bullet"/>
+      <w:lvlText w:val=""/>
+      <w:lvlJc w:val="left"/>
+      <w:pPr>
+        <w:ind w:left="2880" w:hanging="360"/>
+      </w:pPr>
+      <w:rPr>
+        <w:rFonts w:ascii="Symbol" w:hAnsi="Symbol" w:hint="default"/>
+      </w:rPr>
+    </w:lvl>
+    <w:lvl w:ilvl="4" w:tplc="280A0003" w:tentative="1">
+      <w:start w:val="1"/>
+      <w:numFmt w:val="bullet"/>
+      <w:lvlText w:val="o"/>
+      <w:lvlJc w:val="left"/>
+      <w:pPr>
+        <w:ind w:left="3600" w:hanging="360"/>
+      </w:pPr>
+      <w:rPr>
+        <w:rFonts w:ascii="Courier New" w:hAnsi="Courier New" w:cs="Courier New" w:hint="default"/>
+      </w:rPr>
+    </w:lvl>
+    <w:lvl w:ilvl="5" w:tplc="280A0005" w:tentative="1">
+      <w:start w:val="1"/>
+      <w:numFmt w:val="bullet"/>
+      <w:lvlText w:val=""/>
+      <w:lvlJc w:val="left"/>
+      <w:pPr>
+        <w:ind w:left="4320" w:hanging="360"/>
+      </w:pPr>
+      <w:rPr>
+        <w:rFonts w:ascii="Wingdings" w:hAnsi="Wingdings" w:hint="default"/>
+      </w:rPr>
+    </w:lvl>
+    <w:lvl w:ilvl="6" w:tplc="280A0001" w:tentative="1">
+      <w:start w:val="1"/>
+      <w:numFmt w:val="bullet"/>
+      <w:lvlText w:val=""/>
+      <w:lvlJc w:val="left"/>
+      <w:pPr>
+        <w:ind w:left="5040" w:hanging="360"/>
+      </w:pPr>
+      <w:rPr>
+        <w:rFonts w:ascii="Symbol" w:hAnsi="Symbol" w:hint="default"/>
+      </w:rPr>
+    </w:lvl>
+    <w:lvl w:ilvl="7" w:tplc="280A0003" w:tentative="1">
+      <w:start w:val="1"/>
+      <w:numFmt w:val="bullet"/>
+      <w:lvlText w:val="o"/>
+      <w:lvlJc w:val="left"/>
+      <w:pPr>
+        <w:ind w:left="5760" w:hanging="360"/>
+      </w:pPr>
+      <w:rPr>
+        <w:rFonts w:ascii="Courier New" w:hAnsi="Courier New" w:cs="Courier New" w:hint="default"/>
+      </w:rPr>
+    </w:lvl>
+    <w:lvl w:ilvl="8" w:tplc="280A0005" w:tentative="1">
+      <w:start w:val="1"/>
+      <w:numFmt w:val="bullet"/>
+      <w:lvlText w:val=""/>
+      <w:lvlJc w:val="left"/>
+      <w:pPr>
+        <w:ind w:left="6480" w:hanging="360"/>
+      </w:pPr>
+      <w:rPr>
+        <w:rFonts w:ascii="Wingdings" w:hAnsi="Wingdings" w:hint="default"/>
+      </w:rPr>
+    </w:lvl>
+  </w:abstractNum>
+  <w:abstractNum w:abstractNumId="20" w15:restartNumberingAfterBreak="0">
     <w:nsid w:val="4A3E605A"/>
     <w:multiLevelType w:val="hybridMultilevel"/>
     <w:tmpl w:val="314CBE7C"/>
@@ -40043,7 +41681,7 @@
       </w:rPr>
     </w:lvl>
   </w:abstractNum>
-  <w:abstractNum w:abstractNumId="16" w15:restartNumberingAfterBreak="0">
+  <w:abstractNum w:abstractNumId="21" w15:restartNumberingAfterBreak="0">
     <w:nsid w:val="4C0937EA"/>
     <w:multiLevelType w:val="hybridMultilevel"/>
     <w:tmpl w:val="7156606A"/>
@@ -40137,7 +41775,7 @@
       </w:pPr>
     </w:lvl>
   </w:abstractNum>
-  <w:abstractNum w:abstractNumId="17" w15:restartNumberingAfterBreak="0">
+  <w:abstractNum w:abstractNumId="22" w15:restartNumberingAfterBreak="0">
     <w:nsid w:val="5B7E47C5"/>
     <w:multiLevelType w:val="multilevel"/>
     <w:tmpl w:val="1368F6C6"/>
@@ -40286,7 +41924,7 @@
       </w:rPr>
     </w:lvl>
   </w:abstractNum>
-  <w:abstractNum w:abstractNumId="18" w15:restartNumberingAfterBreak="0">
+  <w:abstractNum w:abstractNumId="23" w15:restartNumberingAfterBreak="0">
     <w:nsid w:val="71B32468"/>
     <w:multiLevelType w:val="multilevel"/>
     <w:tmpl w:val="E9FE6198"/>
@@ -40435,7 +42073,7 @@
       </w:rPr>
     </w:lvl>
   </w:abstractNum>
-  <w:abstractNum w:abstractNumId="19" w15:restartNumberingAfterBreak="0">
+  <w:abstractNum w:abstractNumId="24" w15:restartNumberingAfterBreak="0">
     <w:nsid w:val="71CE381C"/>
     <w:multiLevelType w:val="multilevel"/>
     <w:tmpl w:val="8D8E18A2"/>
@@ -40587,7 +42225,7 @@
       </w:rPr>
     </w:lvl>
   </w:abstractNum>
-  <w:abstractNum w:abstractNumId="20" w15:restartNumberingAfterBreak="0">
+  <w:abstractNum w:abstractNumId="25" w15:restartNumberingAfterBreak="0">
     <w:nsid w:val="77CD4B79"/>
     <w:multiLevelType w:val="hybridMultilevel"/>
     <w:tmpl w:val="4BE614A4"/>
@@ -40681,7 +42319,7 @@
       </w:pPr>
     </w:lvl>
   </w:abstractNum>
-  <w:abstractNum w:abstractNumId="21" w15:restartNumberingAfterBreak="0">
+  <w:abstractNum w:abstractNumId="26" w15:restartNumberingAfterBreak="0">
     <w:nsid w:val="7E8A3A20"/>
     <w:multiLevelType w:val="hybridMultilevel"/>
     <w:tmpl w:val="B736352A"/>
@@ -40775,129 +42413,108 @@
       </w:pPr>
     </w:lvl>
   </w:abstractNum>
-  <w:num w:numId="1">
+  <w:num w:numId="1" w16cid:durableId="738215025">
     <w:abstractNumId w:val="0"/>
   </w:num>
-  <w:num w:numId="2">
+  <w:num w:numId="2" w16cid:durableId="2053571408">
+    <w:abstractNumId w:val="18"/>
+  </w:num>
+  <w:num w:numId="3" w16cid:durableId="715734946">
+    <w:abstractNumId w:val="26"/>
+  </w:num>
+  <w:num w:numId="4" w16cid:durableId="89200157">
+    <w:abstractNumId w:val="21"/>
+  </w:num>
+  <w:num w:numId="5" w16cid:durableId="127211686">
+    <w:abstractNumId w:val="25"/>
+  </w:num>
+  <w:num w:numId="6" w16cid:durableId="1176463524">
+    <w:abstractNumId w:val="5"/>
+  </w:num>
+  <w:num w:numId="7" w16cid:durableId="469593989">
+    <w:abstractNumId w:val="20"/>
+  </w:num>
+  <w:num w:numId="8" w16cid:durableId="242960665">
+    <w:abstractNumId w:val="13"/>
+  </w:num>
+  <w:num w:numId="9" w16cid:durableId="673148272">
+    <w:abstractNumId w:val="16"/>
+  </w:num>
+  <w:num w:numId="10" w16cid:durableId="213081611">
+    <w:abstractNumId w:val="8"/>
+  </w:num>
+  <w:num w:numId="11" w16cid:durableId="1518689330">
+    <w:abstractNumId w:val="6"/>
+  </w:num>
+  <w:num w:numId="12" w16cid:durableId="427045260">
+    <w:abstractNumId w:val="15"/>
+  </w:num>
+  <w:num w:numId="13" w16cid:durableId="1761176223">
+    <w:abstractNumId w:val="9"/>
+  </w:num>
+  <w:num w:numId="14" w16cid:durableId="2133818665">
     <w:abstractNumId w:val="14"/>
   </w:num>
-  <w:num w:numId="3">
-    <w:abstractNumId w:val="21"/>
+  <w:num w:numId="15" w16cid:durableId="1896382237">
+    <w:abstractNumId w:val="24"/>
   </w:num>
-  <w:num w:numId="4">
-    <w:abstractNumId w:val="16"/>
-  </w:num>
-  <w:num w:numId="5">
-    <w:abstractNumId w:val="20"/>
-  </w:num>
-  <w:num w:numId="6">
+  <w:num w:numId="16" w16cid:durableId="1189370280">
     <w:abstractNumId w:val="4"/>
   </w:num>
-  <w:num w:numId="7">
-    <w:abstractNumId w:val="15"/>
+  <w:num w:numId="17" w16cid:durableId="1319384886">
+    <w:abstractNumId w:val="11"/>
   </w:num>
-  <w:num w:numId="8">
+  <w:num w:numId="18" w16cid:durableId="1676683659">
     <w:abstractNumId w:val="10"/>
   </w:num>
-  <w:num w:numId="9">
-    <w:abstractNumId w:val="13"/>
+  <w:num w:numId="19" w16cid:durableId="1601177467">
+    <w:abstractNumId w:val="1"/>
   </w:num>
-  <w:num w:numId="10">
-    <w:abstractNumId w:val="6"/>
+  <w:num w:numId="20" w16cid:durableId="384138766">
+    <w:abstractNumId w:val="3"/>
   </w:num>
-  <w:num w:numId="11">
-    <w:abstractNumId w:val="5"/>
+  <w:num w:numId="21" w16cid:durableId="888153037">
+    <w:abstractNumId w:val="22"/>
   </w:num>
-  <w:num w:numId="12">
+  <w:num w:numId="22" w16cid:durableId="1449279622">
+    <w:abstractNumId w:val="24"/>
+  </w:num>
+  <w:num w:numId="23" w16cid:durableId="1077435920">
+    <w:abstractNumId w:val="24"/>
+  </w:num>
+  <w:num w:numId="24" w16cid:durableId="2008943587">
+    <w:abstractNumId w:val="24"/>
+  </w:num>
+  <w:num w:numId="25" w16cid:durableId="1633949420">
+    <w:abstractNumId w:val="24"/>
+  </w:num>
+  <w:num w:numId="26" w16cid:durableId="1714311143">
+    <w:abstractNumId w:val="23"/>
+  </w:num>
+  <w:num w:numId="27" w16cid:durableId="820392710">
+    <w:abstractNumId w:val="24"/>
+  </w:num>
+  <w:num w:numId="28" w16cid:durableId="471213300">
+    <w:abstractNumId w:val="2"/>
+  </w:num>
+  <w:num w:numId="29" w16cid:durableId="1601332795">
+    <w:abstractNumId w:val="17"/>
+  </w:num>
+  <w:num w:numId="30" w16cid:durableId="1856377848">
+    <w:abstractNumId w:val="19"/>
+  </w:num>
+  <w:num w:numId="31" w16cid:durableId="2114739433">
     <w:abstractNumId w:val="12"/>
   </w:num>
-  <w:num w:numId="13">
+  <w:num w:numId="32" w16cid:durableId="1142503988">
     <w:abstractNumId w:val="7"/>
-  </w:num>
-  <w:num w:numId="14">
-    <w:abstractNumId w:val="11"/>
-  </w:num>
-  <w:num w:numId="15">
-    <w:abstractNumId w:val="19"/>
-  </w:num>
-  <w:num w:numId="16">
-    <w:abstractNumId w:val="3"/>
-  </w:num>
-  <w:num w:numId="17">
-    <w:abstractNumId w:val="9"/>
-  </w:num>
-  <w:num w:numId="18">
-    <w:abstractNumId w:val="8"/>
-  </w:num>
-  <w:num w:numId="19">
-    <w:abstractNumId w:val="1"/>
-  </w:num>
-  <w:num w:numId="20">
-    <w:abstractNumId w:val="2"/>
-  </w:num>
-  <w:num w:numId="21">
-    <w:abstractNumId w:val="17"/>
-  </w:num>
-  <w:num w:numId="22">
-    <w:abstractNumId w:val="19"/>
-    <w:lvlOverride w:ilvl="0"/>
-    <w:lvlOverride w:ilvl="1"/>
-    <w:lvlOverride w:ilvl="2"/>
-    <w:lvlOverride w:ilvl="3"/>
-    <w:lvlOverride w:ilvl="4"/>
-    <w:lvlOverride w:ilvl="5"/>
-    <w:lvlOverride w:ilvl="6"/>
-    <w:lvlOverride w:ilvl="7"/>
-    <w:lvlOverride w:ilvl="8"/>
-  </w:num>
-  <w:num w:numId="23">
-    <w:abstractNumId w:val="19"/>
-    <w:lvlOverride w:ilvl="0"/>
-    <w:lvlOverride w:ilvl="1"/>
-    <w:lvlOverride w:ilvl="2"/>
-    <w:lvlOverride w:ilvl="3"/>
-    <w:lvlOverride w:ilvl="4"/>
-    <w:lvlOverride w:ilvl="5"/>
-    <w:lvlOverride w:ilvl="6"/>
-    <w:lvlOverride w:ilvl="7"/>
-    <w:lvlOverride w:ilvl="8"/>
-  </w:num>
-  <w:num w:numId="24">
-    <w:abstractNumId w:val="19"/>
-    <w:lvlOverride w:ilvl="0"/>
-    <w:lvlOverride w:ilvl="1"/>
-    <w:lvlOverride w:ilvl="2"/>
-    <w:lvlOverride w:ilvl="3"/>
-    <w:lvlOverride w:ilvl="4"/>
-    <w:lvlOverride w:ilvl="5"/>
-    <w:lvlOverride w:ilvl="6"/>
-    <w:lvlOverride w:ilvl="7"/>
-    <w:lvlOverride w:ilvl="8"/>
-  </w:num>
-  <w:num w:numId="25">
-    <w:abstractNumId w:val="19"/>
-    <w:lvlOverride w:ilvl="0"/>
-    <w:lvlOverride w:ilvl="1"/>
-    <w:lvlOverride w:ilvl="2"/>
-    <w:lvlOverride w:ilvl="3"/>
-    <w:lvlOverride w:ilvl="4"/>
-    <w:lvlOverride w:ilvl="5"/>
-    <w:lvlOverride w:ilvl="6"/>
-    <w:lvlOverride w:ilvl="7"/>
-    <w:lvlOverride w:ilvl="8"/>
-  </w:num>
-  <w:num w:numId="26">
-    <w:abstractNumId w:val="18"/>
-  </w:num>
-  <w:num w:numId="27">
-    <w:abstractNumId w:val="19"/>
   </w:num>
   <w:numIdMacAtCleanup w:val="21"/>
 </w:numbering>
 </file>
 
 <file path=word/styles.xml><?xml version="1.0" encoding="utf-8"?>
-<w:styles xmlns:mc="http://schemas.openxmlformats.org/markup-compatibility/2006" xmlns:r="http://schemas.openxmlformats.org/officeDocument/2006/relationships" xmlns:w="http://schemas.openxmlformats.org/wordprocessingml/2006/main" xmlns:w14="http://schemas.microsoft.com/office/word/2010/wordml" xmlns:w15="http://schemas.microsoft.com/office/word/2012/wordml" xmlns:w16cex="http://schemas.microsoft.com/office/word/2018/wordml/cex" xmlns:w16cid="http://schemas.microsoft.com/office/word/2016/wordml/cid" xmlns:w16="http://schemas.microsoft.com/office/word/2018/wordml" xmlns:w16sdtdh="http://schemas.microsoft.com/office/word/2020/wordml/sdtdatahash" xmlns:w16se="http://schemas.microsoft.com/office/word/2015/wordml/symex" mc:Ignorable="w14 w15 w16se w16cid w16 w16cex w16sdtdh">
+<w:styles xmlns:mc="http://schemas.openxmlformats.org/markup-compatibility/2006" xmlns:r="http://schemas.openxmlformats.org/officeDocument/2006/relationships" xmlns:w="http://schemas.openxmlformats.org/wordprocessingml/2006/main" xmlns:w14="http://schemas.microsoft.com/office/word/2010/wordml" xmlns:w15="http://schemas.microsoft.com/office/word/2012/wordml" xmlns:w16cex="http://schemas.microsoft.com/office/word/2018/wordml/cex" xmlns:w16cid="http://schemas.microsoft.com/office/word/2016/wordml/cid" xmlns:w16="http://schemas.microsoft.com/office/word/2018/wordml" xmlns:w16du="http://schemas.microsoft.com/office/word/2023/wordml/word16du" xmlns:w16sdtdh="http://schemas.microsoft.com/office/word/2020/wordml/sdtdatahash" xmlns:w16sdtfl="http://schemas.microsoft.com/office/word/2024/wordml/sdtformatlock" xmlns:w16se="http://schemas.microsoft.com/office/word/2015/wordml/symex" mc:Ignorable="w14 w15 w16se w16cid w16 w16cex w16sdtdh w16sdtfl w16du">
   <w:docDefaults>
     <w:rPrDefault>
       <w:rPr>
@@ -43169,7 +44786,6 @@
     <w:name w:val="Normal (Web)"/>
     <w:basedOn w:val="Normal"/>
     <w:uiPriority w:val="99"/>
-    <w:semiHidden/>
     <w:unhideWhenUsed/>
     <w:rsid w:val="00D4691F"/>
     <w:pPr>
@@ -43304,6 +44920,18 @@
     <w:name w:val="url"/>
     <w:basedOn w:val="Fuentedeprrafopredeter"/>
     <w:rsid w:val="007E524D"/>
+  </w:style>
+  <w:style w:type="character" w:styleId="Hipervnculovisitado">
+    <w:name w:val="FollowedHyperlink"/>
+    <w:basedOn w:val="Fuentedeprrafopredeter"/>
+    <w:uiPriority w:val="99"/>
+    <w:semiHidden/>
+    <w:unhideWhenUsed/>
+    <w:rsid w:val="00D967D5"/>
+    <w:rPr>
+      <w:color w:val="954F72" w:themeColor="followedHyperlink"/>
+      <w:u w:val="single"/>
+    </w:rPr>
   </w:style>
 </w:styles>
 </file>

</xml_diff>

<commit_message>
Clever modifico el documento
</commit_message>
<xml_diff>
--- a/GUIA DE LABORATORIO Nº.docx
+++ b/GUIA DE LABORATORIO Nº.docx
@@ -5234,12 +5234,6 @@
         <w:t>Kaggle</w:t>
       </w:r>
       <w:proofErr w:type="spellEnd"/>
-      <w:r>
-        <w:rPr>
-          <w:b/>
-        </w:rPr>
-        <w:t>}</w:t>
-      </w:r>
     </w:p>
     <w:p>
       <w:pPr>
@@ -7731,121 +7725,125 @@
     <w:p>
       <w:pPr>
         <w:pStyle w:val="Ttulo3"/>
+        <w:numPr>
+          <w:ilvl w:val="2"/>
+          <w:numId w:val="46"/>
+        </w:numPr>
+      </w:pPr>
+      <w:r>
+        <w:t>Métricas de evaluación en sistemas IDS</w:t>
+      </w:r>
+    </w:p>
+    <w:p>
+      <w:pPr>
+        <w:ind w:left="708" w:firstLine="12"/>
+        <w:jc w:val="left"/>
+        <w:rPr>
+          <w:b/>
+          <w:lang w:val="en-US"/>
+        </w:rPr>
+      </w:pPr>
+      <w:r>
+        <w:rPr>
+          <w:b/>
+          <w:lang w:val="en-US"/>
+        </w:rPr>
+        <w:t>Accuracy, Precision, Recall y F1-score</w:t>
+      </w:r>
+    </w:p>
+    <w:p>
+      <w:pPr>
+        <w:ind w:left="708" w:firstLine="12"/>
+        <w:jc w:val="left"/>
+      </w:pPr>
+      <w:r>
+        <w:t>Estas métricas permiten evaluar el desempeño de los modelos de clasificación, considerando tanto predicciones correctas como errores.</w:t>
+      </w:r>
+    </w:p>
+    <w:p>
+      <w:pPr>
+        <w:ind w:left="708" w:firstLine="12"/>
+        <w:jc w:val="left"/>
+        <w:rPr>
+          <w:b/>
+        </w:rPr>
+      </w:pPr>
+      <w:r>
+        <w:rPr>
+          <w:b/>
+        </w:rPr>
+        <w:t xml:space="preserve">Importancia del </w:t>
+      </w:r>
+      <w:proofErr w:type="spellStart"/>
+      <w:r>
+        <w:rPr>
+          <w:b/>
+        </w:rPr>
+        <w:t>Recall</w:t>
+      </w:r>
+      <w:proofErr w:type="spellEnd"/>
+      <w:r>
+        <w:rPr>
+          <w:b/>
+        </w:rPr>
+        <w:t xml:space="preserve"> en detección de ataques</w:t>
+      </w:r>
+    </w:p>
+    <w:p>
+      <w:pPr>
+        <w:ind w:left="708" w:firstLine="12"/>
+        <w:jc w:val="left"/>
+      </w:pPr>
+      <w:r>
+        <w:t xml:space="preserve">En sistemas IDS, el </w:t>
+      </w:r>
+      <w:proofErr w:type="spellStart"/>
+      <w:r>
+        <w:t>recall</w:t>
+      </w:r>
+      <w:proofErr w:type="spellEnd"/>
+      <w:r>
+        <w:t xml:space="preserve"> es especialmente importante, ya que mide la capacidad del modelo para detectar ataques reales, minimizando los falsos negativos.</w:t>
+      </w:r>
+    </w:p>
+    <w:p>
+      <w:pPr>
+        <w:ind w:left="708" w:firstLine="12"/>
+        <w:jc w:val="left"/>
+        <w:rPr>
+          <w:b/>
+        </w:rPr>
+      </w:pPr>
+      <w:r>
+        <w:rPr>
+          <w:b/>
+        </w:rPr>
+        <w:t>Matriz de confusión</w:t>
+      </w:r>
+    </w:p>
+    <w:p>
+      <w:pPr>
+        <w:ind w:left="708" w:firstLine="12"/>
+        <w:jc w:val="left"/>
+        <w:rPr>
+          <w:b/>
+          <w:lang w:val="es-ES" w:eastAsia="es-ES"/>
+        </w:rPr>
+      </w:pPr>
+      <w:r>
+        <w:t>La matriz de confusión permite visualizar el comportamiento del modelo, mostrando aciertos y errores en la clasificación de tráfico benigno y malicioso.</w:t>
+      </w:r>
+    </w:p>
+    <w:p>
+      <w:pPr>
+        <w:pStyle w:val="NORML3"/>
+        <w:ind w:left="708" w:firstLine="0"/>
+        <w:rPr>
+          <w:lang w:val="es-ES" w:eastAsia="es-ES"/>
+        </w:rPr>
       </w:pPr>
       <w:bookmarkStart w:id="11" w:name="_GoBack"/>
       <w:bookmarkEnd w:id="11"/>
-      <w:r>
-        <w:t>Métricas de evaluación en sistemas IDS</w:t>
-      </w:r>
-    </w:p>
-    <w:p>
-      <w:pPr>
-        <w:ind w:left="708" w:firstLine="12"/>
-        <w:jc w:val="left"/>
-        <w:rPr>
-          <w:b/>
-          <w:lang w:val="en-US"/>
-        </w:rPr>
-      </w:pPr>
-      <w:r>
-        <w:rPr>
-          <w:b/>
-          <w:lang w:val="en-US"/>
-        </w:rPr>
-        <w:t>Accuracy, Precision, Recall y F1-score</w:t>
-      </w:r>
-    </w:p>
-    <w:p>
-      <w:pPr>
-        <w:ind w:left="708" w:firstLine="12"/>
-        <w:jc w:val="left"/>
-      </w:pPr>
-      <w:r>
-        <w:t>Estas métricas permiten evaluar el desempeño de los modelos de clasificación, considerando tanto predicciones correctas como errores.</w:t>
-      </w:r>
-    </w:p>
-    <w:p>
-      <w:pPr>
-        <w:ind w:left="708" w:firstLine="12"/>
-        <w:jc w:val="left"/>
-        <w:rPr>
-          <w:b/>
-        </w:rPr>
-      </w:pPr>
-      <w:r>
-        <w:rPr>
-          <w:b/>
-        </w:rPr>
-        <w:t xml:space="preserve">Importancia del </w:t>
-      </w:r>
-      <w:proofErr w:type="spellStart"/>
-      <w:r>
-        <w:rPr>
-          <w:b/>
-        </w:rPr>
-        <w:t>Recall</w:t>
-      </w:r>
-      <w:proofErr w:type="spellEnd"/>
-      <w:r>
-        <w:rPr>
-          <w:b/>
-        </w:rPr>
-        <w:t xml:space="preserve"> en detección de ataques</w:t>
-      </w:r>
-    </w:p>
-    <w:p>
-      <w:pPr>
-        <w:ind w:left="708" w:firstLine="12"/>
-        <w:jc w:val="left"/>
-      </w:pPr>
-      <w:r>
-        <w:t xml:space="preserve">En sistemas IDS, el </w:t>
-      </w:r>
-      <w:proofErr w:type="spellStart"/>
-      <w:r>
-        <w:t>recall</w:t>
-      </w:r>
-      <w:proofErr w:type="spellEnd"/>
-      <w:r>
-        <w:t xml:space="preserve"> es especialmente importante, ya que mide la capacidad del modelo para detectar ataques reales, minimizando los falsos negativos.</w:t>
-      </w:r>
-    </w:p>
-    <w:p>
-      <w:pPr>
-        <w:ind w:left="708" w:firstLine="12"/>
-        <w:jc w:val="left"/>
-        <w:rPr>
-          <w:b/>
-        </w:rPr>
-      </w:pPr>
-      <w:r>
-        <w:rPr>
-          <w:b/>
-        </w:rPr>
-        <w:t>Matriz de confusión</w:t>
-      </w:r>
-    </w:p>
-    <w:p>
-      <w:pPr>
-        <w:ind w:left="708" w:firstLine="12"/>
-        <w:jc w:val="left"/>
-        <w:rPr>
-          <w:b/>
-          <w:lang w:val="es-ES" w:eastAsia="es-ES"/>
-        </w:rPr>
-      </w:pPr>
-      <w:r>
-        <w:t>La matriz de confusión permite visualizar el comportamiento del modelo, mostrando aciertos y errores en la clasificación de tráfico benigno y malicioso.</w:t>
-      </w:r>
-    </w:p>
-    <w:p>
-      <w:pPr>
-        <w:pStyle w:val="NORML3"/>
-        <w:ind w:left="708" w:firstLine="0"/>
-        <w:rPr>
-          <w:lang w:val="es-ES" w:eastAsia="es-ES"/>
-        </w:rPr>
-      </w:pPr>
     </w:p>
     <w:p>
       <w:pPr>
@@ -44942,15 +44940,33 @@
   </w:num>
   <w:num w:numId="46">
     <w:abstractNumId w:val="36"/>
-    <w:lvlOverride w:ilvl="0"/>
-    <w:lvlOverride w:ilvl="1"/>
-    <w:lvlOverride w:ilvl="2"/>
-    <w:lvlOverride w:ilvl="3"/>
-    <w:lvlOverride w:ilvl="4"/>
-    <w:lvlOverride w:ilvl="5"/>
-    <w:lvlOverride w:ilvl="6"/>
-    <w:lvlOverride w:ilvl="7"/>
-    <w:lvlOverride w:ilvl="8"/>
+    <w:lvlOverride w:ilvl="0">
+      <w:startOverride w:val="1"/>
+    </w:lvlOverride>
+    <w:lvlOverride w:ilvl="1">
+      <w:startOverride w:val="1"/>
+    </w:lvlOverride>
+    <w:lvlOverride w:ilvl="2">
+      <w:startOverride w:val="1"/>
+    </w:lvlOverride>
+    <w:lvlOverride w:ilvl="3">
+      <w:startOverride w:val="1"/>
+    </w:lvlOverride>
+    <w:lvlOverride w:ilvl="4">
+      <w:startOverride w:val="1"/>
+    </w:lvlOverride>
+    <w:lvlOverride w:ilvl="5">
+      <w:startOverride w:val="1"/>
+    </w:lvlOverride>
+    <w:lvlOverride w:ilvl="6">
+      <w:startOverride w:val="1"/>
+    </w:lvlOverride>
+    <w:lvlOverride w:ilvl="7">
+      <w:startOverride w:val="1"/>
+    </w:lvlOverride>
+    <w:lvlOverride w:ilvl="8">
+      <w:startOverride w:val="1"/>
+    </w:lvlOverride>
   </w:num>
   <w:numIdMacAtCleanup w:val="21"/>
 </w:numbering>
@@ -47680,7 +47696,7 @@
 </file>
 
 <file path=customXml/itemProps1.xml><?xml version="1.0" encoding="utf-8"?>
-<ds:datastoreItem xmlns:ds="http://schemas.openxmlformats.org/officeDocument/2006/customXml" ds:itemID="{D6056608-65A5-4E75-ABE1-94D86E03A032}">
+<ds:datastoreItem xmlns:ds="http://schemas.openxmlformats.org/officeDocument/2006/customXml" ds:itemID="{8D42EC49-A7AA-4102-93C9-C63AB22B488B}">
   <ds:schemaRefs>
     <ds:schemaRef ds:uri="http://schemas.openxmlformats.org/officeDocument/2006/bibliography"/>
   </ds:schemaRefs>

</xml_diff>